<commit_message>
combination of model error and input error is now properly gnerated. improved assertion for 2D vis.
</commit_message>
<xml_diff>
--- a/paper/technical_note_DE_2019.docx
+++ b/paper/technical_note_DE_2019.docx
@@ -63,7 +63,17 @@
         <w:t>1</w:t>
       </w:r>
       <w:r>
-        <w:t>University of Freiburg, Institute of Earth and Environmental Sciences, Hydrology,Freiburg, Germany.</w:t>
+        <w:t xml:space="preserve">University of Freiburg, Institute of Earth and Environmental Sciences, </w:t>
+      </w:r>
+      <w:proofErr w:type="spellStart"/>
+      <w:proofErr w:type="gramStart"/>
+      <w:r>
+        <w:t>Hydrology,Freiburg</w:t>
+      </w:r>
+      <w:proofErr w:type="spellEnd"/>
+      <w:proofErr w:type="gramEnd"/>
+      <w:r>
+        <w:t>, Germany.</w:t>
       </w:r>
     </w:p>
     <w:p>
@@ -80,7 +90,15 @@
         <w:t xml:space="preserve">: </w:t>
       </w:r>
       <w:r>
-        <w:t xml:space="preserve">Robin Schwemmle </w:t>
+        <w:t xml:space="preserve">Robin </w:t>
+      </w:r>
+      <w:proofErr w:type="spellStart"/>
+      <w:r>
+        <w:t>Schwemmle</w:t>
+      </w:r>
+      <w:proofErr w:type="spellEnd"/>
+      <w:r>
+        <w:t xml:space="preserve"> </w:t>
       </w:r>
       <w:r>
         <w:t>(</w:t>
@@ -121,10 +139,34 @@
         <w:t>at the end of the manuscript. The same is applied to tables</w:t>
       </w:r>
       <w:r>
-        <w:t xml:space="preserve"> (Aman et </w:t>
-      </w:r>
-      <w:r>
-        <w:t>al., 2014; Aman and Bman, 2015)</w:t>
+        <w:t xml:space="preserve"> (</w:t>
+      </w:r>
+      <w:proofErr w:type="spellStart"/>
+      <w:r>
+        <w:t>Aman</w:t>
+      </w:r>
+      <w:proofErr w:type="spellEnd"/>
+      <w:r>
+        <w:t xml:space="preserve"> et </w:t>
+      </w:r>
+      <w:r>
+        <w:t xml:space="preserve">al., 2014; </w:t>
+      </w:r>
+      <w:proofErr w:type="spellStart"/>
+      <w:r>
+        <w:t>Aman</w:t>
+      </w:r>
+      <w:proofErr w:type="spellEnd"/>
+      <w:r>
+        <w:t xml:space="preserve"> and </w:t>
+      </w:r>
+      <w:proofErr w:type="spellStart"/>
+      <w:r>
+        <w:t>Bman</w:t>
+      </w:r>
+      <w:proofErr w:type="spellEnd"/>
+      <w:r>
+        <w:t>, 2015)</w:t>
       </w:r>
     </w:p>
     <w:p>
@@ -636,45 +678,11 @@
       </w:r>
     </w:p>
     <w:p>
-      <w:r>
-        <w:t xml:space="preserve">where </w:t>
-      </w:r>
-      <m:oMath>
-        <m:r>
-          <w:rPr>
-            <w:rFonts w:ascii="Cambria Math" w:hAnsi="Cambria Math"/>
-          </w:rPr>
-          <m:t>∆</m:t>
-        </m:r>
-        <m:sSub>
-          <m:sSubPr>
-            <m:ctrlPr>
-              <w:rPr>
-                <w:rFonts w:ascii="Cambria Math" w:hAnsi="Cambria Math"/>
-                <w:i/>
-              </w:rPr>
-            </m:ctrlPr>
-          </m:sSubPr>
-          <m:e>
-            <m:r>
-              <w:rPr>
-                <w:rFonts w:ascii="Cambria Math" w:hAnsi="Cambria Math"/>
-              </w:rPr>
-              <m:t>M</m:t>
-            </m:r>
-          </m:e>
-          <m:sub>
-            <m:r>
-              <w:rPr>
-                <w:rFonts w:ascii="Cambria Math" w:hAnsi="Cambria Math"/>
-              </w:rPr>
-              <m:t>0</m:t>
-            </m:r>
-          </m:sub>
-        </m:sSub>
-      </m:oMath>
-      <w:r>
-        <w:t xml:space="preserve"> is Ut rutrum, sapien et vulputate molestie, augue velit consectetur lectus, bibendum porta justo odio lobortis ligula. In in urna nec arcu iaculis accumsan nec et quam. Integer ut orci mollis, varius justo vitae, pellentesque leo. Vestibulum eu finibus nisl. Cras ac arcu urna. Duis ut pellentesque urna. In placerat dictum urna ut interdum. Etiam vel nibh vulputate, scelerisque purus in, congue eros. Pellentesque at nisi at nunc sagittis cursus. Mauris euismod tellus at mi tempor, sit amet finibus ante tincidunt. Aenean id ornare neque. Cras ut sapien quis erat pretium ultricies. Integer vulputate ante nec elementum tristique. Ut.</w:t>
+      <w:pPr>
+        <w:spacing w:before="120" w:after="120"/>
+      </w:pPr>
+      <w:r>
+        <w:t>where …</w:t>
       </w:r>
     </w:p>
     <w:p>
@@ -876,6 +884,7 @@
       <w:r>
         <w:tab/>
       </w:r>
+      <w:proofErr w:type="gramStart"/>
       <w:r>
         <w:tab/>
       </w:r>
@@ -883,7 +892,11 @@
         <w:t xml:space="preserve"> </w:t>
       </w:r>
       <w:r>
-        <w:t xml:space="preserve"> (2</w:t>
+        <w:t xml:space="preserve"> (</w:t>
+      </w:r>
+      <w:proofErr w:type="gramEnd"/>
+      <w:r>
+        <w:t>2</w:t>
       </w:r>
       <w:r>
         <w:t>)</w:t>
@@ -1073,12 +1086,17 @@
       <w:r>
         <w:tab/>
       </w:r>
+      <w:proofErr w:type="gramStart"/>
       <w:r>
         <w:tab/>
         <w:t xml:space="preserve"> </w:t>
       </w:r>
       <w:r>
-        <w:t xml:space="preserve"> (3</w:t>
+        <w:t xml:space="preserve"> (</w:t>
+      </w:r>
+      <w:proofErr w:type="gramEnd"/>
+      <w:r>
+        <w:t>3</w:t>
       </w:r>
       <w:r>
         <w:t>)</w:t>
@@ -1249,6 +1267,7 @@
       <w:r>
         <w:tab/>
       </w:r>
+      <w:proofErr w:type="gramStart"/>
       <w:r>
         <w:tab/>
         <w:t xml:space="preserve"> </w:t>
@@ -1258,6 +1277,9 @@
       </w:r>
       <w:r>
         <w:tab/>
+      </w:r>
+      <w:proofErr w:type="gramEnd"/>
+      <w:r>
         <w:t xml:space="preserve">  (4</w:t>
       </w:r>
       <w:r>
@@ -1436,9 +1458,14 @@
       <w:r>
         <w:tab/>
       </w:r>
-      <w:r>
-        <w:tab/>
-        <w:t xml:space="preserve">  (5)</w:t>
+      <w:proofErr w:type="gramStart"/>
+      <w:r>
+        <w:tab/>
+        <w:t xml:space="preserve">  (</w:t>
+      </w:r>
+      <w:proofErr w:type="gramEnd"/>
+      <w:r>
+        <w:t>5)</w:t>
       </w:r>
     </w:p>
     <w:p>
@@ -1557,12 +1584,14 @@
           <m:t xml:space="preserve"> di</m:t>
         </m:r>
       </m:oMath>
+      <w:proofErr w:type="gramStart"/>
       <w:r>
         <w:t>,</w:t>
       </w:r>
       <w:r>
         <w:t xml:space="preserve">   </w:t>
       </w:r>
+      <w:proofErr w:type="gramEnd"/>
       <w:r>
         <w:tab/>
       </w:r>
@@ -2027,6 +2056,7 @@
           <m:t>)</m:t>
         </m:r>
       </m:oMath>
+      <w:proofErr w:type="gramStart"/>
       <w:r>
         <w:t>,</w:t>
       </w:r>
@@ -2036,6 +2066,7 @@
       <w:r>
         <w:tab/>
       </w:r>
+      <w:proofErr w:type="gramEnd"/>
       <w:r>
         <w:tab/>
       </w:r>
@@ -3428,13 +3459,7 @@
     <w:p/>
     <w:p>
       <w:r>
-        <w:t>Kling-Gupta</w:t>
-      </w:r>
-      <w:r>
-        <w:t xml:space="preserve"> Efficiency</w:t>
-      </w:r>
-      <w:r>
-        <w:t xml:space="preserve"> (KGE; </w:t>
+        <w:t xml:space="preserve">Kling-Gupta Efficiency (KGE; </w:t>
       </w:r>
       <w:r>
         <w:fldChar w:fldCharType="begin"/>
@@ -3464,6 +3489,7 @@
           <w:rPr>
             <w:rFonts w:ascii="Cambria Math" w:hAnsi="Cambria Math"/>
           </w:rPr>
+          <w:lastRenderedPageBreak/>
           <m:t>KGE</m:t>
         </m:r>
         <m:r>
@@ -3603,6 +3629,7 @@
           </m:e>
         </m:rad>
       </m:oMath>
+      <w:proofErr w:type="gramStart"/>
       <w:r>
         <w:t>,</w:t>
       </w:r>
@@ -3612,6 +3639,7 @@
       <w:r>
         <w:tab/>
       </w:r>
+      <w:proofErr w:type="gramEnd"/>
       <w:r>
         <w:tab/>
       </w:r>
@@ -3918,6 +3946,7 @@
           </m:e>
         </m:rad>
       </m:oMath>
+      <w:proofErr w:type="gramStart"/>
       <w:r>
         <w:t>,</w:t>
       </w:r>
@@ -3927,6 +3956,7 @@
       <w:r>
         <w:tab/>
       </w:r>
+      <w:proofErr w:type="gramEnd"/>
       <w:r>
         <w:tab/>
       </w:r>
@@ -4303,12 +4333,14 @@
           </m:den>
         </m:f>
       </m:oMath>
+      <w:proofErr w:type="gramStart"/>
       <w:r>
         <w:t>,</w:t>
       </w:r>
       <w:r>
         <w:t xml:space="preserve">   </w:t>
       </w:r>
+      <w:proofErr w:type="gramEnd"/>
       <w:r>
         <w:tab/>
       </w:r>
@@ -4340,10 +4372,13 @@
     </w:p>
     <w:p>
       <w:r>
-        <w:t>where ..</w:t>
-      </w:r>
-      <w:bookmarkStart w:id="0" w:name="_GoBack"/>
-      <w:bookmarkEnd w:id="0"/>
+        <w:t>where</w:t>
+      </w:r>
+      <w:proofErr w:type="gramStart"/>
+      <w:r>
+        <w:t xml:space="preserve"> ..</w:t>
+      </w:r>
+      <w:proofErr w:type="gramEnd"/>
     </w:p>
     <w:p>
       <w:pPr>
@@ -4462,13 +4497,7 @@
         <w:t>Increase high flows – Decrease low flows</w:t>
       </w:r>
       <w:r>
-        <w:t xml:space="preserve">: </w:t>
-      </w:r>
-      <w:r>
-        <w:t>Multiplying the observed time series with a</w:t>
-      </w:r>
-      <w:r>
-        <w:t xml:space="preserve"> vector (1.5 … 0.5)</w:t>
+        <w:t>: Multiplying the observed time series with a vector (1.5 … 0.5)</w:t>
       </w:r>
     </w:p>
     <w:p>
@@ -4483,22 +4512,7 @@
         <w:t>Decrease high flows – Increase low flows</w:t>
       </w:r>
       <w:r>
-        <w:t xml:space="preserve">: </w:t>
-      </w:r>
-      <w:r>
-        <w:t>Multiplying the observed time series with a vector (</w:t>
-      </w:r>
-      <w:r>
-        <w:t>0</w:t>
-      </w:r>
-      <w:r>
-        <w:t xml:space="preserve">.5 … </w:t>
-      </w:r>
-      <w:r>
-        <w:t>1</w:t>
-      </w:r>
-      <w:r>
-        <w:t>.5)</w:t>
+        <w:t>: Multiplying the observed time series with a vector (0.5 … 1.5)</w:t>
       </w:r>
     </w:p>
     <w:p/>
@@ -4537,19 +4551,12 @@
         <w:t>Negative offset</w:t>
       </w:r>
       <w:r>
-        <w:t xml:space="preserve">: Multiplying the observed time series with a constant </w:t>
-      </w:r>
-      <w:r>
-        <w:t>&lt;</w:t>
-      </w:r>
-      <w:r>
-        <w:t xml:space="preserve"> 1</w:t>
+        <w:t>: Multiplying the observed time series with a constant &lt; 1</w:t>
       </w:r>
     </w:p>
     <w:p/>
     <w:p>
       <w:r>
-        <w:lastRenderedPageBreak/>
         <w:t>Temporal mismatch due to model errors and/or input data errors:</w:t>
       </w:r>
     </w:p>
@@ -4588,10 +4595,7 @@
         </w:numPr>
       </w:pPr>
       <w:r>
-        <w:t>Decrease high flows – Increase low flows</w:t>
-      </w:r>
-      <w:r>
-        <w:t xml:space="preserve"> and negative offset</w:t>
+        <w:t>Decrease high flows – Increase low flows and negative offset</w:t>
       </w:r>
     </w:p>
     <w:p>
@@ -4615,10 +4619,7 @@
         </w:numPr>
       </w:pPr>
       <w:r>
-        <w:t>Increase high flows – Decrease low flows</w:t>
-      </w:r>
-      <w:r>
-        <w:t xml:space="preserve"> and negative offset</w:t>
+        <w:t>Increase high flows – Decrease low flows and negative offset</w:t>
       </w:r>
     </w:p>
     <w:p>
@@ -4630,13 +4631,7 @@
         </w:numPr>
       </w:pPr>
       <w:r>
-        <w:t xml:space="preserve">Increase high flows – Decrease low flows </w:t>
-      </w:r>
-      <w:r>
-        <w:t>and posi</w:t>
-      </w:r>
-      <w:r>
-        <w:t>tive offset</w:t>
+        <w:t>Increase high flows – Decrease low flows and positive offset</w:t>
       </w:r>
     </w:p>
     <w:p>
@@ -4667,19 +4662,7 @@
         <w:t xml:space="preserve">Combination of </w:t>
       </w:r>
       <w:r>
-        <w:t>model errors</w:t>
-      </w:r>
-      <w:r>
-        <w:t>,</w:t>
-      </w:r>
-      <w:r>
-        <w:t xml:space="preserve"> input data errors</w:t>
-      </w:r>
-      <w:r>
-        <w:t xml:space="preserve"> and temporal mismatch</w:t>
-      </w:r>
-      <w:r>
-        <w:t>:</w:t>
+        <w:t>model errors, input data errors and temporal mismatch:</w:t>
       </w:r>
     </w:p>
     <w:p>
@@ -4721,10 +4704,7 @@
         <w:t>positive offset</w:t>
       </w:r>
       <w:r>
-        <w:t xml:space="preserve"> </w:t>
-      </w:r>
-      <w:r>
-        <w:t>and shuffling</w:t>
+        <w:t xml:space="preserve"> and shuffling</w:t>
       </w:r>
     </w:p>
     <w:p>
@@ -4745,10 +4725,7 @@
         <w:t>negative offset</w:t>
       </w:r>
       <w:r>
-        <w:t xml:space="preserve"> </w:t>
-      </w:r>
-      <w:r>
-        <w:t>and shuffling</w:t>
+        <w:t xml:space="preserve"> and shuffling</w:t>
       </w:r>
     </w:p>
     <w:p>
@@ -4769,10 +4746,7 @@
         <w:t xml:space="preserve"> positive offset</w:t>
       </w:r>
       <w:r>
-        <w:t xml:space="preserve"> </w:t>
-      </w:r>
-      <w:r>
-        <w:t>and shuffling</w:t>
+        <w:t xml:space="preserve"> and shuffling</w:t>
       </w:r>
     </w:p>
     <w:p/>
@@ -4805,14 +4779,6 @@
       <w:pPr>
         <w:pStyle w:val="Heading2"/>
       </w:pPr>
-    </w:p>
-    <w:p>
-      <w:pPr>
-        <w:pStyle w:val="Heading2"/>
-      </w:pPr>
-      <w:r>
-        <w:t>3.3 Limitations</w:t>
-      </w:r>
     </w:p>
     <w:p>
       <w:pPr>
@@ -4840,8 +4806,21 @@
           <w:numId w:val="8"/>
         </w:numPr>
       </w:pPr>
-      <w:r>
-        <w:t>identfying orgin of errors visualizing the three components in a 2D-space</w:t>
+      <w:proofErr w:type="spellStart"/>
+      <w:r>
+        <w:t>identfying</w:t>
+      </w:r>
+      <w:proofErr w:type="spellEnd"/>
+      <w:r>
+        <w:t xml:space="preserve"> </w:t>
+      </w:r>
+      <w:proofErr w:type="spellStart"/>
+      <w:r>
+        <w:t>orgin</w:t>
+      </w:r>
+      <w:proofErr w:type="spellEnd"/>
+      <w:r>
+        <w:t xml:space="preserve"> of errors visualizing the three components in a 2D-space</w:t>
       </w:r>
     </w:p>
     <w:p>
@@ -4877,10 +4856,10 @@
         </w:rPr>
         <w:lastRenderedPageBreak/>
         <w:drawing>
-          <wp:inline distT="0" distB="0" distL="0" distR="0" wp14:anchorId="538ED7CC" wp14:editId="08379B96">
-            <wp:extent cx="3641554" cy="2669800"/>
-            <wp:effectExtent l="0" t="0" r="0" b="0"/>
-            <wp:docPr id="1" name="Picture 1"/>
+          <wp:inline distT="0" distB="0" distL="0" distR="0" wp14:anchorId="6639C5ED" wp14:editId="44A462F9">
+            <wp:extent cx="3308157" cy="2452127"/>
+            <wp:effectExtent l="0" t="0" r="0" b="12065"/>
+            <wp:docPr id="3" name="Picture 3"/>
             <wp:cNvGraphicFramePr>
               <a:graphicFrameLocks xmlns:a="http://schemas.openxmlformats.org/drawingml/2006/main" noChangeAspect="1"/>
             </wp:cNvGraphicFramePr>
@@ -4888,7 +4867,7 @@
               <a:graphicData uri="http://schemas.openxmlformats.org/drawingml/2006/picture">
                 <pic:pic xmlns:pic="http://schemas.openxmlformats.org/drawingml/2006/picture">
                   <pic:nvPicPr>
-                    <pic:cNvPr id="1" name="original_ts.png"/>
+                    <pic:cNvPr id="3" name="original_ts.png"/>
                     <pic:cNvPicPr/>
                   </pic:nvPicPr>
                   <pic:blipFill rotWithShape="1">
@@ -4899,13 +4878,13 @@
                         </a:ext>
                       </a:extLst>
                     </a:blip>
-                    <a:srcRect t="10114" r="8049"/>
+                    <a:srcRect t="8907" r="7830"/>
                     <a:stretch/>
                   </pic:blipFill>
                   <pic:spPr bwMode="auto">
                     <a:xfrm>
                       <a:off x="0" y="0"/>
-                      <a:ext cx="3689466" cy="2704927"/>
+                      <a:ext cx="3357094" cy="2488401"/>
                     </a:xfrm>
                     <a:prstGeom prst="rect">
                       <a:avLst/>
@@ -4929,6 +4908,7 @@
     <w:p>
       <w:pPr>
         <w:pStyle w:val="Caption"/>
+        <w:jc w:val="center"/>
       </w:pPr>
       <w:r>
         <w:t>Figure 1: Observed streamflow time series</w:t>
@@ -4947,10 +4927,10 @@
           <w:lang w:eastAsia="en-GB"/>
         </w:rPr>
         <w:drawing>
-          <wp:inline distT="0" distB="0" distL="0" distR="0" wp14:anchorId="0612C305" wp14:editId="2CDD9B46">
-            <wp:extent cx="6198787" cy="2865687"/>
-            <wp:effectExtent l="0" t="0" r="0" b="5080"/>
-            <wp:docPr id="2" name="Picture 2"/>
+          <wp:inline distT="0" distB="0" distL="0" distR="0" wp14:anchorId="648726C0" wp14:editId="06664631">
+            <wp:extent cx="6541687" cy="2984731"/>
+            <wp:effectExtent l="0" t="0" r="12065" b="0"/>
+            <wp:docPr id="14" name="Picture 14"/>
             <wp:cNvGraphicFramePr>
               <a:graphicFrameLocks xmlns:a="http://schemas.openxmlformats.org/drawingml/2006/main" noChangeAspect="1"/>
             </wp:cNvGraphicFramePr>
@@ -4958,7 +4938,7 @@
               <a:graphicData uri="http://schemas.openxmlformats.org/drawingml/2006/picture">
                 <pic:pic xmlns:pic="http://schemas.openxmlformats.org/drawingml/2006/picture">
                   <pic:nvPicPr>
-                    <pic:cNvPr id="2" name="fdc_errors.png"/>
+                    <pic:cNvPr id="14" name="fdc_errors.png"/>
                     <pic:cNvPicPr/>
                   </pic:nvPicPr>
                   <pic:blipFill rotWithShape="1">
@@ -4969,13 +4949,13 @@
                         </a:ext>
                       </a:extLst>
                     </a:blip>
-                    <a:srcRect l="6656" t="8248" r="8281"/>
+                    <a:srcRect l="6760" t="9220" r="7963"/>
                     <a:stretch/>
                   </pic:blipFill>
                   <pic:spPr bwMode="auto">
                     <a:xfrm>
                       <a:off x="0" y="0"/>
-                      <a:ext cx="6214499" cy="2872950"/>
+                      <a:ext cx="6556891" cy="2991668"/>
                     </a:xfrm>
                     <a:prstGeom prst="rect">
                       <a:avLst/>
@@ -5010,6 +4990,12 @@
       <w:pPr>
         <w:jc w:val="center"/>
       </w:pPr>
+    </w:p>
+    <w:p>
+      <w:pPr>
+        <w:pStyle w:val="Caption"/>
+        <w:jc w:val="center"/>
+      </w:pPr>
       <w:r>
         <w:rPr>
           <w:noProof/>
@@ -5017,10 +5003,10 @@
         </w:rPr>
         <w:lastRenderedPageBreak/>
         <w:drawing>
-          <wp:inline distT="0" distB="0" distL="0" distR="0" wp14:anchorId="1FDB7F97" wp14:editId="794040AA">
-            <wp:extent cx="3980037" cy="3302331"/>
-            <wp:effectExtent l="0" t="0" r="8255" b="0"/>
-            <wp:docPr id="12" name="Picture 12"/>
+          <wp:inline distT="0" distB="0" distL="0" distR="0" wp14:anchorId="47764341" wp14:editId="0261EF94">
+            <wp:extent cx="3605834" cy="3105275"/>
+            <wp:effectExtent l="0" t="0" r="1270" b="0"/>
+            <wp:docPr id="15" name="Picture 15"/>
             <wp:cNvGraphicFramePr>
               <a:graphicFrameLocks xmlns:a="http://schemas.openxmlformats.org/drawingml/2006/main" noChangeAspect="1"/>
             </wp:cNvGraphicFramePr>
@@ -5028,7 +5014,7 @@
               <a:graphicData uri="http://schemas.openxmlformats.org/drawingml/2006/picture">
                 <pic:pic xmlns:pic="http://schemas.openxmlformats.org/drawingml/2006/picture">
                   <pic:nvPicPr>
-                    <pic:cNvPr id="12" name="de_diag.png"/>
+                    <pic:cNvPr id="15" name="de_diag.png"/>
                     <pic:cNvPicPr/>
                   </pic:nvPicPr>
                   <pic:blipFill rotWithShape="1">
@@ -5039,13 +5025,13 @@
                         </a:ext>
                       </a:extLst>
                     </a:blip>
-                    <a:srcRect t="8575" b="8452"/>
+                    <a:srcRect t="6764" b="7118"/>
                     <a:stretch/>
                   </pic:blipFill>
                   <pic:spPr bwMode="auto">
                     <a:xfrm>
                       <a:off x="0" y="0"/>
-                      <a:ext cx="3992286" cy="3312494"/>
+                      <a:ext cx="3625670" cy="3122357"/>
                     </a:xfrm>
                     <a:prstGeom prst="rect">
                       <a:avLst/>
@@ -5069,6 +5055,7 @@
     <w:p>
       <w:pPr>
         <w:pStyle w:val="Caption"/>
+        <w:jc w:val="center"/>
       </w:pPr>
       <w:r>
         <w:t xml:space="preserve">Figure </w:t>
@@ -5099,28 +5086,28 @@
     </w:p>
     <w:tbl>
       <w:tblPr>
-        <w:tblW w:w="9908" w:type="dxa"/>
+        <w:tblW w:w="9920" w:type="dxa"/>
         <w:tblInd w:w="108" w:type="dxa"/>
         <w:tblLayout w:type="fixed"/>
         <w:tblLook w:val="04A0" w:firstRow="1" w:lastRow="0" w:firstColumn="1" w:lastColumn="0" w:noHBand="0" w:noVBand="1"/>
       </w:tblPr>
       <w:tblGrid>
-        <w:gridCol w:w="554"/>
+        <w:gridCol w:w="597"/>
+        <w:gridCol w:w="351"/>
+        <w:gridCol w:w="567"/>
+        <w:gridCol w:w="609"/>
+        <w:gridCol w:w="567"/>
+        <w:gridCol w:w="567"/>
+        <w:gridCol w:w="708"/>
         <w:gridCol w:w="567"/>
         <w:gridCol w:w="567"/>
         <w:gridCol w:w="567"/>
-        <w:gridCol w:w="567"/>
-        <w:gridCol w:w="567"/>
-        <w:gridCol w:w="567"/>
-        <w:gridCol w:w="567"/>
-        <w:gridCol w:w="567"/>
-        <w:gridCol w:w="567"/>
-        <w:gridCol w:w="708"/>
         <w:gridCol w:w="709"/>
         <w:gridCol w:w="709"/>
         <w:gridCol w:w="709"/>
         <w:gridCol w:w="708"/>
-        <w:gridCol w:w="708"/>
+        <w:gridCol w:w="709"/>
+        <w:gridCol w:w="709"/>
       </w:tblGrid>
       <w:tr>
         <w:trPr>
@@ -5128,7 +5115,7 @@
         </w:trPr>
         <w:tc>
           <w:tcPr>
-            <w:tcW w:w="554" w:type="dxa"/>
+            <w:tcW w:w="597" w:type="dxa"/>
             <w:tcBorders>
               <w:top w:val="nil"/>
               <w:left w:val="nil"/>
@@ -5137,7 +5124,7 @@
             </w:tcBorders>
             <w:shd w:val="clear" w:color="auto" w:fill="auto"/>
             <w:noWrap/>
-            <w:vAlign w:val="bottom"/>
+            <w:vAlign w:val="center"/>
             <w:hideMark/>
           </w:tcPr>
           <w:p>
@@ -5145,22 +5132,60 @@
               <w:spacing w:line="240" w:lineRule="auto"/>
               <w:jc w:val="left"/>
               <w:rPr>
-                <w:rFonts w:ascii="Arial" w:hAnsi="Arial" w:cs="Arial"/>
-                <w:color w:val="000000"/>
-                <w:sz w:val="16"/>
-                <w:szCs w:val="16"/>
+                <w:rFonts w:ascii="Helvetica" w:hAnsi="Helvetica"/>
+                <w:color w:val="000000"/>
+                <w:sz w:val="18"/>
+                <w:szCs w:val="18"/>
                 <w:lang w:eastAsia="en-GB"/>
               </w:rPr>
             </w:pPr>
             <w:r>
               <w:rPr>
-                <w:rFonts w:ascii="Arial" w:hAnsi="Arial" w:cs="Arial"/>
-                <w:color w:val="000000"/>
-                <w:sz w:val="16"/>
-                <w:szCs w:val="16"/>
+                <w:rFonts w:ascii="Helvetica" w:hAnsi="Helvetica"/>
+                <w:color w:val="000000"/>
+                <w:sz w:val="18"/>
+                <w:szCs w:val="18"/>
                 <w:lang w:eastAsia="en-GB"/>
               </w:rPr>
               <w:t> </w:t>
+            </w:r>
+          </w:p>
+        </w:tc>
+        <w:tc>
+          <w:tcPr>
+            <w:tcW w:w="351" w:type="dxa"/>
+            <w:tcBorders>
+              <w:top w:val="nil"/>
+              <w:left w:val="nil"/>
+              <w:bottom w:val="single" w:sz="4" w:space="0" w:color="auto"/>
+              <w:right w:val="nil"/>
+            </w:tcBorders>
+            <w:shd w:val="clear" w:color="auto" w:fill="auto"/>
+            <w:noWrap/>
+            <w:vAlign w:val="center"/>
+            <w:hideMark/>
+          </w:tcPr>
+          <w:p>
+            <w:pPr>
+              <w:spacing w:line="240" w:lineRule="auto"/>
+              <w:jc w:val="center"/>
+              <w:rPr>
+                <w:rFonts w:ascii="Helvetica" w:hAnsi="Helvetica"/>
+                <w:color w:val="000000"/>
+                <w:sz w:val="18"/>
+                <w:szCs w:val="18"/>
+                <w:lang w:eastAsia="en-GB"/>
+              </w:rPr>
+            </w:pPr>
+            <w:r>
+              <w:rPr>
+                <w:rFonts w:ascii="Helvetica" w:hAnsi="Helvetica"/>
+                <w:color w:val="000000"/>
+                <w:sz w:val="18"/>
+                <w:szCs w:val="18"/>
+                <w:lang w:eastAsia="en-GB"/>
+              </w:rPr>
+              <w:t>1'</w:t>
             </w:r>
           </w:p>
         </w:tc>
@@ -5183,19 +5208,19 @@
               <w:spacing w:line="240" w:lineRule="auto"/>
               <w:jc w:val="center"/>
               <w:rPr>
-                <w:rFonts w:ascii="Arial" w:hAnsi="Arial" w:cs="Arial"/>
-                <w:color w:val="000000"/>
-                <w:sz w:val="16"/>
-                <w:szCs w:val="16"/>
+                <w:rFonts w:ascii="Helvetica" w:hAnsi="Helvetica"/>
+                <w:color w:val="000000"/>
+                <w:sz w:val="18"/>
+                <w:szCs w:val="18"/>
                 <w:lang w:eastAsia="en-GB"/>
               </w:rPr>
             </w:pPr>
             <w:r>
               <w:rPr>
-                <w:rFonts w:ascii="Arial" w:hAnsi="Arial" w:cs="Arial"/>
-                <w:color w:val="000000"/>
-                <w:sz w:val="16"/>
-                <w:szCs w:val="16"/>
+                <w:rFonts w:ascii="Helvetica" w:hAnsi="Helvetica"/>
+                <w:color w:val="000000"/>
+                <w:sz w:val="18"/>
+                <w:szCs w:val="18"/>
                 <w:lang w:eastAsia="en-GB"/>
               </w:rPr>
               <w:t>a</w:t>
@@ -5204,7 +5229,7 @@
         </w:tc>
         <w:tc>
           <w:tcPr>
-            <w:tcW w:w="567" w:type="dxa"/>
+            <w:tcW w:w="609" w:type="dxa"/>
             <w:tcBorders>
               <w:top w:val="nil"/>
               <w:left w:val="nil"/>
@@ -5221,19 +5246,19 @@
               <w:spacing w:line="240" w:lineRule="auto"/>
               <w:jc w:val="center"/>
               <w:rPr>
-                <w:rFonts w:ascii="Arial" w:hAnsi="Arial" w:cs="Arial"/>
-                <w:color w:val="000000"/>
-                <w:sz w:val="16"/>
-                <w:szCs w:val="16"/>
+                <w:rFonts w:ascii="Helvetica" w:hAnsi="Helvetica"/>
+                <w:color w:val="000000"/>
+                <w:sz w:val="18"/>
+                <w:szCs w:val="18"/>
                 <w:lang w:eastAsia="en-GB"/>
               </w:rPr>
             </w:pPr>
             <w:r>
               <w:rPr>
-                <w:rFonts w:ascii="Arial" w:hAnsi="Arial" w:cs="Arial"/>
-                <w:color w:val="000000"/>
-                <w:sz w:val="16"/>
-                <w:szCs w:val="16"/>
+                <w:rFonts w:ascii="Helvetica" w:hAnsi="Helvetica"/>
+                <w:color w:val="000000"/>
+                <w:sz w:val="18"/>
+                <w:szCs w:val="18"/>
                 <w:lang w:eastAsia="en-GB"/>
               </w:rPr>
               <w:t>b</w:t>
@@ -5259,19 +5284,19 @@
               <w:spacing w:line="240" w:lineRule="auto"/>
               <w:jc w:val="center"/>
               <w:rPr>
-                <w:rFonts w:ascii="Arial" w:hAnsi="Arial" w:cs="Arial"/>
-                <w:color w:val="000000"/>
-                <w:sz w:val="16"/>
-                <w:szCs w:val="16"/>
+                <w:rFonts w:ascii="Helvetica" w:hAnsi="Helvetica"/>
+                <w:color w:val="000000"/>
+                <w:sz w:val="18"/>
+                <w:szCs w:val="18"/>
                 <w:lang w:eastAsia="en-GB"/>
               </w:rPr>
             </w:pPr>
             <w:r>
               <w:rPr>
-                <w:rFonts w:ascii="Arial" w:hAnsi="Arial" w:cs="Arial"/>
-                <w:color w:val="000000"/>
-                <w:sz w:val="16"/>
-                <w:szCs w:val="16"/>
+                <w:rFonts w:ascii="Helvetica" w:hAnsi="Helvetica"/>
+                <w:color w:val="000000"/>
+                <w:sz w:val="18"/>
+                <w:szCs w:val="18"/>
                 <w:lang w:eastAsia="en-GB"/>
               </w:rPr>
               <w:t>c</w:t>
@@ -5297,19 +5322,19 @@
               <w:spacing w:line="240" w:lineRule="auto"/>
               <w:jc w:val="center"/>
               <w:rPr>
-                <w:rFonts w:ascii="Arial" w:hAnsi="Arial" w:cs="Arial"/>
-                <w:color w:val="000000"/>
-                <w:sz w:val="16"/>
-                <w:szCs w:val="16"/>
+                <w:rFonts w:ascii="Helvetica" w:hAnsi="Helvetica"/>
+                <w:color w:val="000000"/>
+                <w:sz w:val="18"/>
+                <w:szCs w:val="18"/>
                 <w:lang w:eastAsia="en-GB"/>
               </w:rPr>
             </w:pPr>
             <w:r>
               <w:rPr>
-                <w:rFonts w:ascii="Arial" w:hAnsi="Arial" w:cs="Arial"/>
-                <w:color w:val="000000"/>
-                <w:sz w:val="16"/>
-                <w:szCs w:val="16"/>
+                <w:rFonts w:ascii="Helvetica" w:hAnsi="Helvetica"/>
+                <w:color w:val="000000"/>
+                <w:sz w:val="18"/>
+                <w:szCs w:val="18"/>
                 <w:lang w:eastAsia="en-GB"/>
               </w:rPr>
               <w:t>d</w:t>
@@ -5318,7 +5343,7 @@
         </w:tc>
         <w:tc>
           <w:tcPr>
-            <w:tcW w:w="567" w:type="dxa"/>
+            <w:tcW w:w="708" w:type="dxa"/>
             <w:tcBorders>
               <w:top w:val="nil"/>
               <w:left w:val="nil"/>
@@ -5335,19 +5360,19 @@
               <w:spacing w:line="240" w:lineRule="auto"/>
               <w:jc w:val="center"/>
               <w:rPr>
-                <w:rFonts w:ascii="Arial" w:hAnsi="Arial" w:cs="Arial"/>
-                <w:color w:val="000000"/>
-                <w:sz w:val="16"/>
-                <w:szCs w:val="16"/>
+                <w:rFonts w:ascii="Helvetica" w:hAnsi="Helvetica"/>
+                <w:color w:val="000000"/>
+                <w:sz w:val="18"/>
+                <w:szCs w:val="18"/>
                 <w:lang w:eastAsia="en-GB"/>
               </w:rPr>
             </w:pPr>
             <w:r>
               <w:rPr>
-                <w:rFonts w:ascii="Arial" w:hAnsi="Arial" w:cs="Arial"/>
-                <w:color w:val="000000"/>
-                <w:sz w:val="16"/>
-                <w:szCs w:val="16"/>
+                <w:rFonts w:ascii="Helvetica" w:hAnsi="Helvetica"/>
+                <w:color w:val="000000"/>
+                <w:sz w:val="18"/>
+                <w:szCs w:val="18"/>
                 <w:lang w:eastAsia="en-GB"/>
               </w:rPr>
               <w:t>e</w:t>
@@ -5373,19 +5398,19 @@
               <w:spacing w:line="240" w:lineRule="auto"/>
               <w:jc w:val="center"/>
               <w:rPr>
-                <w:rFonts w:ascii="Arial" w:hAnsi="Arial" w:cs="Arial"/>
-                <w:color w:val="000000"/>
-                <w:sz w:val="16"/>
-                <w:szCs w:val="16"/>
+                <w:rFonts w:ascii="Helvetica" w:hAnsi="Helvetica"/>
+                <w:color w:val="000000"/>
+                <w:sz w:val="18"/>
+                <w:szCs w:val="18"/>
                 <w:lang w:eastAsia="en-GB"/>
               </w:rPr>
             </w:pPr>
             <w:r>
               <w:rPr>
-                <w:rFonts w:ascii="Arial" w:hAnsi="Arial" w:cs="Arial"/>
-                <w:color w:val="000000"/>
-                <w:sz w:val="16"/>
-                <w:szCs w:val="16"/>
+                <w:rFonts w:ascii="Helvetica" w:hAnsi="Helvetica"/>
+                <w:color w:val="000000"/>
+                <w:sz w:val="18"/>
+                <w:szCs w:val="18"/>
                 <w:lang w:eastAsia="en-GB"/>
               </w:rPr>
               <w:t>f</w:t>
@@ -5411,19 +5436,19 @@
               <w:spacing w:line="240" w:lineRule="auto"/>
               <w:jc w:val="center"/>
               <w:rPr>
-                <w:rFonts w:ascii="Arial" w:hAnsi="Arial" w:cs="Arial"/>
-                <w:color w:val="000000"/>
-                <w:sz w:val="16"/>
-                <w:szCs w:val="16"/>
+                <w:rFonts w:ascii="Helvetica" w:hAnsi="Helvetica"/>
+                <w:color w:val="000000"/>
+                <w:sz w:val="18"/>
+                <w:szCs w:val="18"/>
                 <w:lang w:eastAsia="en-GB"/>
               </w:rPr>
             </w:pPr>
             <w:r>
               <w:rPr>
-                <w:rFonts w:ascii="Arial" w:hAnsi="Arial" w:cs="Arial"/>
-                <w:color w:val="000000"/>
-                <w:sz w:val="16"/>
-                <w:szCs w:val="16"/>
+                <w:rFonts w:ascii="Helvetica" w:hAnsi="Helvetica"/>
+                <w:color w:val="000000"/>
+                <w:sz w:val="18"/>
+                <w:szCs w:val="18"/>
                 <w:lang w:eastAsia="en-GB"/>
               </w:rPr>
               <w:t>g</w:t>
@@ -5449,19 +5474,19 @@
               <w:spacing w:line="240" w:lineRule="auto"/>
               <w:jc w:val="center"/>
               <w:rPr>
-                <w:rFonts w:ascii="Arial" w:hAnsi="Arial" w:cs="Arial"/>
-                <w:color w:val="000000"/>
-                <w:sz w:val="16"/>
-                <w:szCs w:val="16"/>
+                <w:rFonts w:ascii="Helvetica" w:hAnsi="Helvetica"/>
+                <w:color w:val="000000"/>
+                <w:sz w:val="18"/>
+                <w:szCs w:val="18"/>
                 <w:lang w:eastAsia="en-GB"/>
               </w:rPr>
             </w:pPr>
             <w:r>
               <w:rPr>
-                <w:rFonts w:ascii="Arial" w:hAnsi="Arial" w:cs="Arial"/>
-                <w:color w:val="000000"/>
-                <w:sz w:val="16"/>
-                <w:szCs w:val="16"/>
+                <w:rFonts w:ascii="Helvetica" w:hAnsi="Helvetica"/>
+                <w:color w:val="000000"/>
+                <w:sz w:val="18"/>
+                <w:szCs w:val="18"/>
                 <w:lang w:eastAsia="en-GB"/>
               </w:rPr>
               <w:t>h</w:t>
@@ -5470,7 +5495,7 @@
         </w:tc>
         <w:tc>
           <w:tcPr>
-            <w:tcW w:w="567" w:type="dxa"/>
+            <w:tcW w:w="709" w:type="dxa"/>
             <w:tcBorders>
               <w:top w:val="nil"/>
               <w:left w:val="nil"/>
@@ -5487,28 +5512,30 @@
               <w:spacing w:line="240" w:lineRule="auto"/>
               <w:jc w:val="center"/>
               <w:rPr>
-                <w:rFonts w:ascii="Arial" w:hAnsi="Arial" w:cs="Arial"/>
-                <w:color w:val="000000"/>
-                <w:sz w:val="16"/>
-                <w:szCs w:val="16"/>
+                <w:rFonts w:ascii="Helvetica" w:hAnsi="Helvetica"/>
+                <w:color w:val="000000"/>
+                <w:sz w:val="18"/>
+                <w:szCs w:val="18"/>
                 <w:lang w:eastAsia="en-GB"/>
               </w:rPr>
             </w:pPr>
+            <w:proofErr w:type="spellStart"/>
             <w:r>
               <w:rPr>
-                <w:rFonts w:ascii="Arial" w:hAnsi="Arial" w:cs="Arial"/>
-                <w:color w:val="000000"/>
-                <w:sz w:val="16"/>
-                <w:szCs w:val="16"/>
+                <w:rFonts w:ascii="Helvetica" w:hAnsi="Helvetica"/>
+                <w:color w:val="000000"/>
+                <w:sz w:val="18"/>
+                <w:szCs w:val="18"/>
                 <w:lang w:eastAsia="en-GB"/>
               </w:rPr>
               <w:t>i</w:t>
             </w:r>
+            <w:proofErr w:type="spellEnd"/>
           </w:p>
         </w:tc>
         <w:tc>
           <w:tcPr>
-            <w:tcW w:w="708" w:type="dxa"/>
+            <w:tcW w:w="709" w:type="dxa"/>
             <w:tcBorders>
               <w:top w:val="nil"/>
               <w:left w:val="nil"/>
@@ -5525,19 +5552,19 @@
               <w:spacing w:line="240" w:lineRule="auto"/>
               <w:jc w:val="center"/>
               <w:rPr>
-                <w:rFonts w:ascii="Arial" w:hAnsi="Arial" w:cs="Arial"/>
-                <w:color w:val="000000"/>
-                <w:sz w:val="16"/>
-                <w:szCs w:val="16"/>
+                <w:rFonts w:ascii="Helvetica" w:hAnsi="Helvetica"/>
+                <w:color w:val="000000"/>
+                <w:sz w:val="18"/>
+                <w:szCs w:val="18"/>
                 <w:lang w:eastAsia="en-GB"/>
               </w:rPr>
             </w:pPr>
             <w:r>
               <w:rPr>
-                <w:rFonts w:ascii="Arial" w:hAnsi="Arial" w:cs="Arial"/>
-                <w:color w:val="000000"/>
-                <w:sz w:val="16"/>
-                <w:szCs w:val="16"/>
+                <w:rFonts w:ascii="Helvetica" w:hAnsi="Helvetica"/>
+                <w:color w:val="000000"/>
+                <w:sz w:val="18"/>
+                <w:szCs w:val="18"/>
                 <w:lang w:eastAsia="en-GB"/>
               </w:rPr>
               <w:t>j</w:t>
@@ -5563,19 +5590,19 @@
               <w:spacing w:line="240" w:lineRule="auto"/>
               <w:jc w:val="center"/>
               <w:rPr>
-                <w:rFonts w:ascii="Arial" w:hAnsi="Arial" w:cs="Arial"/>
-                <w:color w:val="000000"/>
-                <w:sz w:val="16"/>
-                <w:szCs w:val="16"/>
+                <w:rFonts w:ascii="Helvetica" w:hAnsi="Helvetica"/>
+                <w:color w:val="000000"/>
+                <w:sz w:val="18"/>
+                <w:szCs w:val="18"/>
                 <w:lang w:eastAsia="en-GB"/>
               </w:rPr>
             </w:pPr>
             <w:r>
               <w:rPr>
-                <w:rFonts w:ascii="Arial" w:hAnsi="Arial" w:cs="Arial"/>
-                <w:color w:val="000000"/>
-                <w:sz w:val="16"/>
-                <w:szCs w:val="16"/>
+                <w:rFonts w:ascii="Helvetica" w:hAnsi="Helvetica"/>
+                <w:color w:val="000000"/>
+                <w:sz w:val="18"/>
+                <w:szCs w:val="18"/>
                 <w:lang w:eastAsia="en-GB"/>
               </w:rPr>
               <w:t>k</w:t>
@@ -5584,7 +5611,7 @@
         </w:tc>
         <w:tc>
           <w:tcPr>
-            <w:tcW w:w="709" w:type="dxa"/>
+            <w:tcW w:w="708" w:type="dxa"/>
             <w:tcBorders>
               <w:top w:val="nil"/>
               <w:left w:val="nil"/>
@@ -5601,19 +5628,19 @@
               <w:spacing w:line="240" w:lineRule="auto"/>
               <w:jc w:val="center"/>
               <w:rPr>
-                <w:rFonts w:ascii="Arial" w:hAnsi="Arial" w:cs="Arial"/>
-                <w:color w:val="000000"/>
-                <w:sz w:val="16"/>
-                <w:szCs w:val="16"/>
+                <w:rFonts w:ascii="Helvetica" w:hAnsi="Helvetica"/>
+                <w:color w:val="000000"/>
+                <w:sz w:val="18"/>
+                <w:szCs w:val="18"/>
                 <w:lang w:eastAsia="en-GB"/>
               </w:rPr>
             </w:pPr>
             <w:r>
               <w:rPr>
-                <w:rFonts w:ascii="Arial" w:hAnsi="Arial" w:cs="Arial"/>
-                <w:color w:val="000000"/>
-                <w:sz w:val="16"/>
-                <w:szCs w:val="16"/>
+                <w:rFonts w:ascii="Helvetica" w:hAnsi="Helvetica"/>
+                <w:color w:val="000000"/>
+                <w:sz w:val="18"/>
+                <w:szCs w:val="18"/>
                 <w:lang w:eastAsia="en-GB"/>
               </w:rPr>
               <w:t>l</w:t>
@@ -5639,19 +5666,19 @@
               <w:spacing w:line="240" w:lineRule="auto"/>
               <w:jc w:val="center"/>
               <w:rPr>
-                <w:rFonts w:ascii="Arial" w:hAnsi="Arial" w:cs="Arial"/>
-                <w:color w:val="000000"/>
-                <w:sz w:val="16"/>
-                <w:szCs w:val="16"/>
+                <w:rFonts w:ascii="Helvetica" w:hAnsi="Helvetica"/>
+                <w:color w:val="000000"/>
+                <w:sz w:val="18"/>
+                <w:szCs w:val="18"/>
                 <w:lang w:eastAsia="en-GB"/>
               </w:rPr>
             </w:pPr>
             <w:r>
               <w:rPr>
-                <w:rFonts w:ascii="Arial" w:hAnsi="Arial" w:cs="Arial"/>
-                <w:color w:val="000000"/>
-                <w:sz w:val="16"/>
-                <w:szCs w:val="16"/>
+                <w:rFonts w:ascii="Helvetica" w:hAnsi="Helvetica"/>
+                <w:color w:val="000000"/>
+                <w:sz w:val="18"/>
+                <w:szCs w:val="18"/>
                 <w:lang w:eastAsia="en-GB"/>
               </w:rPr>
               <w:t>m</w:t>
@@ -5660,7 +5687,7 @@
         </w:tc>
         <w:tc>
           <w:tcPr>
-            <w:tcW w:w="708" w:type="dxa"/>
+            <w:tcW w:w="709" w:type="dxa"/>
             <w:tcBorders>
               <w:top w:val="nil"/>
               <w:left w:val="nil"/>
@@ -5677,77 +5704,22 @@
               <w:spacing w:line="240" w:lineRule="auto"/>
               <w:jc w:val="center"/>
               <w:rPr>
-                <w:rFonts w:ascii="Arial" w:hAnsi="Arial" w:cs="Arial"/>
-                <w:color w:val="000000"/>
-                <w:sz w:val="16"/>
-                <w:szCs w:val="16"/>
+                <w:rFonts w:ascii="Helvetica" w:hAnsi="Helvetica"/>
+                <w:color w:val="000000"/>
+                <w:sz w:val="18"/>
+                <w:szCs w:val="18"/>
                 <w:lang w:eastAsia="en-GB"/>
               </w:rPr>
             </w:pPr>
             <w:r>
               <w:rPr>
-                <w:rFonts w:ascii="Arial" w:hAnsi="Arial" w:cs="Arial"/>
-                <w:color w:val="000000"/>
-                <w:sz w:val="16"/>
-                <w:szCs w:val="16"/>
+                <w:rFonts w:ascii="Helvetica" w:hAnsi="Helvetica"/>
+                <w:color w:val="000000"/>
+                <w:sz w:val="18"/>
+                <w:szCs w:val="18"/>
                 <w:lang w:eastAsia="en-GB"/>
               </w:rPr>
               <w:t>n</w:t>
-            </w:r>
-          </w:p>
-        </w:tc>
-        <w:tc>
-          <w:tcPr>
-            <w:tcW w:w="708" w:type="dxa"/>
-            <w:tcBorders>
-              <w:top w:val="nil"/>
-              <w:left w:val="nil"/>
-              <w:bottom w:val="single" w:sz="4" w:space="0" w:color="auto"/>
-              <w:right w:val="nil"/>
-            </w:tcBorders>
-            <w:vAlign w:val="center"/>
-          </w:tcPr>
-          <w:p>
-            <w:pPr>
-              <w:spacing w:line="240" w:lineRule="auto"/>
-              <w:jc w:val="center"/>
-              <w:rPr>
-                <w:rFonts w:ascii="Arial" w:hAnsi="Arial" w:cs="Arial"/>
-                <w:color w:val="000000"/>
-                <w:sz w:val="16"/>
-                <w:szCs w:val="16"/>
-                <w:lang w:eastAsia="en-GB"/>
-              </w:rPr>
-            </w:pPr>
-            <w:r>
-              <w:rPr>
-                <w:rFonts w:ascii="Arial" w:hAnsi="Arial" w:cs="Arial"/>
-                <w:color w:val="000000"/>
-                <w:sz w:val="16"/>
-                <w:szCs w:val="16"/>
-                <w:lang w:eastAsia="en-GB"/>
-              </w:rPr>
-              <w:t>‘</w:t>
-            </w:r>
-            <w:r>
-              <w:rPr>
-                <w:rFonts w:ascii="Arial" w:hAnsi="Arial" w:cs="Arial"/>
-                <w:color w:val="000000"/>
-                <w:sz w:val="16"/>
-                <w:szCs w:val="16"/>
-                <w:lang w:eastAsia="en-GB"/>
-              </w:rPr>
-              <w:t>1</w:t>
-            </w:r>
-            <w:r>
-              <w:rPr>
-                <w:rFonts w:ascii="Arial" w:hAnsi="Arial" w:cs="Arial"/>
-                <w:color w:val="000000"/>
-                <w:sz w:val="16"/>
-                <w:szCs w:val="16"/>
-                <w:lang w:eastAsia="en-GB"/>
-              </w:rPr>
-              <w:t>’</w:t>
             </w:r>
           </w:p>
         </w:tc>
@@ -5758,7 +5730,7 @@
         </w:trPr>
         <w:tc>
           <w:tcPr>
-            <w:tcW w:w="554" w:type="dxa"/>
+            <w:tcW w:w="597" w:type="dxa"/>
             <w:tcBorders>
               <w:top w:val="nil"/>
               <w:left w:val="nil"/>
@@ -5775,22 +5747,60 @@
               <w:spacing w:line="240" w:lineRule="auto"/>
               <w:jc w:val="left"/>
               <w:rPr>
-                <w:rFonts w:ascii="Arial" w:hAnsi="Arial" w:cs="Arial"/>
-                <w:color w:val="000000"/>
-                <w:sz w:val="16"/>
-                <w:szCs w:val="16"/>
+                <w:rFonts w:ascii="Helvetica" w:hAnsi="Helvetica"/>
+                <w:color w:val="000000"/>
+                <w:sz w:val="18"/>
+                <w:szCs w:val="18"/>
                 <w:lang w:eastAsia="en-GB"/>
               </w:rPr>
             </w:pPr>
             <w:r>
               <w:rPr>
-                <w:rFonts w:ascii="Arial" w:hAnsi="Arial" w:cs="Arial"/>
-                <w:color w:val="000000"/>
-                <w:sz w:val="16"/>
-                <w:szCs w:val="16"/>
+                <w:rFonts w:ascii="Helvetica" w:hAnsi="Helvetica"/>
+                <w:color w:val="000000"/>
+                <w:sz w:val="18"/>
+                <w:szCs w:val="18"/>
                 <w:lang w:eastAsia="en-GB"/>
               </w:rPr>
               <w:t>DE</w:t>
+            </w:r>
+          </w:p>
+        </w:tc>
+        <w:tc>
+          <w:tcPr>
+            <w:tcW w:w="351" w:type="dxa"/>
+            <w:tcBorders>
+              <w:top w:val="nil"/>
+              <w:left w:val="nil"/>
+              <w:bottom w:val="nil"/>
+              <w:right w:val="nil"/>
+            </w:tcBorders>
+            <w:shd w:val="clear" w:color="auto" w:fill="auto"/>
+            <w:noWrap/>
+            <w:vAlign w:val="bottom"/>
+            <w:hideMark/>
+          </w:tcPr>
+          <w:p>
+            <w:pPr>
+              <w:spacing w:line="240" w:lineRule="auto"/>
+              <w:jc w:val="center"/>
+              <w:rPr>
+                <w:rFonts w:ascii="Helvetica" w:hAnsi="Helvetica"/>
+                <w:color w:val="000000"/>
+                <w:sz w:val="18"/>
+                <w:szCs w:val="18"/>
+                <w:lang w:eastAsia="en-GB"/>
+              </w:rPr>
+            </w:pPr>
+            <w:r>
+              <w:rPr>
+                <w:rFonts w:ascii="Helvetica" w:hAnsi="Helvetica"/>
+                <w:color w:val="000000"/>
+                <w:sz w:val="18"/>
+                <w:szCs w:val="18"/>
+                <w:lang w:eastAsia="en-GB"/>
+              </w:rPr>
+              <w:t>1</w:t>
             </w:r>
           </w:p>
         </w:tc>
@@ -5813,19 +5823,57 @@
               <w:spacing w:line="240" w:lineRule="auto"/>
               <w:jc w:val="center"/>
               <w:rPr>
-                <w:rFonts w:ascii="Arial" w:hAnsi="Arial" w:cs="Arial"/>
-                <w:color w:val="000000"/>
-                <w:sz w:val="16"/>
-                <w:szCs w:val="16"/>
+                <w:rFonts w:ascii="Helvetica" w:hAnsi="Helvetica"/>
+                <w:color w:val="000000"/>
+                <w:sz w:val="18"/>
+                <w:szCs w:val="18"/>
                 <w:lang w:eastAsia="en-GB"/>
               </w:rPr>
             </w:pPr>
             <w:r>
               <w:rPr>
-                <w:rFonts w:ascii="Arial" w:hAnsi="Arial" w:cs="Arial"/>
-                <w:color w:val="000000"/>
-                <w:sz w:val="16"/>
-                <w:szCs w:val="16"/>
+                <w:rFonts w:ascii="Helvetica" w:hAnsi="Helvetica"/>
+                <w:color w:val="000000"/>
+                <w:sz w:val="18"/>
+                <w:szCs w:val="18"/>
+                <w:lang w:eastAsia="en-GB"/>
+              </w:rPr>
+              <w:t>0.75</w:t>
+            </w:r>
+          </w:p>
+        </w:tc>
+        <w:tc>
+          <w:tcPr>
+            <w:tcW w:w="609" w:type="dxa"/>
+            <w:tcBorders>
+              <w:top w:val="nil"/>
+              <w:left w:val="nil"/>
+              <w:bottom w:val="nil"/>
+              <w:right w:val="nil"/>
+            </w:tcBorders>
+            <w:shd w:val="clear" w:color="auto" w:fill="auto"/>
+            <w:noWrap/>
+            <w:vAlign w:val="bottom"/>
+            <w:hideMark/>
+          </w:tcPr>
+          <w:p>
+            <w:pPr>
+              <w:spacing w:line="240" w:lineRule="auto"/>
+              <w:jc w:val="center"/>
+              <w:rPr>
+                <w:rFonts w:ascii="Helvetica" w:hAnsi="Helvetica"/>
+                <w:color w:val="000000"/>
+                <w:sz w:val="18"/>
+                <w:szCs w:val="18"/>
+                <w:lang w:eastAsia="en-GB"/>
+              </w:rPr>
+            </w:pPr>
+            <w:r>
+              <w:rPr>
+                <w:rFonts w:ascii="Helvetica" w:hAnsi="Helvetica"/>
+                <w:color w:val="000000"/>
+                <w:sz w:val="18"/>
+                <w:szCs w:val="18"/>
                 <w:lang w:eastAsia="en-GB"/>
               </w:rPr>
               <w:t>0.75</w:t>
@@ -5851,19 +5899,746 @@
               <w:spacing w:line="240" w:lineRule="auto"/>
               <w:jc w:val="center"/>
               <w:rPr>
-                <w:rFonts w:ascii="Arial" w:hAnsi="Arial" w:cs="Arial"/>
-                <w:color w:val="000000"/>
-                <w:sz w:val="16"/>
-                <w:szCs w:val="16"/>
+                <w:rFonts w:ascii="Helvetica" w:hAnsi="Helvetica"/>
+                <w:color w:val="000000"/>
+                <w:sz w:val="18"/>
+                <w:szCs w:val="18"/>
                 <w:lang w:eastAsia="en-GB"/>
               </w:rPr>
             </w:pPr>
             <w:r>
               <w:rPr>
-                <w:rFonts w:ascii="Arial" w:hAnsi="Arial" w:cs="Arial"/>
-                <w:color w:val="000000"/>
-                <w:sz w:val="16"/>
-                <w:szCs w:val="16"/>
+                <w:rFonts w:ascii="Helvetica" w:hAnsi="Helvetica"/>
+                <w:color w:val="000000"/>
+                <w:sz w:val="18"/>
+                <w:szCs w:val="18"/>
+                <w:lang w:eastAsia="en-GB"/>
+              </w:rPr>
+              <w:t>0.5</w:t>
+            </w:r>
+          </w:p>
+        </w:tc>
+        <w:tc>
+          <w:tcPr>
+            <w:tcW w:w="567" w:type="dxa"/>
+            <w:tcBorders>
+              <w:top w:val="nil"/>
+              <w:left w:val="nil"/>
+              <w:bottom w:val="nil"/>
+              <w:right w:val="nil"/>
+            </w:tcBorders>
+            <w:shd w:val="clear" w:color="auto" w:fill="auto"/>
+            <w:noWrap/>
+            <w:vAlign w:val="bottom"/>
+            <w:hideMark/>
+          </w:tcPr>
+          <w:p>
+            <w:pPr>
+              <w:spacing w:line="240" w:lineRule="auto"/>
+              <w:jc w:val="center"/>
+              <w:rPr>
+                <w:rFonts w:ascii="Helvetica" w:hAnsi="Helvetica"/>
+                <w:color w:val="000000"/>
+                <w:sz w:val="18"/>
+                <w:szCs w:val="18"/>
+                <w:lang w:eastAsia="en-GB"/>
+              </w:rPr>
+            </w:pPr>
+            <w:r>
+              <w:rPr>
+                <w:rFonts w:ascii="Helvetica" w:hAnsi="Helvetica"/>
+                <w:color w:val="000000"/>
+                <w:sz w:val="18"/>
+                <w:szCs w:val="18"/>
+                <w:lang w:eastAsia="en-GB"/>
+              </w:rPr>
+              <w:t>0.5</w:t>
+            </w:r>
+          </w:p>
+        </w:tc>
+        <w:tc>
+          <w:tcPr>
+            <w:tcW w:w="708" w:type="dxa"/>
+            <w:tcBorders>
+              <w:top w:val="nil"/>
+              <w:left w:val="nil"/>
+              <w:bottom w:val="nil"/>
+              <w:right w:val="nil"/>
+            </w:tcBorders>
+            <w:shd w:val="clear" w:color="auto" w:fill="auto"/>
+            <w:noWrap/>
+            <w:vAlign w:val="bottom"/>
+            <w:hideMark/>
+          </w:tcPr>
+          <w:p>
+            <w:pPr>
+              <w:spacing w:line="240" w:lineRule="auto"/>
+              <w:jc w:val="center"/>
+              <w:rPr>
+                <w:rFonts w:ascii="Helvetica" w:hAnsi="Helvetica"/>
+                <w:color w:val="000000"/>
+                <w:sz w:val="18"/>
+                <w:szCs w:val="18"/>
+                <w:lang w:eastAsia="en-GB"/>
+              </w:rPr>
+            </w:pPr>
+            <w:r>
+              <w:rPr>
+                <w:rFonts w:ascii="Helvetica" w:hAnsi="Helvetica"/>
+                <w:color w:val="000000"/>
+                <w:sz w:val="18"/>
+                <w:szCs w:val="18"/>
+                <w:lang w:eastAsia="en-GB"/>
+              </w:rPr>
+              <w:t>0.01</w:t>
+            </w:r>
+          </w:p>
+        </w:tc>
+        <w:tc>
+          <w:tcPr>
+            <w:tcW w:w="567" w:type="dxa"/>
+            <w:tcBorders>
+              <w:top w:val="nil"/>
+              <w:left w:val="nil"/>
+              <w:bottom w:val="nil"/>
+              <w:right w:val="nil"/>
+            </w:tcBorders>
+            <w:shd w:val="clear" w:color="auto" w:fill="auto"/>
+            <w:noWrap/>
+            <w:vAlign w:val="bottom"/>
+            <w:hideMark/>
+          </w:tcPr>
+          <w:p>
+            <w:pPr>
+              <w:spacing w:line="240" w:lineRule="auto"/>
+              <w:jc w:val="center"/>
+              <w:rPr>
+                <w:rFonts w:ascii="Helvetica" w:hAnsi="Helvetica"/>
+                <w:color w:val="000000"/>
+                <w:sz w:val="18"/>
+                <w:szCs w:val="18"/>
+                <w:lang w:eastAsia="en-GB"/>
+              </w:rPr>
+            </w:pPr>
+            <w:r>
+              <w:rPr>
+                <w:rFonts w:ascii="Helvetica" w:hAnsi="Helvetica"/>
+                <w:color w:val="000000"/>
+                <w:sz w:val="18"/>
+                <w:szCs w:val="18"/>
+                <w:lang w:eastAsia="en-GB"/>
+              </w:rPr>
+              <w:t>0.65</w:t>
+            </w:r>
+          </w:p>
+        </w:tc>
+        <w:tc>
+          <w:tcPr>
+            <w:tcW w:w="567" w:type="dxa"/>
+            <w:tcBorders>
+              <w:top w:val="nil"/>
+              <w:left w:val="nil"/>
+              <w:bottom w:val="nil"/>
+              <w:right w:val="nil"/>
+            </w:tcBorders>
+            <w:shd w:val="clear" w:color="auto" w:fill="auto"/>
+            <w:noWrap/>
+            <w:vAlign w:val="bottom"/>
+            <w:hideMark/>
+          </w:tcPr>
+          <w:p>
+            <w:pPr>
+              <w:spacing w:line="240" w:lineRule="auto"/>
+              <w:jc w:val="center"/>
+              <w:rPr>
+                <w:rFonts w:ascii="Helvetica" w:hAnsi="Helvetica"/>
+                <w:color w:val="000000"/>
+                <w:sz w:val="18"/>
+                <w:szCs w:val="18"/>
+                <w:lang w:eastAsia="en-GB"/>
+              </w:rPr>
+            </w:pPr>
+            <w:r>
+              <w:rPr>
+                <w:rFonts w:ascii="Helvetica" w:hAnsi="Helvetica"/>
+                <w:color w:val="000000"/>
+                <w:sz w:val="18"/>
+                <w:szCs w:val="18"/>
+                <w:lang w:eastAsia="en-GB"/>
+              </w:rPr>
+              <w:t>0.65</w:t>
+            </w:r>
+          </w:p>
+        </w:tc>
+        <w:tc>
+          <w:tcPr>
+            <w:tcW w:w="567" w:type="dxa"/>
+            <w:tcBorders>
+              <w:top w:val="nil"/>
+              <w:left w:val="nil"/>
+              <w:bottom w:val="nil"/>
+              <w:right w:val="nil"/>
+            </w:tcBorders>
+            <w:shd w:val="clear" w:color="auto" w:fill="auto"/>
+            <w:noWrap/>
+            <w:vAlign w:val="bottom"/>
+            <w:hideMark/>
+          </w:tcPr>
+          <w:p>
+            <w:pPr>
+              <w:spacing w:line="240" w:lineRule="auto"/>
+              <w:jc w:val="center"/>
+              <w:rPr>
+                <w:rFonts w:ascii="Helvetica" w:hAnsi="Helvetica"/>
+                <w:color w:val="000000"/>
+                <w:sz w:val="18"/>
+                <w:szCs w:val="18"/>
+                <w:lang w:eastAsia="en-GB"/>
+              </w:rPr>
+            </w:pPr>
+            <w:r>
+              <w:rPr>
+                <w:rFonts w:ascii="Helvetica" w:hAnsi="Helvetica"/>
+                <w:color w:val="000000"/>
+                <w:sz w:val="18"/>
+                <w:szCs w:val="18"/>
+                <w:lang w:eastAsia="en-GB"/>
+              </w:rPr>
+              <w:t>0.65</w:t>
+            </w:r>
+          </w:p>
+        </w:tc>
+        <w:tc>
+          <w:tcPr>
+            <w:tcW w:w="709" w:type="dxa"/>
+            <w:tcBorders>
+              <w:top w:val="nil"/>
+              <w:left w:val="nil"/>
+              <w:bottom w:val="nil"/>
+              <w:right w:val="nil"/>
+            </w:tcBorders>
+            <w:shd w:val="clear" w:color="auto" w:fill="auto"/>
+            <w:noWrap/>
+            <w:vAlign w:val="bottom"/>
+            <w:hideMark/>
+          </w:tcPr>
+          <w:p>
+            <w:pPr>
+              <w:spacing w:line="240" w:lineRule="auto"/>
+              <w:jc w:val="center"/>
+              <w:rPr>
+                <w:rFonts w:ascii="Helvetica" w:hAnsi="Helvetica"/>
+                <w:color w:val="000000"/>
+                <w:sz w:val="18"/>
+                <w:szCs w:val="18"/>
+                <w:lang w:eastAsia="en-GB"/>
+              </w:rPr>
+            </w:pPr>
+            <w:r>
+              <w:rPr>
+                <w:rFonts w:ascii="Helvetica" w:hAnsi="Helvetica"/>
+                <w:color w:val="000000"/>
+                <w:sz w:val="18"/>
+                <w:szCs w:val="18"/>
+                <w:lang w:eastAsia="en-GB"/>
+              </w:rPr>
+              <w:t>0.65</w:t>
+            </w:r>
+          </w:p>
+        </w:tc>
+        <w:tc>
+          <w:tcPr>
+            <w:tcW w:w="709" w:type="dxa"/>
+            <w:tcBorders>
+              <w:top w:val="nil"/>
+              <w:left w:val="nil"/>
+              <w:bottom w:val="nil"/>
+              <w:right w:val="nil"/>
+            </w:tcBorders>
+            <w:shd w:val="clear" w:color="auto" w:fill="auto"/>
+            <w:noWrap/>
+            <w:vAlign w:val="bottom"/>
+            <w:hideMark/>
+          </w:tcPr>
+          <w:p>
+            <w:pPr>
+              <w:spacing w:line="240" w:lineRule="auto"/>
+              <w:jc w:val="center"/>
+              <w:rPr>
+                <w:rFonts w:ascii="Helvetica" w:hAnsi="Helvetica"/>
+                <w:color w:val="000000"/>
+                <w:sz w:val="18"/>
+                <w:szCs w:val="18"/>
+                <w:lang w:eastAsia="en-GB"/>
+              </w:rPr>
+            </w:pPr>
+            <w:r>
+              <w:rPr>
+                <w:rFonts w:ascii="Helvetica" w:hAnsi="Helvetica"/>
+                <w:color w:val="000000"/>
+                <w:sz w:val="18"/>
+                <w:szCs w:val="18"/>
+                <w:lang w:eastAsia="en-GB"/>
+              </w:rPr>
+              <w:t>-1.84</w:t>
+            </w:r>
+          </w:p>
+        </w:tc>
+        <w:tc>
+          <w:tcPr>
+            <w:tcW w:w="709" w:type="dxa"/>
+            <w:tcBorders>
+              <w:top w:val="nil"/>
+              <w:left w:val="nil"/>
+              <w:bottom w:val="nil"/>
+              <w:right w:val="nil"/>
+            </w:tcBorders>
+            <w:shd w:val="clear" w:color="auto" w:fill="auto"/>
+            <w:noWrap/>
+            <w:vAlign w:val="bottom"/>
+            <w:hideMark/>
+          </w:tcPr>
+          <w:p>
+            <w:pPr>
+              <w:spacing w:line="240" w:lineRule="auto"/>
+              <w:jc w:val="center"/>
+              <w:rPr>
+                <w:rFonts w:ascii="Helvetica" w:hAnsi="Helvetica"/>
+                <w:color w:val="000000"/>
+                <w:sz w:val="18"/>
+                <w:szCs w:val="18"/>
+                <w:lang w:eastAsia="en-GB"/>
+              </w:rPr>
+            </w:pPr>
+            <w:r>
+              <w:rPr>
+                <w:rFonts w:ascii="Helvetica" w:hAnsi="Helvetica"/>
+                <w:color w:val="000000"/>
+                <w:sz w:val="18"/>
+                <w:szCs w:val="18"/>
+                <w:lang w:eastAsia="en-GB"/>
+              </w:rPr>
+              <w:t>-0.05</w:t>
+            </w:r>
+          </w:p>
+        </w:tc>
+        <w:tc>
+          <w:tcPr>
+            <w:tcW w:w="708" w:type="dxa"/>
+            <w:tcBorders>
+              <w:top w:val="nil"/>
+              <w:left w:val="nil"/>
+              <w:bottom w:val="nil"/>
+              <w:right w:val="nil"/>
+            </w:tcBorders>
+            <w:shd w:val="clear" w:color="auto" w:fill="auto"/>
+            <w:noWrap/>
+            <w:vAlign w:val="bottom"/>
+            <w:hideMark/>
+          </w:tcPr>
+          <w:p>
+            <w:pPr>
+              <w:spacing w:line="240" w:lineRule="auto"/>
+              <w:jc w:val="center"/>
+              <w:rPr>
+                <w:rFonts w:ascii="Helvetica" w:hAnsi="Helvetica"/>
+                <w:color w:val="000000"/>
+                <w:sz w:val="18"/>
+                <w:szCs w:val="18"/>
+                <w:lang w:eastAsia="en-GB"/>
+              </w:rPr>
+            </w:pPr>
+            <w:r>
+              <w:rPr>
+                <w:rFonts w:ascii="Helvetica" w:hAnsi="Helvetica"/>
+                <w:color w:val="000000"/>
+                <w:sz w:val="18"/>
+                <w:szCs w:val="18"/>
+                <w:lang w:eastAsia="en-GB"/>
+              </w:rPr>
+              <w:t>-0.06</w:t>
+            </w:r>
+          </w:p>
+        </w:tc>
+        <w:tc>
+          <w:tcPr>
+            <w:tcW w:w="709" w:type="dxa"/>
+            <w:tcBorders>
+              <w:top w:val="nil"/>
+              <w:left w:val="nil"/>
+              <w:bottom w:val="nil"/>
+              <w:right w:val="nil"/>
+            </w:tcBorders>
+            <w:shd w:val="clear" w:color="auto" w:fill="auto"/>
+            <w:noWrap/>
+            <w:vAlign w:val="bottom"/>
+            <w:hideMark/>
+          </w:tcPr>
+          <w:p>
+            <w:pPr>
+              <w:spacing w:line="240" w:lineRule="auto"/>
+              <w:jc w:val="center"/>
+              <w:rPr>
+                <w:rFonts w:ascii="Helvetica" w:hAnsi="Helvetica"/>
+                <w:color w:val="000000"/>
+                <w:sz w:val="18"/>
+                <w:szCs w:val="18"/>
+                <w:lang w:eastAsia="en-GB"/>
+              </w:rPr>
+            </w:pPr>
+            <w:r>
+              <w:rPr>
+                <w:rFonts w:ascii="Helvetica" w:hAnsi="Helvetica"/>
+                <w:color w:val="000000"/>
+                <w:sz w:val="18"/>
+                <w:szCs w:val="18"/>
+                <w:lang w:eastAsia="en-GB"/>
+              </w:rPr>
+              <w:t>-0.07</w:t>
+            </w:r>
+          </w:p>
+        </w:tc>
+        <w:tc>
+          <w:tcPr>
+            <w:tcW w:w="709" w:type="dxa"/>
+            <w:tcBorders>
+              <w:top w:val="nil"/>
+              <w:left w:val="nil"/>
+              <w:bottom w:val="nil"/>
+              <w:right w:val="nil"/>
+            </w:tcBorders>
+            <w:shd w:val="clear" w:color="auto" w:fill="auto"/>
+            <w:noWrap/>
+            <w:vAlign w:val="bottom"/>
+            <w:hideMark/>
+          </w:tcPr>
+          <w:p>
+            <w:pPr>
+              <w:spacing w:line="240" w:lineRule="auto"/>
+              <w:jc w:val="center"/>
+              <w:rPr>
+                <w:rFonts w:ascii="Helvetica" w:hAnsi="Helvetica"/>
+                <w:color w:val="000000"/>
+                <w:sz w:val="18"/>
+                <w:szCs w:val="18"/>
+                <w:lang w:eastAsia="en-GB"/>
+              </w:rPr>
+            </w:pPr>
+            <w:r>
+              <w:rPr>
+                <w:rFonts w:ascii="Helvetica" w:hAnsi="Helvetica"/>
+                <w:color w:val="000000"/>
+                <w:sz w:val="18"/>
+                <w:szCs w:val="18"/>
+                <w:lang w:eastAsia="en-GB"/>
+              </w:rPr>
+              <w:t>-0.06</w:t>
+            </w:r>
+          </w:p>
+        </w:tc>
+      </w:tr>
+      <w:tr>
+        <w:trPr>
+          <w:trHeight w:val="320"/>
+        </w:trPr>
+        <w:tc>
+          <w:tcPr>
+            <w:tcW w:w="597" w:type="dxa"/>
+            <w:tcBorders>
+              <w:top w:val="nil"/>
+              <w:left w:val="nil"/>
+              <w:bottom w:val="nil"/>
+              <w:right w:val="nil"/>
+            </w:tcBorders>
+            <w:shd w:val="clear" w:color="auto" w:fill="auto"/>
+            <w:noWrap/>
+            <w:vAlign w:val="bottom"/>
+            <w:hideMark/>
+          </w:tcPr>
+          <w:p>
+            <w:pPr>
+              <w:spacing w:line="240" w:lineRule="auto"/>
+              <w:jc w:val="left"/>
+              <w:rPr>
+                <w:rFonts w:ascii="Helvetica" w:hAnsi="Helvetica"/>
+                <w:color w:val="000000"/>
+                <w:sz w:val="18"/>
+                <w:szCs w:val="18"/>
+                <w:lang w:eastAsia="en-GB"/>
+              </w:rPr>
+            </w:pPr>
+            <w:r>
+              <w:rPr>
+                <w:rFonts w:ascii="Helvetica" w:hAnsi="Helvetica"/>
+                <w:color w:val="000000"/>
+                <w:sz w:val="18"/>
+                <w:szCs w:val="18"/>
+                <w:lang w:eastAsia="en-GB"/>
+              </w:rPr>
+              <w:t>KGE</w:t>
+            </w:r>
+          </w:p>
+        </w:tc>
+        <w:tc>
+          <w:tcPr>
+            <w:tcW w:w="351" w:type="dxa"/>
+            <w:tcBorders>
+              <w:top w:val="nil"/>
+              <w:left w:val="nil"/>
+              <w:bottom w:val="nil"/>
+              <w:right w:val="nil"/>
+            </w:tcBorders>
+            <w:shd w:val="clear" w:color="auto" w:fill="auto"/>
+            <w:noWrap/>
+            <w:vAlign w:val="bottom"/>
+            <w:hideMark/>
+          </w:tcPr>
+          <w:p>
+            <w:pPr>
+              <w:spacing w:line="240" w:lineRule="auto"/>
+              <w:jc w:val="center"/>
+              <w:rPr>
+                <w:rFonts w:ascii="Helvetica" w:hAnsi="Helvetica"/>
+                <w:color w:val="000000"/>
+                <w:sz w:val="18"/>
+                <w:szCs w:val="18"/>
+                <w:lang w:eastAsia="en-GB"/>
+              </w:rPr>
+            </w:pPr>
+            <w:r>
+              <w:rPr>
+                <w:rFonts w:ascii="Helvetica" w:hAnsi="Helvetica"/>
+                <w:color w:val="000000"/>
+                <w:sz w:val="18"/>
+                <w:szCs w:val="18"/>
+                <w:lang w:eastAsia="en-GB"/>
+              </w:rPr>
+              <w:t>1</w:t>
+            </w:r>
+          </w:p>
+        </w:tc>
+        <w:tc>
+          <w:tcPr>
+            <w:tcW w:w="567" w:type="dxa"/>
+            <w:tcBorders>
+              <w:top w:val="nil"/>
+              <w:left w:val="nil"/>
+              <w:bottom w:val="nil"/>
+              <w:right w:val="nil"/>
+            </w:tcBorders>
+            <w:shd w:val="clear" w:color="auto" w:fill="auto"/>
+            <w:noWrap/>
+            <w:vAlign w:val="bottom"/>
+            <w:hideMark/>
+          </w:tcPr>
+          <w:p>
+            <w:pPr>
+              <w:spacing w:line="240" w:lineRule="auto"/>
+              <w:jc w:val="center"/>
+              <w:rPr>
+                <w:rFonts w:ascii="Helvetica" w:hAnsi="Helvetica"/>
+                <w:color w:val="000000"/>
+                <w:sz w:val="18"/>
+                <w:szCs w:val="18"/>
+                <w:lang w:eastAsia="en-GB"/>
+              </w:rPr>
+            </w:pPr>
+            <w:r>
+              <w:rPr>
+                <w:rFonts w:ascii="Helvetica" w:hAnsi="Helvetica"/>
+                <w:color w:val="000000"/>
+                <w:sz w:val="18"/>
+                <w:szCs w:val="18"/>
+                <w:lang w:eastAsia="en-GB"/>
+              </w:rPr>
+              <w:t>0.43</w:t>
+            </w:r>
+          </w:p>
+        </w:tc>
+        <w:tc>
+          <w:tcPr>
+            <w:tcW w:w="609" w:type="dxa"/>
+            <w:tcBorders>
+              <w:top w:val="nil"/>
+              <w:left w:val="nil"/>
+              <w:bottom w:val="nil"/>
+              <w:right w:val="nil"/>
+            </w:tcBorders>
+            <w:shd w:val="clear" w:color="auto" w:fill="auto"/>
+            <w:noWrap/>
+            <w:vAlign w:val="bottom"/>
+            <w:hideMark/>
+          </w:tcPr>
+          <w:p>
+            <w:pPr>
+              <w:spacing w:line="240" w:lineRule="auto"/>
+              <w:jc w:val="center"/>
+              <w:rPr>
+                <w:rFonts w:ascii="Helvetica" w:hAnsi="Helvetica"/>
+                <w:color w:val="000000"/>
+                <w:sz w:val="18"/>
+                <w:szCs w:val="18"/>
+                <w:lang w:eastAsia="en-GB"/>
+              </w:rPr>
+            </w:pPr>
+            <w:r>
+              <w:rPr>
+                <w:rFonts w:ascii="Helvetica" w:hAnsi="Helvetica"/>
+                <w:color w:val="000000"/>
+                <w:sz w:val="18"/>
+                <w:szCs w:val="18"/>
+                <w:lang w:eastAsia="en-GB"/>
+              </w:rPr>
+              <w:t>0.43</w:t>
+            </w:r>
+          </w:p>
+        </w:tc>
+        <w:tc>
+          <w:tcPr>
+            <w:tcW w:w="567" w:type="dxa"/>
+            <w:tcBorders>
+              <w:top w:val="nil"/>
+              <w:left w:val="nil"/>
+              <w:bottom w:val="nil"/>
+              <w:right w:val="nil"/>
+            </w:tcBorders>
+            <w:shd w:val="clear" w:color="auto" w:fill="auto"/>
+            <w:noWrap/>
+            <w:vAlign w:val="bottom"/>
+            <w:hideMark/>
+          </w:tcPr>
+          <w:p>
+            <w:pPr>
+              <w:spacing w:line="240" w:lineRule="auto"/>
+              <w:jc w:val="center"/>
+              <w:rPr>
+                <w:rFonts w:ascii="Helvetica" w:hAnsi="Helvetica"/>
+                <w:color w:val="000000"/>
+                <w:sz w:val="18"/>
+                <w:szCs w:val="18"/>
+                <w:lang w:eastAsia="en-GB"/>
+              </w:rPr>
+            </w:pPr>
+            <w:r>
+              <w:rPr>
+                <w:rFonts w:ascii="Helvetica" w:hAnsi="Helvetica"/>
+                <w:color w:val="000000"/>
+                <w:sz w:val="18"/>
+                <w:szCs w:val="18"/>
+                <w:lang w:eastAsia="en-GB"/>
+              </w:rPr>
+              <w:t>0.29</w:t>
+            </w:r>
+          </w:p>
+        </w:tc>
+        <w:tc>
+          <w:tcPr>
+            <w:tcW w:w="567" w:type="dxa"/>
+            <w:tcBorders>
+              <w:top w:val="nil"/>
+              <w:left w:val="nil"/>
+              <w:bottom w:val="nil"/>
+              <w:right w:val="nil"/>
+            </w:tcBorders>
+            <w:shd w:val="clear" w:color="auto" w:fill="auto"/>
+            <w:noWrap/>
+            <w:vAlign w:val="bottom"/>
+            <w:hideMark/>
+          </w:tcPr>
+          <w:p>
+            <w:pPr>
+              <w:spacing w:line="240" w:lineRule="auto"/>
+              <w:jc w:val="center"/>
+              <w:rPr>
+                <w:rFonts w:ascii="Helvetica" w:hAnsi="Helvetica"/>
+                <w:color w:val="000000"/>
+                <w:sz w:val="18"/>
+                <w:szCs w:val="18"/>
+                <w:lang w:eastAsia="en-GB"/>
+              </w:rPr>
+            </w:pPr>
+            <w:r>
+              <w:rPr>
+                <w:rFonts w:ascii="Helvetica" w:hAnsi="Helvetica"/>
+                <w:color w:val="000000"/>
+                <w:sz w:val="18"/>
+                <w:szCs w:val="18"/>
+                <w:lang w:eastAsia="en-GB"/>
+              </w:rPr>
+              <w:t>0.29</w:t>
+            </w:r>
+          </w:p>
+        </w:tc>
+        <w:tc>
+          <w:tcPr>
+            <w:tcW w:w="708" w:type="dxa"/>
+            <w:tcBorders>
+              <w:top w:val="nil"/>
+              <w:left w:val="nil"/>
+              <w:bottom w:val="nil"/>
+              <w:right w:val="nil"/>
+            </w:tcBorders>
+            <w:shd w:val="clear" w:color="auto" w:fill="auto"/>
+            <w:noWrap/>
+            <w:vAlign w:val="bottom"/>
+            <w:hideMark/>
+          </w:tcPr>
+          <w:p>
+            <w:pPr>
+              <w:spacing w:line="240" w:lineRule="auto"/>
+              <w:jc w:val="center"/>
+              <w:rPr>
+                <w:rFonts w:ascii="Helvetica" w:hAnsi="Helvetica"/>
+                <w:color w:val="000000"/>
+                <w:sz w:val="18"/>
+                <w:szCs w:val="18"/>
+                <w:lang w:eastAsia="en-GB"/>
+              </w:rPr>
+            </w:pPr>
+            <w:r>
+              <w:rPr>
+                <w:rFonts w:ascii="Helvetica" w:hAnsi="Helvetica"/>
+                <w:color w:val="000000"/>
+                <w:sz w:val="18"/>
+                <w:szCs w:val="18"/>
+                <w:lang w:eastAsia="en-GB"/>
+              </w:rPr>
+              <w:t>0.01</w:t>
+            </w:r>
+          </w:p>
+        </w:tc>
+        <w:tc>
+          <w:tcPr>
+            <w:tcW w:w="567" w:type="dxa"/>
+            <w:tcBorders>
+              <w:top w:val="nil"/>
+              <w:left w:val="nil"/>
+              <w:bottom w:val="nil"/>
+              <w:right w:val="nil"/>
+            </w:tcBorders>
+            <w:shd w:val="clear" w:color="auto" w:fill="auto"/>
+            <w:noWrap/>
+            <w:vAlign w:val="bottom"/>
+            <w:hideMark/>
+          </w:tcPr>
+          <w:p>
+            <w:pPr>
+              <w:spacing w:line="240" w:lineRule="auto"/>
+              <w:jc w:val="center"/>
+              <w:rPr>
+                <w:rFonts w:ascii="Helvetica" w:hAnsi="Helvetica"/>
+                <w:color w:val="000000"/>
+                <w:sz w:val="18"/>
+                <w:szCs w:val="18"/>
+                <w:lang w:eastAsia="en-GB"/>
+              </w:rPr>
+            </w:pPr>
+            <w:r>
+              <w:rPr>
+                <w:rFonts w:ascii="Helvetica" w:hAnsi="Helvetica"/>
+                <w:color w:val="000000"/>
+                <w:sz w:val="18"/>
+                <w:szCs w:val="18"/>
                 <w:lang w:eastAsia="en-GB"/>
               </w:rPr>
               <w:t>0.75</w:t>
@@ -5889,22 +6664,22 @@
               <w:spacing w:line="240" w:lineRule="auto"/>
               <w:jc w:val="center"/>
               <w:rPr>
-                <w:rFonts w:ascii="Arial" w:hAnsi="Arial" w:cs="Arial"/>
-                <w:color w:val="000000"/>
-                <w:sz w:val="16"/>
-                <w:szCs w:val="16"/>
+                <w:rFonts w:ascii="Helvetica" w:hAnsi="Helvetica"/>
+                <w:color w:val="000000"/>
+                <w:sz w:val="18"/>
+                <w:szCs w:val="18"/>
                 <w:lang w:eastAsia="en-GB"/>
               </w:rPr>
             </w:pPr>
             <w:r>
               <w:rPr>
-                <w:rFonts w:ascii="Arial" w:hAnsi="Arial" w:cs="Arial"/>
-                <w:color w:val="000000"/>
-                <w:sz w:val="16"/>
-                <w:szCs w:val="16"/>
-                <w:lang w:eastAsia="en-GB"/>
-              </w:rPr>
-              <w:t>0.5</w:t>
+                <w:rFonts w:ascii="Helvetica" w:hAnsi="Helvetica"/>
+                <w:color w:val="000000"/>
+                <w:sz w:val="18"/>
+                <w:szCs w:val="18"/>
+                <w:lang w:eastAsia="en-GB"/>
+              </w:rPr>
+              <w:t>0.08</w:t>
             </w:r>
           </w:p>
         </w:tc>
@@ -5927,250 +6702,22 @@
               <w:spacing w:line="240" w:lineRule="auto"/>
               <w:jc w:val="center"/>
               <w:rPr>
-                <w:rFonts w:ascii="Arial" w:hAnsi="Arial" w:cs="Arial"/>
-                <w:color w:val="000000"/>
-                <w:sz w:val="16"/>
-                <w:szCs w:val="16"/>
+                <w:rFonts w:ascii="Helvetica" w:hAnsi="Helvetica"/>
+                <w:color w:val="000000"/>
+                <w:sz w:val="18"/>
+                <w:szCs w:val="18"/>
                 <w:lang w:eastAsia="en-GB"/>
               </w:rPr>
             </w:pPr>
             <w:r>
               <w:rPr>
-                <w:rFonts w:ascii="Arial" w:hAnsi="Arial" w:cs="Arial"/>
-                <w:color w:val="000000"/>
-                <w:sz w:val="16"/>
-                <w:szCs w:val="16"/>
-                <w:lang w:eastAsia="en-GB"/>
-              </w:rPr>
-              <w:t>0.5</w:t>
-            </w:r>
-          </w:p>
-        </w:tc>
-        <w:tc>
-          <w:tcPr>
-            <w:tcW w:w="567" w:type="dxa"/>
-            <w:tcBorders>
-              <w:top w:val="nil"/>
-              <w:left w:val="nil"/>
-              <w:bottom w:val="nil"/>
-              <w:right w:val="nil"/>
-            </w:tcBorders>
-            <w:shd w:val="clear" w:color="auto" w:fill="auto"/>
-            <w:noWrap/>
-            <w:vAlign w:val="bottom"/>
-            <w:hideMark/>
-          </w:tcPr>
-          <w:p>
-            <w:pPr>
-              <w:spacing w:line="240" w:lineRule="auto"/>
-              <w:jc w:val="center"/>
-              <w:rPr>
-                <w:rFonts w:ascii="Arial" w:hAnsi="Arial" w:cs="Arial"/>
-                <w:color w:val="000000"/>
-                <w:sz w:val="16"/>
-                <w:szCs w:val="16"/>
-                <w:lang w:eastAsia="en-GB"/>
-              </w:rPr>
-            </w:pPr>
-            <w:r>
-              <w:rPr>
-                <w:rFonts w:ascii="Arial" w:hAnsi="Arial" w:cs="Arial"/>
-                <w:color w:val="000000"/>
-                <w:sz w:val="16"/>
-                <w:szCs w:val="16"/>
-                <w:lang w:eastAsia="en-GB"/>
-              </w:rPr>
-              <w:t>0</w:t>
-            </w:r>
-          </w:p>
-        </w:tc>
-        <w:tc>
-          <w:tcPr>
-            <w:tcW w:w="567" w:type="dxa"/>
-            <w:tcBorders>
-              <w:top w:val="nil"/>
-              <w:left w:val="nil"/>
-              <w:bottom w:val="nil"/>
-              <w:right w:val="nil"/>
-            </w:tcBorders>
-            <w:shd w:val="clear" w:color="auto" w:fill="auto"/>
-            <w:noWrap/>
-            <w:vAlign w:val="bottom"/>
-            <w:hideMark/>
-          </w:tcPr>
-          <w:p>
-            <w:pPr>
-              <w:spacing w:line="240" w:lineRule="auto"/>
-              <w:jc w:val="center"/>
-              <w:rPr>
-                <w:rFonts w:ascii="Arial" w:hAnsi="Arial" w:cs="Arial"/>
-                <w:color w:val="000000"/>
-                <w:sz w:val="16"/>
-                <w:szCs w:val="16"/>
-                <w:lang w:eastAsia="en-GB"/>
-              </w:rPr>
-            </w:pPr>
-            <w:r>
-              <w:rPr>
-                <w:rFonts w:ascii="Arial" w:hAnsi="Arial" w:cs="Arial"/>
-                <w:color w:val="000000"/>
-                <w:sz w:val="16"/>
-                <w:szCs w:val="16"/>
-                <w:lang w:eastAsia="en-GB"/>
-              </w:rPr>
-              <w:t>0.71</w:t>
-            </w:r>
-          </w:p>
-        </w:tc>
-        <w:tc>
-          <w:tcPr>
-            <w:tcW w:w="567" w:type="dxa"/>
-            <w:tcBorders>
-              <w:top w:val="nil"/>
-              <w:left w:val="nil"/>
-              <w:bottom w:val="nil"/>
-              <w:right w:val="nil"/>
-            </w:tcBorders>
-            <w:shd w:val="clear" w:color="auto" w:fill="auto"/>
-            <w:noWrap/>
-            <w:vAlign w:val="bottom"/>
-            <w:hideMark/>
-          </w:tcPr>
-          <w:p>
-            <w:pPr>
-              <w:spacing w:line="240" w:lineRule="auto"/>
-              <w:jc w:val="center"/>
-              <w:rPr>
-                <w:rFonts w:ascii="Arial" w:hAnsi="Arial" w:cs="Arial"/>
-                <w:color w:val="000000"/>
-                <w:sz w:val="16"/>
-                <w:szCs w:val="16"/>
-                <w:lang w:eastAsia="en-GB"/>
-              </w:rPr>
-            </w:pPr>
-            <w:r>
-              <w:rPr>
-                <w:rFonts w:ascii="Arial" w:hAnsi="Arial" w:cs="Arial"/>
-                <w:color w:val="000000"/>
-                <w:sz w:val="16"/>
-                <w:szCs w:val="16"/>
-                <w:lang w:eastAsia="en-GB"/>
-              </w:rPr>
-              <w:t>0.72</w:t>
-            </w:r>
-          </w:p>
-        </w:tc>
-        <w:tc>
-          <w:tcPr>
-            <w:tcW w:w="567" w:type="dxa"/>
-            <w:tcBorders>
-              <w:top w:val="nil"/>
-              <w:left w:val="nil"/>
-              <w:bottom w:val="nil"/>
-              <w:right w:val="nil"/>
-            </w:tcBorders>
-            <w:shd w:val="clear" w:color="auto" w:fill="auto"/>
-            <w:noWrap/>
-            <w:vAlign w:val="bottom"/>
-            <w:hideMark/>
-          </w:tcPr>
-          <w:p>
-            <w:pPr>
-              <w:spacing w:line="240" w:lineRule="auto"/>
-              <w:jc w:val="center"/>
-              <w:rPr>
-                <w:rFonts w:ascii="Arial" w:hAnsi="Arial" w:cs="Arial"/>
-                <w:color w:val="000000"/>
-                <w:sz w:val="16"/>
-                <w:szCs w:val="16"/>
-                <w:lang w:eastAsia="en-GB"/>
-              </w:rPr>
-            </w:pPr>
-            <w:r>
-              <w:rPr>
-                <w:rFonts w:ascii="Arial" w:hAnsi="Arial" w:cs="Arial"/>
-                <w:color w:val="000000"/>
-                <w:sz w:val="16"/>
-                <w:szCs w:val="16"/>
-                <w:lang w:eastAsia="en-GB"/>
-              </w:rPr>
-              <w:t>0.71</w:t>
-            </w:r>
-          </w:p>
-        </w:tc>
-        <w:tc>
-          <w:tcPr>
-            <w:tcW w:w="567" w:type="dxa"/>
-            <w:tcBorders>
-              <w:top w:val="nil"/>
-              <w:left w:val="nil"/>
-              <w:bottom w:val="nil"/>
-              <w:right w:val="nil"/>
-            </w:tcBorders>
-            <w:shd w:val="clear" w:color="auto" w:fill="auto"/>
-            <w:noWrap/>
-            <w:vAlign w:val="bottom"/>
-            <w:hideMark/>
-          </w:tcPr>
-          <w:p>
-            <w:pPr>
-              <w:spacing w:line="240" w:lineRule="auto"/>
-              <w:jc w:val="center"/>
-              <w:rPr>
-                <w:rFonts w:ascii="Arial" w:hAnsi="Arial" w:cs="Arial"/>
-                <w:color w:val="000000"/>
-                <w:sz w:val="16"/>
-                <w:szCs w:val="16"/>
-                <w:lang w:eastAsia="en-GB"/>
-              </w:rPr>
-            </w:pPr>
-            <w:r>
-              <w:rPr>
-                <w:rFonts w:ascii="Arial" w:hAnsi="Arial" w:cs="Arial"/>
-                <w:color w:val="000000"/>
-                <w:sz w:val="16"/>
-                <w:szCs w:val="16"/>
-                <w:lang w:eastAsia="en-GB"/>
-              </w:rPr>
-              <w:t>0.72</w:t>
-            </w:r>
-          </w:p>
-        </w:tc>
-        <w:tc>
-          <w:tcPr>
-            <w:tcW w:w="708" w:type="dxa"/>
-            <w:tcBorders>
-              <w:top w:val="nil"/>
-              <w:left w:val="nil"/>
-              <w:bottom w:val="nil"/>
-              <w:right w:val="nil"/>
-            </w:tcBorders>
-            <w:shd w:val="clear" w:color="auto" w:fill="auto"/>
-            <w:noWrap/>
-            <w:vAlign w:val="bottom"/>
-            <w:hideMark/>
-          </w:tcPr>
-          <w:p>
-            <w:pPr>
-              <w:spacing w:line="240" w:lineRule="auto"/>
-              <w:jc w:val="center"/>
-              <w:rPr>
-                <w:rFonts w:ascii="Arial" w:hAnsi="Arial" w:cs="Arial"/>
-                <w:color w:val="000000"/>
-                <w:sz w:val="16"/>
-                <w:szCs w:val="16"/>
-                <w:lang w:eastAsia="en-GB"/>
-              </w:rPr>
-            </w:pPr>
-            <w:r>
-              <w:rPr>
-                <w:rFonts w:ascii="Arial" w:hAnsi="Arial" w:cs="Arial"/>
-                <w:color w:val="000000"/>
-                <w:sz w:val="16"/>
-                <w:szCs w:val="16"/>
-                <w:lang w:eastAsia="en-GB"/>
-              </w:rPr>
-              <w:t>-1.28</w:t>
+                <w:rFonts w:ascii="Helvetica" w:hAnsi="Helvetica"/>
+                <w:color w:val="000000"/>
+                <w:sz w:val="18"/>
+                <w:szCs w:val="18"/>
+                <w:lang w:eastAsia="en-GB"/>
+              </w:rPr>
+              <w:t>0.08</w:t>
             </w:r>
           </w:p>
         </w:tc>
@@ -6193,22 +6740,22 @@
               <w:spacing w:line="240" w:lineRule="auto"/>
               <w:jc w:val="center"/>
               <w:rPr>
-                <w:rFonts w:ascii="Arial" w:hAnsi="Arial" w:cs="Arial"/>
-                <w:color w:val="000000"/>
-                <w:sz w:val="16"/>
-                <w:szCs w:val="16"/>
+                <w:rFonts w:ascii="Helvetica" w:hAnsi="Helvetica"/>
+                <w:color w:val="000000"/>
+                <w:sz w:val="18"/>
+                <w:szCs w:val="18"/>
                 <w:lang w:eastAsia="en-GB"/>
               </w:rPr>
             </w:pPr>
             <w:r>
               <w:rPr>
-                <w:rFonts w:ascii="Arial" w:hAnsi="Arial" w:cs="Arial"/>
-                <w:color w:val="000000"/>
-                <w:sz w:val="16"/>
-                <w:szCs w:val="16"/>
-                <w:lang w:eastAsia="en-GB"/>
-              </w:rPr>
-              <w:t>-0.04</w:t>
+                <w:rFonts w:ascii="Helvetica" w:hAnsi="Helvetica"/>
+                <w:color w:val="000000"/>
+                <w:sz w:val="18"/>
+                <w:szCs w:val="18"/>
+                <w:lang w:eastAsia="en-GB"/>
+              </w:rPr>
+              <w:t>0.75</w:t>
             </w:r>
           </w:p>
         </w:tc>
@@ -6231,553 +6778,19 @@
               <w:spacing w:line="240" w:lineRule="auto"/>
               <w:jc w:val="center"/>
               <w:rPr>
-                <w:rFonts w:ascii="Arial" w:hAnsi="Arial" w:cs="Arial"/>
-                <w:color w:val="000000"/>
-                <w:sz w:val="16"/>
-                <w:szCs w:val="16"/>
+                <w:rFonts w:ascii="Helvetica" w:hAnsi="Helvetica"/>
+                <w:color w:val="000000"/>
+                <w:sz w:val="18"/>
+                <w:szCs w:val="18"/>
                 <w:lang w:eastAsia="en-GB"/>
               </w:rPr>
             </w:pPr>
             <w:r>
               <w:rPr>
-                <w:rFonts w:ascii="Arial" w:hAnsi="Arial" w:cs="Arial"/>
-                <w:color w:val="000000"/>
-                <w:sz w:val="16"/>
-                <w:szCs w:val="16"/>
-                <w:lang w:eastAsia="en-GB"/>
-              </w:rPr>
-              <w:t>-0.04</w:t>
-            </w:r>
-          </w:p>
-        </w:tc>
-        <w:tc>
-          <w:tcPr>
-            <w:tcW w:w="709" w:type="dxa"/>
-            <w:tcBorders>
-              <w:top w:val="nil"/>
-              <w:left w:val="nil"/>
-              <w:bottom w:val="nil"/>
-              <w:right w:val="nil"/>
-            </w:tcBorders>
-            <w:shd w:val="clear" w:color="auto" w:fill="auto"/>
-            <w:noWrap/>
-            <w:vAlign w:val="bottom"/>
-            <w:hideMark/>
-          </w:tcPr>
-          <w:p>
-            <w:pPr>
-              <w:spacing w:line="240" w:lineRule="auto"/>
-              <w:jc w:val="center"/>
-              <w:rPr>
-                <w:rFonts w:ascii="Arial" w:hAnsi="Arial" w:cs="Arial"/>
-                <w:color w:val="000000"/>
-                <w:sz w:val="16"/>
-                <w:szCs w:val="16"/>
-                <w:lang w:eastAsia="en-GB"/>
-              </w:rPr>
-            </w:pPr>
-            <w:r>
-              <w:rPr>
-                <w:rFonts w:ascii="Arial" w:hAnsi="Arial" w:cs="Arial"/>
-                <w:color w:val="000000"/>
-                <w:sz w:val="16"/>
-                <w:szCs w:val="16"/>
-                <w:lang w:eastAsia="en-GB"/>
-              </w:rPr>
-              <w:t>-0.04</w:t>
-            </w:r>
-          </w:p>
-        </w:tc>
-        <w:tc>
-          <w:tcPr>
-            <w:tcW w:w="708" w:type="dxa"/>
-            <w:tcBorders>
-              <w:top w:val="nil"/>
-              <w:left w:val="nil"/>
-              <w:bottom w:val="nil"/>
-              <w:right w:val="nil"/>
-            </w:tcBorders>
-            <w:shd w:val="clear" w:color="auto" w:fill="auto"/>
-            <w:noWrap/>
-            <w:vAlign w:val="bottom"/>
-            <w:hideMark/>
-          </w:tcPr>
-          <w:p>
-            <w:pPr>
-              <w:spacing w:line="240" w:lineRule="auto"/>
-              <w:jc w:val="center"/>
-              <w:rPr>
-                <w:rFonts w:ascii="Arial" w:hAnsi="Arial" w:cs="Arial"/>
-                <w:color w:val="000000"/>
-                <w:sz w:val="16"/>
-                <w:szCs w:val="16"/>
-                <w:lang w:eastAsia="en-GB"/>
-              </w:rPr>
-            </w:pPr>
-            <w:r>
-              <w:rPr>
-                <w:rFonts w:ascii="Arial" w:hAnsi="Arial" w:cs="Arial"/>
-                <w:color w:val="000000"/>
-                <w:sz w:val="16"/>
-                <w:szCs w:val="16"/>
-                <w:lang w:eastAsia="en-GB"/>
-              </w:rPr>
-              <w:t>-0.05</w:t>
-            </w:r>
-          </w:p>
-        </w:tc>
-        <w:tc>
-          <w:tcPr>
-            <w:tcW w:w="708" w:type="dxa"/>
-            <w:tcBorders>
-              <w:top w:val="nil"/>
-              <w:left w:val="nil"/>
-              <w:bottom w:val="nil"/>
-              <w:right w:val="nil"/>
-            </w:tcBorders>
-            <w:vAlign w:val="bottom"/>
-          </w:tcPr>
-          <w:p>
-            <w:pPr>
-              <w:spacing w:line="240" w:lineRule="auto"/>
-              <w:jc w:val="center"/>
-              <w:rPr>
-                <w:rFonts w:ascii="Arial" w:hAnsi="Arial" w:cs="Arial"/>
-                <w:color w:val="000000"/>
-                <w:sz w:val="16"/>
-                <w:szCs w:val="16"/>
-                <w:lang w:eastAsia="en-GB"/>
-              </w:rPr>
-            </w:pPr>
-            <w:r>
-              <w:rPr>
-                <w:rFonts w:ascii="Arial" w:hAnsi="Arial" w:cs="Arial"/>
-                <w:color w:val="000000"/>
-                <w:sz w:val="16"/>
-                <w:szCs w:val="16"/>
-                <w:lang w:eastAsia="en-GB"/>
-              </w:rPr>
-              <w:t>1</w:t>
-            </w:r>
-          </w:p>
-        </w:tc>
-      </w:tr>
-      <w:tr>
-        <w:trPr>
-          <w:trHeight w:val="320"/>
-        </w:trPr>
-        <w:tc>
-          <w:tcPr>
-            <w:tcW w:w="554" w:type="dxa"/>
-            <w:tcBorders>
-              <w:top w:val="nil"/>
-              <w:left w:val="nil"/>
-              <w:bottom w:val="nil"/>
-              <w:right w:val="nil"/>
-            </w:tcBorders>
-            <w:shd w:val="clear" w:color="auto" w:fill="auto"/>
-            <w:noWrap/>
-            <w:vAlign w:val="bottom"/>
-            <w:hideMark/>
-          </w:tcPr>
-          <w:p>
-            <w:pPr>
-              <w:spacing w:line="240" w:lineRule="auto"/>
-              <w:jc w:val="left"/>
-              <w:rPr>
-                <w:rFonts w:ascii="Arial" w:hAnsi="Arial" w:cs="Arial"/>
-                <w:color w:val="000000"/>
-                <w:sz w:val="16"/>
-                <w:szCs w:val="16"/>
-                <w:lang w:eastAsia="en-GB"/>
-              </w:rPr>
-            </w:pPr>
-            <w:r>
-              <w:rPr>
-                <w:rFonts w:ascii="Arial" w:hAnsi="Arial" w:cs="Arial"/>
-                <w:color w:val="000000"/>
-                <w:sz w:val="16"/>
-                <w:szCs w:val="16"/>
-                <w:lang w:eastAsia="en-GB"/>
-              </w:rPr>
-              <w:t>KGE</w:t>
-            </w:r>
-          </w:p>
-        </w:tc>
-        <w:tc>
-          <w:tcPr>
-            <w:tcW w:w="567" w:type="dxa"/>
-            <w:tcBorders>
-              <w:top w:val="nil"/>
-              <w:left w:val="nil"/>
-              <w:bottom w:val="nil"/>
-              <w:right w:val="nil"/>
-            </w:tcBorders>
-            <w:shd w:val="clear" w:color="auto" w:fill="auto"/>
-            <w:noWrap/>
-            <w:vAlign w:val="bottom"/>
-            <w:hideMark/>
-          </w:tcPr>
-          <w:p>
-            <w:pPr>
-              <w:spacing w:line="240" w:lineRule="auto"/>
-              <w:jc w:val="center"/>
-              <w:rPr>
-                <w:rFonts w:ascii="Arial" w:hAnsi="Arial" w:cs="Arial"/>
-                <w:color w:val="000000"/>
-                <w:sz w:val="16"/>
-                <w:szCs w:val="16"/>
-                <w:lang w:eastAsia="en-GB"/>
-              </w:rPr>
-            </w:pPr>
-            <w:r>
-              <w:rPr>
-                <w:rFonts w:ascii="Arial" w:hAnsi="Arial" w:cs="Arial"/>
-                <w:color w:val="000000"/>
-                <w:sz w:val="16"/>
-                <w:szCs w:val="16"/>
-                <w:lang w:eastAsia="en-GB"/>
-              </w:rPr>
-              <w:t>0.41</w:t>
-            </w:r>
-          </w:p>
-        </w:tc>
-        <w:tc>
-          <w:tcPr>
-            <w:tcW w:w="567" w:type="dxa"/>
-            <w:tcBorders>
-              <w:top w:val="nil"/>
-              <w:left w:val="nil"/>
-              <w:bottom w:val="nil"/>
-              <w:right w:val="nil"/>
-            </w:tcBorders>
-            <w:shd w:val="clear" w:color="auto" w:fill="auto"/>
-            <w:noWrap/>
-            <w:vAlign w:val="bottom"/>
-            <w:hideMark/>
-          </w:tcPr>
-          <w:p>
-            <w:pPr>
-              <w:spacing w:line="240" w:lineRule="auto"/>
-              <w:jc w:val="center"/>
-              <w:rPr>
-                <w:rFonts w:ascii="Arial" w:hAnsi="Arial" w:cs="Arial"/>
-                <w:color w:val="000000"/>
-                <w:sz w:val="16"/>
-                <w:szCs w:val="16"/>
-                <w:lang w:eastAsia="en-GB"/>
-              </w:rPr>
-            </w:pPr>
-            <w:r>
-              <w:rPr>
-                <w:rFonts w:ascii="Arial" w:hAnsi="Arial" w:cs="Arial"/>
-                <w:color w:val="000000"/>
-                <w:sz w:val="16"/>
-                <w:szCs w:val="16"/>
-                <w:lang w:eastAsia="en-GB"/>
-              </w:rPr>
-              <w:t>0.41</w:t>
-            </w:r>
-          </w:p>
-        </w:tc>
-        <w:tc>
-          <w:tcPr>
-            <w:tcW w:w="567" w:type="dxa"/>
-            <w:tcBorders>
-              <w:top w:val="nil"/>
-              <w:left w:val="nil"/>
-              <w:bottom w:val="nil"/>
-              <w:right w:val="nil"/>
-            </w:tcBorders>
-            <w:shd w:val="clear" w:color="auto" w:fill="auto"/>
-            <w:noWrap/>
-            <w:vAlign w:val="bottom"/>
-            <w:hideMark/>
-          </w:tcPr>
-          <w:p>
-            <w:pPr>
-              <w:spacing w:line="240" w:lineRule="auto"/>
-              <w:jc w:val="center"/>
-              <w:rPr>
-                <w:rFonts w:ascii="Arial" w:hAnsi="Arial" w:cs="Arial"/>
-                <w:color w:val="000000"/>
-                <w:sz w:val="16"/>
-                <w:szCs w:val="16"/>
-                <w:lang w:eastAsia="en-GB"/>
-              </w:rPr>
-            </w:pPr>
-            <w:r>
-              <w:rPr>
-                <w:rFonts w:ascii="Arial" w:hAnsi="Arial" w:cs="Arial"/>
-                <w:color w:val="000000"/>
-                <w:sz w:val="16"/>
-                <w:szCs w:val="16"/>
-                <w:lang w:eastAsia="en-GB"/>
-              </w:rPr>
-              <w:t>0.29</w:t>
-            </w:r>
-          </w:p>
-        </w:tc>
-        <w:tc>
-          <w:tcPr>
-            <w:tcW w:w="567" w:type="dxa"/>
-            <w:tcBorders>
-              <w:top w:val="nil"/>
-              <w:left w:val="nil"/>
-              <w:bottom w:val="nil"/>
-              <w:right w:val="nil"/>
-            </w:tcBorders>
-            <w:shd w:val="clear" w:color="auto" w:fill="auto"/>
-            <w:noWrap/>
-            <w:vAlign w:val="bottom"/>
-            <w:hideMark/>
-          </w:tcPr>
-          <w:p>
-            <w:pPr>
-              <w:spacing w:line="240" w:lineRule="auto"/>
-              <w:jc w:val="center"/>
-              <w:rPr>
-                <w:rFonts w:ascii="Arial" w:hAnsi="Arial" w:cs="Arial"/>
-                <w:color w:val="000000"/>
-                <w:sz w:val="16"/>
-                <w:szCs w:val="16"/>
-                <w:lang w:eastAsia="en-GB"/>
-              </w:rPr>
-            </w:pPr>
-            <w:r>
-              <w:rPr>
-                <w:rFonts w:ascii="Arial" w:hAnsi="Arial" w:cs="Arial"/>
-                <w:color w:val="000000"/>
-                <w:sz w:val="16"/>
-                <w:szCs w:val="16"/>
-                <w:lang w:eastAsia="en-GB"/>
-              </w:rPr>
-              <w:t>0.29</w:t>
-            </w:r>
-          </w:p>
-        </w:tc>
-        <w:tc>
-          <w:tcPr>
-            <w:tcW w:w="567" w:type="dxa"/>
-            <w:tcBorders>
-              <w:top w:val="nil"/>
-              <w:left w:val="nil"/>
-              <w:bottom w:val="nil"/>
-              <w:right w:val="nil"/>
-            </w:tcBorders>
-            <w:shd w:val="clear" w:color="auto" w:fill="auto"/>
-            <w:noWrap/>
-            <w:vAlign w:val="bottom"/>
-            <w:hideMark/>
-          </w:tcPr>
-          <w:p>
-            <w:pPr>
-              <w:spacing w:line="240" w:lineRule="auto"/>
-              <w:jc w:val="center"/>
-              <w:rPr>
-                <w:rFonts w:ascii="Arial" w:hAnsi="Arial" w:cs="Arial"/>
-                <w:color w:val="000000"/>
-                <w:sz w:val="16"/>
-                <w:szCs w:val="16"/>
-                <w:lang w:eastAsia="en-GB"/>
-              </w:rPr>
-            </w:pPr>
-            <w:r>
-              <w:rPr>
-                <w:rFonts w:ascii="Arial" w:hAnsi="Arial" w:cs="Arial"/>
-                <w:color w:val="000000"/>
-                <w:sz w:val="16"/>
-                <w:szCs w:val="16"/>
-                <w:lang w:eastAsia="en-GB"/>
-              </w:rPr>
-              <w:t>0</w:t>
-            </w:r>
-          </w:p>
-        </w:tc>
-        <w:tc>
-          <w:tcPr>
-            <w:tcW w:w="567" w:type="dxa"/>
-            <w:tcBorders>
-              <w:top w:val="nil"/>
-              <w:left w:val="nil"/>
-              <w:bottom w:val="nil"/>
-              <w:right w:val="nil"/>
-            </w:tcBorders>
-            <w:shd w:val="clear" w:color="auto" w:fill="auto"/>
-            <w:noWrap/>
-            <w:vAlign w:val="bottom"/>
-            <w:hideMark/>
-          </w:tcPr>
-          <w:p>
-            <w:pPr>
-              <w:spacing w:line="240" w:lineRule="auto"/>
-              <w:jc w:val="center"/>
-              <w:rPr>
-                <w:rFonts w:ascii="Arial" w:hAnsi="Arial" w:cs="Arial"/>
-                <w:color w:val="000000"/>
-                <w:sz w:val="16"/>
-                <w:szCs w:val="16"/>
-                <w:lang w:eastAsia="en-GB"/>
-              </w:rPr>
-            </w:pPr>
-            <w:r>
-              <w:rPr>
-                <w:rFonts w:ascii="Arial" w:hAnsi="Arial" w:cs="Arial"/>
-                <w:color w:val="000000"/>
-                <w:sz w:val="16"/>
-                <w:szCs w:val="16"/>
-                <w:lang w:eastAsia="en-GB"/>
-              </w:rPr>
-              <w:t>0.78</w:t>
-            </w:r>
-          </w:p>
-        </w:tc>
-        <w:tc>
-          <w:tcPr>
-            <w:tcW w:w="567" w:type="dxa"/>
-            <w:tcBorders>
-              <w:top w:val="nil"/>
-              <w:left w:val="nil"/>
-              <w:bottom w:val="nil"/>
-              <w:right w:val="nil"/>
-            </w:tcBorders>
-            <w:shd w:val="clear" w:color="auto" w:fill="auto"/>
-            <w:noWrap/>
-            <w:vAlign w:val="bottom"/>
-            <w:hideMark/>
-          </w:tcPr>
-          <w:p>
-            <w:pPr>
-              <w:spacing w:line="240" w:lineRule="auto"/>
-              <w:jc w:val="center"/>
-              <w:rPr>
-                <w:rFonts w:ascii="Arial" w:hAnsi="Arial" w:cs="Arial"/>
-                <w:color w:val="000000"/>
-                <w:sz w:val="16"/>
-                <w:szCs w:val="16"/>
-                <w:lang w:eastAsia="en-GB"/>
-              </w:rPr>
-            </w:pPr>
-            <w:r>
-              <w:rPr>
-                <w:rFonts w:ascii="Arial" w:hAnsi="Arial" w:cs="Arial"/>
-                <w:color w:val="000000"/>
-                <w:sz w:val="16"/>
-                <w:szCs w:val="16"/>
-                <w:lang w:eastAsia="en-GB"/>
-              </w:rPr>
-              <w:t>0.25</w:t>
-            </w:r>
-          </w:p>
-        </w:tc>
-        <w:tc>
-          <w:tcPr>
-            <w:tcW w:w="567" w:type="dxa"/>
-            <w:tcBorders>
-              <w:top w:val="nil"/>
-              <w:left w:val="nil"/>
-              <w:bottom w:val="nil"/>
-              <w:right w:val="nil"/>
-            </w:tcBorders>
-            <w:shd w:val="clear" w:color="auto" w:fill="auto"/>
-            <w:noWrap/>
-            <w:vAlign w:val="bottom"/>
-            <w:hideMark/>
-          </w:tcPr>
-          <w:p>
-            <w:pPr>
-              <w:spacing w:line="240" w:lineRule="auto"/>
-              <w:jc w:val="center"/>
-              <w:rPr>
-                <w:rFonts w:ascii="Arial" w:hAnsi="Arial" w:cs="Arial"/>
-                <w:color w:val="000000"/>
-                <w:sz w:val="16"/>
-                <w:szCs w:val="16"/>
-                <w:lang w:eastAsia="en-GB"/>
-              </w:rPr>
-            </w:pPr>
-            <w:r>
-              <w:rPr>
-                <w:rFonts w:ascii="Arial" w:hAnsi="Arial" w:cs="Arial"/>
-                <w:color w:val="000000"/>
-                <w:sz w:val="16"/>
-                <w:szCs w:val="16"/>
-                <w:lang w:eastAsia="en-GB"/>
-              </w:rPr>
-              <w:t>0.24</w:t>
-            </w:r>
-          </w:p>
-        </w:tc>
-        <w:tc>
-          <w:tcPr>
-            <w:tcW w:w="567" w:type="dxa"/>
-            <w:tcBorders>
-              <w:top w:val="nil"/>
-              <w:left w:val="nil"/>
-              <w:bottom w:val="nil"/>
-              <w:right w:val="nil"/>
-            </w:tcBorders>
-            <w:shd w:val="clear" w:color="auto" w:fill="auto"/>
-            <w:noWrap/>
-            <w:vAlign w:val="bottom"/>
-            <w:hideMark/>
-          </w:tcPr>
-          <w:p>
-            <w:pPr>
-              <w:spacing w:line="240" w:lineRule="auto"/>
-              <w:jc w:val="center"/>
-              <w:rPr>
-                <w:rFonts w:ascii="Arial" w:hAnsi="Arial" w:cs="Arial"/>
-                <w:color w:val="000000"/>
-                <w:sz w:val="16"/>
-                <w:szCs w:val="16"/>
-                <w:lang w:eastAsia="en-GB"/>
-              </w:rPr>
-            </w:pPr>
-            <w:r>
-              <w:rPr>
-                <w:rFonts w:ascii="Arial" w:hAnsi="Arial" w:cs="Arial"/>
-                <w:color w:val="000000"/>
-                <w:sz w:val="16"/>
-                <w:szCs w:val="16"/>
-                <w:lang w:eastAsia="en-GB"/>
-              </w:rPr>
-              <w:t>0.79</w:t>
-            </w:r>
-          </w:p>
-        </w:tc>
-        <w:tc>
-          <w:tcPr>
-            <w:tcW w:w="708" w:type="dxa"/>
-            <w:tcBorders>
-              <w:top w:val="nil"/>
-              <w:left w:val="nil"/>
-              <w:bottom w:val="nil"/>
-              <w:right w:val="nil"/>
-            </w:tcBorders>
-            <w:shd w:val="clear" w:color="auto" w:fill="auto"/>
-            <w:noWrap/>
-            <w:vAlign w:val="bottom"/>
-            <w:hideMark/>
-          </w:tcPr>
-          <w:p>
-            <w:pPr>
-              <w:spacing w:line="240" w:lineRule="auto"/>
-              <w:jc w:val="center"/>
-              <w:rPr>
-                <w:rFonts w:ascii="Arial" w:hAnsi="Arial" w:cs="Arial"/>
-                <w:color w:val="000000"/>
-                <w:sz w:val="16"/>
-                <w:szCs w:val="16"/>
-                <w:lang w:eastAsia="en-GB"/>
-              </w:rPr>
-            </w:pPr>
-            <w:r>
-              <w:rPr>
-                <w:rFonts w:ascii="Arial" w:hAnsi="Arial" w:cs="Arial"/>
-                <w:color w:val="000000"/>
-                <w:sz w:val="16"/>
-                <w:szCs w:val="16"/>
+                <w:rFonts w:ascii="Helvetica" w:hAnsi="Helvetica"/>
+                <w:color w:val="000000"/>
+                <w:sz w:val="18"/>
+                <w:szCs w:val="18"/>
                 <w:lang w:eastAsia="en-GB"/>
               </w:rPr>
               <w:t>-0.41</w:t>
@@ -6803,22 +6816,60 @@
               <w:spacing w:line="240" w:lineRule="auto"/>
               <w:jc w:val="center"/>
               <w:rPr>
-                <w:rFonts w:ascii="Arial" w:hAnsi="Arial" w:cs="Arial"/>
-                <w:color w:val="000000"/>
-                <w:sz w:val="16"/>
-                <w:szCs w:val="16"/>
+                <w:rFonts w:ascii="Helvetica" w:hAnsi="Helvetica"/>
+                <w:color w:val="000000"/>
+                <w:sz w:val="18"/>
+                <w:szCs w:val="18"/>
                 <w:lang w:eastAsia="en-GB"/>
               </w:rPr>
             </w:pPr>
             <w:r>
               <w:rPr>
-                <w:rFonts w:ascii="Arial" w:hAnsi="Arial" w:cs="Arial"/>
-                <w:color w:val="000000"/>
-                <w:sz w:val="16"/>
-                <w:szCs w:val="16"/>
+                <w:rFonts w:ascii="Helvetica" w:hAnsi="Helvetica"/>
+                <w:color w:val="000000"/>
+                <w:sz w:val="18"/>
+                <w:szCs w:val="18"/>
                 <w:lang w:eastAsia="en-GB"/>
               </w:rPr>
               <w:t>-0.02</w:t>
+            </w:r>
+          </w:p>
+        </w:tc>
+        <w:tc>
+          <w:tcPr>
+            <w:tcW w:w="708" w:type="dxa"/>
+            <w:tcBorders>
+              <w:top w:val="nil"/>
+              <w:left w:val="nil"/>
+              <w:bottom w:val="nil"/>
+              <w:right w:val="nil"/>
+            </w:tcBorders>
+            <w:shd w:val="clear" w:color="auto" w:fill="auto"/>
+            <w:noWrap/>
+            <w:vAlign w:val="bottom"/>
+            <w:hideMark/>
+          </w:tcPr>
+          <w:p>
+            <w:pPr>
+              <w:spacing w:line="240" w:lineRule="auto"/>
+              <w:jc w:val="center"/>
+              <w:rPr>
+                <w:rFonts w:ascii="Helvetica" w:hAnsi="Helvetica"/>
+                <w:color w:val="000000"/>
+                <w:sz w:val="18"/>
+                <w:szCs w:val="18"/>
+                <w:lang w:eastAsia="en-GB"/>
+              </w:rPr>
+            </w:pPr>
+            <w:r>
+              <w:rPr>
+                <w:rFonts w:ascii="Helvetica" w:hAnsi="Helvetica"/>
+                <w:color w:val="000000"/>
+                <w:sz w:val="18"/>
+                <w:szCs w:val="18"/>
+                <w:lang w:eastAsia="en-GB"/>
+              </w:rPr>
+              <w:t>-0.36</w:t>
             </w:r>
           </w:p>
         </w:tc>
@@ -6841,22 +6892,22 @@
               <w:spacing w:line="240" w:lineRule="auto"/>
               <w:jc w:val="center"/>
               <w:rPr>
-                <w:rFonts w:ascii="Arial" w:hAnsi="Arial" w:cs="Arial"/>
-                <w:color w:val="000000"/>
-                <w:sz w:val="16"/>
-                <w:szCs w:val="16"/>
+                <w:rFonts w:ascii="Helvetica" w:hAnsi="Helvetica"/>
+                <w:color w:val="000000"/>
+                <w:sz w:val="18"/>
+                <w:szCs w:val="18"/>
                 <w:lang w:eastAsia="en-GB"/>
               </w:rPr>
             </w:pPr>
             <w:r>
               <w:rPr>
-                <w:rFonts w:ascii="Arial" w:hAnsi="Arial" w:cs="Arial"/>
-                <w:color w:val="000000"/>
-                <w:sz w:val="16"/>
-                <w:szCs w:val="16"/>
-                <w:lang w:eastAsia="en-GB"/>
-              </w:rPr>
-              <w:t>-0.25</w:t>
+                <w:rFonts w:ascii="Helvetica" w:hAnsi="Helvetica"/>
+                <w:color w:val="000000"/>
+                <w:sz w:val="18"/>
+                <w:szCs w:val="18"/>
+                <w:lang w:eastAsia="en-GB"/>
+              </w:rPr>
+              <w:t>-0.37</w:t>
             </w:r>
           </w:p>
         </w:tc>
@@ -6879,22 +6930,255 @@
               <w:spacing w:line="240" w:lineRule="auto"/>
               <w:jc w:val="center"/>
               <w:rPr>
-                <w:rFonts w:ascii="Arial" w:hAnsi="Arial" w:cs="Arial"/>
-                <w:color w:val="000000"/>
-                <w:sz w:val="16"/>
-                <w:szCs w:val="16"/>
+                <w:rFonts w:ascii="Helvetica" w:hAnsi="Helvetica"/>
+                <w:color w:val="000000"/>
+                <w:sz w:val="18"/>
+                <w:szCs w:val="18"/>
                 <w:lang w:eastAsia="en-GB"/>
               </w:rPr>
             </w:pPr>
             <w:r>
               <w:rPr>
-                <w:rFonts w:ascii="Arial" w:hAnsi="Arial" w:cs="Arial"/>
-                <w:color w:val="000000"/>
-                <w:sz w:val="16"/>
-                <w:szCs w:val="16"/>
-                <w:lang w:eastAsia="en-GB"/>
-              </w:rPr>
-              <w:t>-0.26</w:t>
+                <w:rFonts w:ascii="Helvetica" w:hAnsi="Helvetica"/>
+                <w:color w:val="000000"/>
+                <w:sz w:val="18"/>
+                <w:szCs w:val="18"/>
+                <w:lang w:eastAsia="en-GB"/>
+              </w:rPr>
+              <w:t>-0.03</w:t>
+            </w:r>
+          </w:p>
+        </w:tc>
+      </w:tr>
+      <w:tr>
+        <w:trPr>
+          <w:trHeight w:val="320"/>
+        </w:trPr>
+        <w:tc>
+          <w:tcPr>
+            <w:tcW w:w="597" w:type="dxa"/>
+            <w:tcBorders>
+              <w:top w:val="nil"/>
+              <w:left w:val="nil"/>
+              <w:bottom w:val="nil"/>
+              <w:right w:val="nil"/>
+            </w:tcBorders>
+            <w:shd w:val="clear" w:color="auto" w:fill="auto"/>
+            <w:noWrap/>
+            <w:vAlign w:val="bottom"/>
+            <w:hideMark/>
+          </w:tcPr>
+          <w:p>
+            <w:pPr>
+              <w:spacing w:line="240" w:lineRule="auto"/>
+              <w:jc w:val="left"/>
+              <w:rPr>
+                <w:rFonts w:ascii="Helvetica" w:hAnsi="Helvetica"/>
+                <w:color w:val="000000"/>
+                <w:sz w:val="18"/>
+                <w:szCs w:val="18"/>
+                <w:lang w:eastAsia="en-GB"/>
+              </w:rPr>
+            </w:pPr>
+            <w:r>
+              <w:rPr>
+                <w:rFonts w:ascii="Helvetica" w:hAnsi="Helvetica"/>
+                <w:color w:val="000000"/>
+                <w:sz w:val="18"/>
+                <w:szCs w:val="18"/>
+                <w:lang w:eastAsia="en-GB"/>
+              </w:rPr>
+              <w:t>NSE</w:t>
+            </w:r>
+          </w:p>
+        </w:tc>
+        <w:tc>
+          <w:tcPr>
+            <w:tcW w:w="351" w:type="dxa"/>
+            <w:tcBorders>
+              <w:top w:val="nil"/>
+              <w:left w:val="nil"/>
+              <w:bottom w:val="nil"/>
+              <w:right w:val="nil"/>
+            </w:tcBorders>
+            <w:shd w:val="clear" w:color="auto" w:fill="auto"/>
+            <w:noWrap/>
+            <w:vAlign w:val="bottom"/>
+            <w:hideMark/>
+          </w:tcPr>
+          <w:p>
+            <w:pPr>
+              <w:spacing w:line="240" w:lineRule="auto"/>
+              <w:jc w:val="center"/>
+              <w:rPr>
+                <w:rFonts w:ascii="Helvetica" w:hAnsi="Helvetica"/>
+                <w:color w:val="000000"/>
+                <w:sz w:val="18"/>
+                <w:szCs w:val="18"/>
+                <w:lang w:eastAsia="en-GB"/>
+              </w:rPr>
+            </w:pPr>
+            <w:r>
+              <w:rPr>
+                <w:rFonts w:ascii="Helvetica" w:hAnsi="Helvetica"/>
+                <w:color w:val="000000"/>
+                <w:sz w:val="18"/>
+                <w:szCs w:val="18"/>
+                <w:lang w:eastAsia="en-GB"/>
+              </w:rPr>
+              <w:t>1</w:t>
+            </w:r>
+          </w:p>
+        </w:tc>
+        <w:tc>
+          <w:tcPr>
+            <w:tcW w:w="567" w:type="dxa"/>
+            <w:tcBorders>
+              <w:top w:val="nil"/>
+              <w:left w:val="nil"/>
+              <w:bottom w:val="nil"/>
+              <w:right w:val="nil"/>
+            </w:tcBorders>
+            <w:shd w:val="clear" w:color="auto" w:fill="auto"/>
+            <w:noWrap/>
+            <w:vAlign w:val="bottom"/>
+            <w:hideMark/>
+          </w:tcPr>
+          <w:p>
+            <w:pPr>
+              <w:spacing w:line="240" w:lineRule="auto"/>
+              <w:jc w:val="center"/>
+              <w:rPr>
+                <w:rFonts w:ascii="Helvetica" w:hAnsi="Helvetica"/>
+                <w:color w:val="000000"/>
+                <w:sz w:val="18"/>
+                <w:szCs w:val="18"/>
+                <w:lang w:eastAsia="en-GB"/>
+              </w:rPr>
+            </w:pPr>
+            <w:r>
+              <w:rPr>
+                <w:rFonts w:ascii="Helvetica" w:hAnsi="Helvetica"/>
+                <w:color w:val="000000"/>
+                <w:sz w:val="18"/>
+                <w:szCs w:val="18"/>
+                <w:lang w:eastAsia="en-GB"/>
+              </w:rPr>
+              <w:t>0.7</w:t>
+            </w:r>
+          </w:p>
+        </w:tc>
+        <w:tc>
+          <w:tcPr>
+            <w:tcW w:w="609" w:type="dxa"/>
+            <w:tcBorders>
+              <w:top w:val="nil"/>
+              <w:left w:val="nil"/>
+              <w:bottom w:val="nil"/>
+              <w:right w:val="nil"/>
+            </w:tcBorders>
+            <w:shd w:val="clear" w:color="auto" w:fill="auto"/>
+            <w:noWrap/>
+            <w:vAlign w:val="bottom"/>
+            <w:hideMark/>
+          </w:tcPr>
+          <w:p>
+            <w:pPr>
+              <w:spacing w:line="240" w:lineRule="auto"/>
+              <w:jc w:val="center"/>
+              <w:rPr>
+                <w:rFonts w:ascii="Helvetica" w:hAnsi="Helvetica"/>
+                <w:color w:val="000000"/>
+                <w:sz w:val="18"/>
+                <w:szCs w:val="18"/>
+                <w:lang w:eastAsia="en-GB"/>
+              </w:rPr>
+            </w:pPr>
+            <w:r>
+              <w:rPr>
+                <w:rFonts w:ascii="Helvetica" w:hAnsi="Helvetica"/>
+                <w:color w:val="000000"/>
+                <w:sz w:val="18"/>
+                <w:szCs w:val="18"/>
+                <w:lang w:eastAsia="en-GB"/>
+              </w:rPr>
+              <w:t>0.7</w:t>
+            </w:r>
+          </w:p>
+        </w:tc>
+        <w:tc>
+          <w:tcPr>
+            <w:tcW w:w="567" w:type="dxa"/>
+            <w:tcBorders>
+              <w:top w:val="nil"/>
+              <w:left w:val="nil"/>
+              <w:bottom w:val="nil"/>
+              <w:right w:val="nil"/>
+            </w:tcBorders>
+            <w:shd w:val="clear" w:color="auto" w:fill="auto"/>
+            <w:noWrap/>
+            <w:vAlign w:val="bottom"/>
+            <w:hideMark/>
+          </w:tcPr>
+          <w:p>
+            <w:pPr>
+              <w:spacing w:line="240" w:lineRule="auto"/>
+              <w:jc w:val="center"/>
+              <w:rPr>
+                <w:rFonts w:ascii="Helvetica" w:hAnsi="Helvetica"/>
+                <w:color w:val="000000"/>
+                <w:sz w:val="18"/>
+                <w:szCs w:val="18"/>
+                <w:lang w:eastAsia="en-GB"/>
+              </w:rPr>
+            </w:pPr>
+            <w:r>
+              <w:rPr>
+                <w:rFonts w:ascii="Helvetica" w:hAnsi="Helvetica"/>
+                <w:color w:val="000000"/>
+                <w:sz w:val="18"/>
+                <w:szCs w:val="18"/>
+                <w:lang w:eastAsia="en-GB"/>
+              </w:rPr>
+              <w:t>0.6</w:t>
+            </w:r>
+          </w:p>
+        </w:tc>
+        <w:tc>
+          <w:tcPr>
+            <w:tcW w:w="567" w:type="dxa"/>
+            <w:tcBorders>
+              <w:top w:val="nil"/>
+              <w:left w:val="nil"/>
+              <w:bottom w:val="nil"/>
+              <w:right w:val="nil"/>
+            </w:tcBorders>
+            <w:shd w:val="clear" w:color="auto" w:fill="auto"/>
+            <w:noWrap/>
+            <w:vAlign w:val="bottom"/>
+            <w:hideMark/>
+          </w:tcPr>
+          <w:p>
+            <w:pPr>
+              <w:spacing w:line="240" w:lineRule="auto"/>
+              <w:jc w:val="center"/>
+              <w:rPr>
+                <w:rFonts w:ascii="Helvetica" w:hAnsi="Helvetica"/>
+                <w:color w:val="000000"/>
+                <w:sz w:val="18"/>
+                <w:szCs w:val="18"/>
+                <w:lang w:eastAsia="en-GB"/>
+              </w:rPr>
+            </w:pPr>
+            <w:r>
+              <w:rPr>
+                <w:rFonts w:ascii="Helvetica" w:hAnsi="Helvetica"/>
+                <w:color w:val="000000"/>
+                <w:sz w:val="18"/>
+                <w:szCs w:val="18"/>
+                <w:lang w:eastAsia="en-GB"/>
+              </w:rPr>
+              <w:t>0.6</w:t>
             </w:r>
           </w:p>
         </w:tc>
@@ -6917,100 +7201,22 @@
               <w:spacing w:line="240" w:lineRule="auto"/>
               <w:jc w:val="center"/>
               <w:rPr>
-                <w:rFonts w:ascii="Arial" w:hAnsi="Arial" w:cs="Arial"/>
-                <w:color w:val="000000"/>
-                <w:sz w:val="16"/>
-                <w:szCs w:val="16"/>
+                <w:rFonts w:ascii="Helvetica" w:hAnsi="Helvetica"/>
+                <w:color w:val="000000"/>
+                <w:sz w:val="18"/>
+                <w:szCs w:val="18"/>
                 <w:lang w:eastAsia="en-GB"/>
               </w:rPr>
             </w:pPr>
             <w:r>
               <w:rPr>
-                <w:rFonts w:ascii="Arial" w:hAnsi="Arial" w:cs="Arial"/>
-                <w:color w:val="000000"/>
-                <w:sz w:val="16"/>
-                <w:szCs w:val="16"/>
-                <w:lang w:eastAsia="en-GB"/>
-              </w:rPr>
-              <w:t>-0.03</w:t>
-            </w:r>
-          </w:p>
-        </w:tc>
-        <w:tc>
-          <w:tcPr>
-            <w:tcW w:w="708" w:type="dxa"/>
-            <w:tcBorders>
-              <w:top w:val="nil"/>
-              <w:left w:val="nil"/>
-              <w:bottom w:val="nil"/>
-              <w:right w:val="nil"/>
-            </w:tcBorders>
-            <w:vAlign w:val="bottom"/>
-          </w:tcPr>
-          <w:p>
-            <w:pPr>
-              <w:spacing w:line="240" w:lineRule="auto"/>
-              <w:jc w:val="center"/>
-              <w:rPr>
-                <w:rFonts w:ascii="Arial" w:hAnsi="Arial" w:cs="Arial"/>
-                <w:color w:val="000000"/>
-                <w:sz w:val="16"/>
-                <w:szCs w:val="16"/>
-                <w:lang w:eastAsia="en-GB"/>
-              </w:rPr>
-            </w:pPr>
-            <w:r>
-              <w:rPr>
-                <w:rFonts w:ascii="Arial" w:hAnsi="Arial" w:cs="Arial"/>
-                <w:color w:val="000000"/>
-                <w:sz w:val="16"/>
-                <w:szCs w:val="16"/>
-                <w:lang w:eastAsia="en-GB"/>
-              </w:rPr>
-              <w:t>1</w:t>
-            </w:r>
-          </w:p>
-        </w:tc>
-      </w:tr>
-      <w:tr>
-        <w:trPr>
-          <w:trHeight w:val="320"/>
-        </w:trPr>
-        <w:tc>
-          <w:tcPr>
-            <w:tcW w:w="554" w:type="dxa"/>
-            <w:tcBorders>
-              <w:top w:val="nil"/>
-              <w:left w:val="nil"/>
-              <w:bottom w:val="nil"/>
-              <w:right w:val="nil"/>
-            </w:tcBorders>
-            <w:shd w:val="clear" w:color="auto" w:fill="auto"/>
-            <w:noWrap/>
-            <w:vAlign w:val="bottom"/>
-            <w:hideMark/>
-          </w:tcPr>
-          <w:p>
-            <w:pPr>
-              <w:spacing w:line="240" w:lineRule="auto"/>
-              <w:jc w:val="left"/>
-              <w:rPr>
-                <w:rFonts w:ascii="Arial" w:hAnsi="Arial" w:cs="Arial"/>
-                <w:color w:val="000000"/>
-                <w:sz w:val="16"/>
-                <w:szCs w:val="16"/>
-                <w:lang w:eastAsia="en-GB"/>
-              </w:rPr>
-            </w:pPr>
-            <w:r>
-              <w:rPr>
-                <w:rFonts w:ascii="Arial" w:hAnsi="Arial" w:cs="Arial"/>
-                <w:color w:val="000000"/>
-                <w:sz w:val="16"/>
-                <w:szCs w:val="16"/>
-                <w:lang w:eastAsia="en-GB"/>
-              </w:rPr>
-              <w:t>NSE</w:t>
+                <w:rFonts w:ascii="Helvetica" w:hAnsi="Helvetica"/>
+                <w:color w:val="000000"/>
+                <w:sz w:val="18"/>
+                <w:szCs w:val="18"/>
+                <w:lang w:eastAsia="en-GB"/>
+              </w:rPr>
+              <w:t>-0.99</w:t>
             </w:r>
           </w:p>
         </w:tc>
@@ -7033,22 +7239,22 @@
               <w:spacing w:line="240" w:lineRule="auto"/>
               <w:jc w:val="center"/>
               <w:rPr>
-                <w:rFonts w:ascii="Arial" w:hAnsi="Arial" w:cs="Arial"/>
-                <w:color w:val="000000"/>
-                <w:sz w:val="16"/>
-                <w:szCs w:val="16"/>
+                <w:rFonts w:ascii="Helvetica" w:hAnsi="Helvetica"/>
+                <w:color w:val="000000"/>
+                <w:sz w:val="18"/>
+                <w:szCs w:val="18"/>
                 <w:lang w:eastAsia="en-GB"/>
               </w:rPr>
             </w:pPr>
             <w:r>
               <w:rPr>
-                <w:rFonts w:ascii="Arial" w:hAnsi="Arial" w:cs="Arial"/>
-                <w:color w:val="000000"/>
-                <w:sz w:val="16"/>
-                <w:szCs w:val="16"/>
-                <w:lang w:eastAsia="en-GB"/>
-              </w:rPr>
-              <w:t>0.74</w:t>
+                <w:rFonts w:ascii="Helvetica" w:hAnsi="Helvetica"/>
+                <w:color w:val="000000"/>
+                <w:sz w:val="18"/>
+                <w:szCs w:val="18"/>
+                <w:lang w:eastAsia="en-GB"/>
+              </w:rPr>
+              <w:t>0.94</w:t>
             </w:r>
           </w:p>
         </w:tc>
@@ -7071,22 +7277,22 @@
               <w:spacing w:line="240" w:lineRule="auto"/>
               <w:jc w:val="center"/>
               <w:rPr>
-                <w:rFonts w:ascii="Arial" w:hAnsi="Arial" w:cs="Arial"/>
-                <w:color w:val="000000"/>
-                <w:sz w:val="16"/>
-                <w:szCs w:val="16"/>
+                <w:rFonts w:ascii="Helvetica" w:hAnsi="Helvetica"/>
+                <w:color w:val="000000"/>
+                <w:sz w:val="18"/>
+                <w:szCs w:val="18"/>
                 <w:lang w:eastAsia="en-GB"/>
               </w:rPr>
             </w:pPr>
             <w:r>
               <w:rPr>
-                <w:rFonts w:ascii="Arial" w:hAnsi="Arial" w:cs="Arial"/>
-                <w:color w:val="000000"/>
-                <w:sz w:val="16"/>
-                <w:szCs w:val="16"/>
-                <w:lang w:eastAsia="en-GB"/>
-              </w:rPr>
-              <w:t>0.74</w:t>
+                <w:rFonts w:ascii="Helvetica" w:hAnsi="Helvetica"/>
+                <w:color w:val="000000"/>
+                <w:sz w:val="18"/>
+                <w:szCs w:val="18"/>
+                <w:lang w:eastAsia="en-GB"/>
+              </w:rPr>
+              <w:t>0.27</w:t>
             </w:r>
           </w:p>
         </w:tc>
@@ -7109,28 +7315,28 @@
               <w:spacing w:line="240" w:lineRule="auto"/>
               <w:jc w:val="center"/>
               <w:rPr>
-                <w:rFonts w:ascii="Arial" w:hAnsi="Arial" w:cs="Arial"/>
-                <w:color w:val="000000"/>
-                <w:sz w:val="16"/>
-                <w:szCs w:val="16"/>
+                <w:rFonts w:ascii="Helvetica" w:hAnsi="Helvetica"/>
+                <w:color w:val="000000"/>
+                <w:sz w:val="18"/>
+                <w:szCs w:val="18"/>
                 <w:lang w:eastAsia="en-GB"/>
               </w:rPr>
             </w:pPr>
             <w:r>
               <w:rPr>
-                <w:rFonts w:ascii="Arial" w:hAnsi="Arial" w:cs="Arial"/>
-                <w:color w:val="000000"/>
-                <w:sz w:val="16"/>
-                <w:szCs w:val="16"/>
-                <w:lang w:eastAsia="en-GB"/>
-              </w:rPr>
-              <w:t>0.73</w:t>
+                <w:rFonts w:ascii="Helvetica" w:hAnsi="Helvetica"/>
+                <w:color w:val="000000"/>
+                <w:sz w:val="18"/>
+                <w:szCs w:val="18"/>
+                <w:lang w:eastAsia="en-GB"/>
+              </w:rPr>
+              <w:t>0.27</w:t>
             </w:r>
           </w:p>
         </w:tc>
         <w:tc>
           <w:tcPr>
-            <w:tcW w:w="567" w:type="dxa"/>
+            <w:tcW w:w="709" w:type="dxa"/>
             <w:tcBorders>
               <w:top w:val="nil"/>
               <w:left w:val="nil"/>
@@ -7147,28 +7353,28 @@
               <w:spacing w:line="240" w:lineRule="auto"/>
               <w:jc w:val="center"/>
               <w:rPr>
-                <w:rFonts w:ascii="Arial" w:hAnsi="Arial" w:cs="Arial"/>
-                <w:color w:val="000000"/>
-                <w:sz w:val="16"/>
-                <w:szCs w:val="16"/>
+                <w:rFonts w:ascii="Helvetica" w:hAnsi="Helvetica"/>
+                <w:color w:val="000000"/>
+                <w:sz w:val="18"/>
+                <w:szCs w:val="18"/>
                 <w:lang w:eastAsia="en-GB"/>
               </w:rPr>
             </w:pPr>
             <w:r>
               <w:rPr>
-                <w:rFonts w:ascii="Arial" w:hAnsi="Arial" w:cs="Arial"/>
-                <w:color w:val="000000"/>
-                <w:sz w:val="16"/>
-                <w:szCs w:val="16"/>
-                <w:lang w:eastAsia="en-GB"/>
-              </w:rPr>
-              <w:t>0.73</w:t>
+                <w:rFonts w:ascii="Helvetica" w:hAnsi="Helvetica"/>
+                <w:color w:val="000000"/>
+                <w:sz w:val="18"/>
+                <w:szCs w:val="18"/>
+                <w:lang w:eastAsia="en-GB"/>
+              </w:rPr>
+              <w:t>0.94</w:t>
             </w:r>
           </w:p>
         </w:tc>
         <w:tc>
           <w:tcPr>
-            <w:tcW w:w="567" w:type="dxa"/>
+            <w:tcW w:w="709" w:type="dxa"/>
             <w:tcBorders>
               <w:top w:val="nil"/>
               <w:left w:val="nil"/>
@@ -7185,209 +7391,19 @@
               <w:spacing w:line="240" w:lineRule="auto"/>
               <w:jc w:val="center"/>
               <w:rPr>
-                <w:rFonts w:ascii="Arial" w:hAnsi="Arial" w:cs="Arial"/>
-                <w:color w:val="000000"/>
-                <w:sz w:val="16"/>
-                <w:szCs w:val="16"/>
+                <w:rFonts w:ascii="Helvetica" w:hAnsi="Helvetica"/>
+                <w:color w:val="000000"/>
+                <w:sz w:val="18"/>
+                <w:szCs w:val="18"/>
                 <w:lang w:eastAsia="en-GB"/>
               </w:rPr>
             </w:pPr>
             <w:r>
               <w:rPr>
-                <w:rFonts w:ascii="Arial" w:hAnsi="Arial" w:cs="Arial"/>
-                <w:color w:val="000000"/>
-                <w:sz w:val="16"/>
-                <w:szCs w:val="16"/>
-                <w:lang w:eastAsia="en-GB"/>
-              </w:rPr>
-              <w:t>-1</w:t>
-            </w:r>
-          </w:p>
-        </w:tc>
-        <w:tc>
-          <w:tcPr>
-            <w:tcW w:w="567" w:type="dxa"/>
-            <w:tcBorders>
-              <w:top w:val="nil"/>
-              <w:left w:val="nil"/>
-              <w:bottom w:val="nil"/>
-              <w:right w:val="nil"/>
-            </w:tcBorders>
-            <w:shd w:val="clear" w:color="auto" w:fill="auto"/>
-            <w:noWrap/>
-            <w:vAlign w:val="bottom"/>
-            <w:hideMark/>
-          </w:tcPr>
-          <w:p>
-            <w:pPr>
-              <w:spacing w:line="240" w:lineRule="auto"/>
-              <w:jc w:val="center"/>
-              <w:rPr>
-                <w:rFonts w:ascii="Arial" w:hAnsi="Arial" w:cs="Arial"/>
-                <w:color w:val="000000"/>
-                <w:sz w:val="16"/>
-                <w:szCs w:val="16"/>
-                <w:lang w:eastAsia="en-GB"/>
-              </w:rPr>
-            </w:pPr>
-            <w:r>
-              <w:rPr>
-                <w:rFonts w:ascii="Arial" w:hAnsi="Arial" w:cs="Arial"/>
-                <w:color w:val="000000"/>
-                <w:sz w:val="16"/>
-                <w:szCs w:val="16"/>
-                <w:lang w:eastAsia="en-GB"/>
-              </w:rPr>
-              <w:t>0.95</w:t>
-            </w:r>
-          </w:p>
-        </w:tc>
-        <w:tc>
-          <w:tcPr>
-            <w:tcW w:w="567" w:type="dxa"/>
-            <w:tcBorders>
-              <w:top w:val="nil"/>
-              <w:left w:val="nil"/>
-              <w:bottom w:val="nil"/>
-              <w:right w:val="nil"/>
-            </w:tcBorders>
-            <w:shd w:val="clear" w:color="auto" w:fill="auto"/>
-            <w:noWrap/>
-            <w:vAlign w:val="bottom"/>
-            <w:hideMark/>
-          </w:tcPr>
-          <w:p>
-            <w:pPr>
-              <w:spacing w:line="240" w:lineRule="auto"/>
-              <w:jc w:val="center"/>
-              <w:rPr>
-                <w:rFonts w:ascii="Arial" w:hAnsi="Arial" w:cs="Arial"/>
-                <w:color w:val="000000"/>
-                <w:sz w:val="16"/>
-                <w:szCs w:val="16"/>
-                <w:lang w:eastAsia="en-GB"/>
-              </w:rPr>
-            </w:pPr>
-            <w:r>
-              <w:rPr>
-                <w:rFonts w:ascii="Arial" w:hAnsi="Arial" w:cs="Arial"/>
-                <w:color w:val="000000"/>
-                <w:sz w:val="16"/>
-                <w:szCs w:val="16"/>
-                <w:lang w:eastAsia="en-GB"/>
-              </w:rPr>
-              <w:t>0.62</w:t>
-            </w:r>
-          </w:p>
-        </w:tc>
-        <w:tc>
-          <w:tcPr>
-            <w:tcW w:w="567" w:type="dxa"/>
-            <w:tcBorders>
-              <w:top w:val="nil"/>
-              <w:left w:val="nil"/>
-              <w:bottom w:val="nil"/>
-              <w:right w:val="nil"/>
-            </w:tcBorders>
-            <w:shd w:val="clear" w:color="auto" w:fill="auto"/>
-            <w:noWrap/>
-            <w:vAlign w:val="bottom"/>
-            <w:hideMark/>
-          </w:tcPr>
-          <w:p>
-            <w:pPr>
-              <w:spacing w:line="240" w:lineRule="auto"/>
-              <w:jc w:val="center"/>
-              <w:rPr>
-                <w:rFonts w:ascii="Arial" w:hAnsi="Arial" w:cs="Arial"/>
-                <w:color w:val="000000"/>
-                <w:sz w:val="16"/>
-                <w:szCs w:val="16"/>
-                <w:lang w:eastAsia="en-GB"/>
-              </w:rPr>
-            </w:pPr>
-            <w:r>
-              <w:rPr>
-                <w:rFonts w:ascii="Arial" w:hAnsi="Arial" w:cs="Arial"/>
-                <w:color w:val="000000"/>
-                <w:sz w:val="16"/>
-                <w:szCs w:val="16"/>
-                <w:lang w:eastAsia="en-GB"/>
-              </w:rPr>
-              <w:t>0.61</w:t>
-            </w:r>
-          </w:p>
-        </w:tc>
-        <w:tc>
-          <w:tcPr>
-            <w:tcW w:w="567" w:type="dxa"/>
-            <w:tcBorders>
-              <w:top w:val="nil"/>
-              <w:left w:val="nil"/>
-              <w:bottom w:val="nil"/>
-              <w:right w:val="nil"/>
-            </w:tcBorders>
-            <w:shd w:val="clear" w:color="auto" w:fill="auto"/>
-            <w:noWrap/>
-            <w:vAlign w:val="bottom"/>
-            <w:hideMark/>
-          </w:tcPr>
-          <w:p>
-            <w:pPr>
-              <w:spacing w:line="240" w:lineRule="auto"/>
-              <w:jc w:val="center"/>
-              <w:rPr>
-                <w:rFonts w:ascii="Arial" w:hAnsi="Arial" w:cs="Arial"/>
-                <w:color w:val="000000"/>
-                <w:sz w:val="16"/>
-                <w:szCs w:val="16"/>
-                <w:lang w:eastAsia="en-GB"/>
-              </w:rPr>
-            </w:pPr>
-            <w:r>
-              <w:rPr>
-                <w:rFonts w:ascii="Arial" w:hAnsi="Arial" w:cs="Arial"/>
-                <w:color w:val="000000"/>
-                <w:sz w:val="16"/>
-                <w:szCs w:val="16"/>
-                <w:lang w:eastAsia="en-GB"/>
-              </w:rPr>
-              <w:t>0.96</w:t>
-            </w:r>
-          </w:p>
-        </w:tc>
-        <w:tc>
-          <w:tcPr>
-            <w:tcW w:w="708" w:type="dxa"/>
-            <w:tcBorders>
-              <w:top w:val="nil"/>
-              <w:left w:val="nil"/>
-              <w:bottom w:val="nil"/>
-              <w:right w:val="nil"/>
-            </w:tcBorders>
-            <w:shd w:val="clear" w:color="auto" w:fill="auto"/>
-            <w:noWrap/>
-            <w:vAlign w:val="bottom"/>
-            <w:hideMark/>
-          </w:tcPr>
-          <w:p>
-            <w:pPr>
-              <w:spacing w:line="240" w:lineRule="auto"/>
-              <w:jc w:val="center"/>
-              <w:rPr>
-                <w:rFonts w:ascii="Arial" w:hAnsi="Arial" w:cs="Arial"/>
-                <w:color w:val="000000"/>
-                <w:sz w:val="16"/>
-                <w:szCs w:val="16"/>
-                <w:lang w:eastAsia="en-GB"/>
-              </w:rPr>
-            </w:pPr>
-            <w:r>
-              <w:rPr>
-                <w:rFonts w:ascii="Arial" w:hAnsi="Arial" w:cs="Arial"/>
-                <w:color w:val="000000"/>
-                <w:sz w:val="16"/>
-                <w:szCs w:val="16"/>
+                <w:rFonts w:ascii="Helvetica" w:hAnsi="Helvetica"/>
+                <w:color w:val="000000"/>
+                <w:sz w:val="18"/>
+                <w:szCs w:val="18"/>
                 <w:lang w:eastAsia="en-GB"/>
               </w:rPr>
               <w:t>0</w:t>
@@ -7413,22 +7429,60 @@
               <w:spacing w:line="240" w:lineRule="auto"/>
               <w:jc w:val="center"/>
               <w:rPr>
-                <w:rFonts w:ascii="Arial" w:hAnsi="Arial" w:cs="Arial"/>
-                <w:color w:val="000000"/>
-                <w:sz w:val="16"/>
-                <w:szCs w:val="16"/>
+                <w:rFonts w:ascii="Helvetica" w:hAnsi="Helvetica"/>
+                <w:color w:val="000000"/>
+                <w:sz w:val="18"/>
+                <w:szCs w:val="18"/>
                 <w:lang w:eastAsia="en-GB"/>
               </w:rPr>
             </w:pPr>
             <w:r>
               <w:rPr>
-                <w:rFonts w:ascii="Arial" w:hAnsi="Arial" w:cs="Arial"/>
-                <w:color w:val="000000"/>
-                <w:sz w:val="16"/>
-                <w:szCs w:val="16"/>
-                <w:lang w:eastAsia="en-GB"/>
-              </w:rPr>
-              <w:t>-0.61</w:t>
+                <w:rFonts w:ascii="Helvetica" w:hAnsi="Helvetica"/>
+                <w:color w:val="000000"/>
+                <w:sz w:val="18"/>
+                <w:szCs w:val="18"/>
+                <w:lang w:eastAsia="en-GB"/>
+              </w:rPr>
+              <w:t>-0.55</w:t>
+            </w:r>
+          </w:p>
+        </w:tc>
+        <w:tc>
+          <w:tcPr>
+            <w:tcW w:w="708" w:type="dxa"/>
+            <w:tcBorders>
+              <w:top w:val="nil"/>
+              <w:left w:val="nil"/>
+              <w:bottom w:val="nil"/>
+              <w:right w:val="nil"/>
+            </w:tcBorders>
+            <w:shd w:val="clear" w:color="auto" w:fill="auto"/>
+            <w:noWrap/>
+            <w:vAlign w:val="bottom"/>
+            <w:hideMark/>
+          </w:tcPr>
+          <w:p>
+            <w:pPr>
+              <w:spacing w:line="240" w:lineRule="auto"/>
+              <w:jc w:val="center"/>
+              <w:rPr>
+                <w:rFonts w:ascii="Helvetica" w:hAnsi="Helvetica"/>
+                <w:color w:val="000000"/>
+                <w:sz w:val="18"/>
+                <w:szCs w:val="18"/>
+                <w:lang w:eastAsia="en-GB"/>
+              </w:rPr>
+            </w:pPr>
+            <w:r>
+              <w:rPr>
+                <w:rFonts w:ascii="Helvetica" w:hAnsi="Helvetica"/>
+                <w:color w:val="000000"/>
+                <w:sz w:val="18"/>
+                <w:szCs w:val="18"/>
+                <w:lang w:eastAsia="en-GB"/>
+              </w:rPr>
+              <w:t>-0.24</w:t>
             </w:r>
           </w:p>
         </w:tc>
@@ -7451,22 +7505,22 @@
               <w:spacing w:line="240" w:lineRule="auto"/>
               <w:jc w:val="center"/>
               <w:rPr>
-                <w:rFonts w:ascii="Arial" w:hAnsi="Arial" w:cs="Arial"/>
-                <w:color w:val="000000"/>
-                <w:sz w:val="16"/>
-                <w:szCs w:val="16"/>
+                <w:rFonts w:ascii="Helvetica" w:hAnsi="Helvetica"/>
+                <w:color w:val="000000"/>
+                <w:sz w:val="18"/>
+                <w:szCs w:val="18"/>
                 <w:lang w:eastAsia="en-GB"/>
               </w:rPr>
             </w:pPr>
             <w:r>
               <w:rPr>
-                <w:rFonts w:ascii="Arial" w:hAnsi="Arial" w:cs="Arial"/>
-                <w:color w:val="000000"/>
-                <w:sz w:val="16"/>
-                <w:szCs w:val="16"/>
-                <w:lang w:eastAsia="en-GB"/>
-              </w:rPr>
-              <w:t>-0.18</w:t>
+                <w:rFonts w:ascii="Helvetica" w:hAnsi="Helvetica"/>
+                <w:color w:val="000000"/>
+                <w:sz w:val="18"/>
+                <w:szCs w:val="18"/>
+                <w:lang w:eastAsia="en-GB"/>
+              </w:rPr>
+              <w:t>-3.27</w:t>
             </w:r>
           </w:p>
         </w:tc>
@@ -7489,95 +7543,22 @@
               <w:spacing w:line="240" w:lineRule="auto"/>
               <w:jc w:val="center"/>
               <w:rPr>
-                <w:rFonts w:ascii="Arial" w:hAnsi="Arial" w:cs="Arial"/>
-                <w:color w:val="000000"/>
-                <w:sz w:val="16"/>
-                <w:szCs w:val="16"/>
+                <w:rFonts w:ascii="Helvetica" w:hAnsi="Helvetica"/>
+                <w:color w:val="000000"/>
+                <w:sz w:val="18"/>
+                <w:szCs w:val="18"/>
                 <w:lang w:eastAsia="en-GB"/>
               </w:rPr>
             </w:pPr>
             <w:r>
               <w:rPr>
-                <w:rFonts w:ascii="Arial" w:hAnsi="Arial" w:cs="Arial"/>
-                <w:color w:val="000000"/>
-                <w:sz w:val="16"/>
-                <w:szCs w:val="16"/>
-                <w:lang w:eastAsia="en-GB"/>
-              </w:rPr>
-              <w:t>-2.62</w:t>
-            </w:r>
-          </w:p>
-        </w:tc>
-        <w:tc>
-          <w:tcPr>
-            <w:tcW w:w="708" w:type="dxa"/>
-            <w:tcBorders>
-              <w:top w:val="nil"/>
-              <w:left w:val="nil"/>
-              <w:bottom w:val="nil"/>
-              <w:right w:val="nil"/>
-            </w:tcBorders>
-            <w:shd w:val="clear" w:color="auto" w:fill="auto"/>
-            <w:noWrap/>
-            <w:vAlign w:val="bottom"/>
-            <w:hideMark/>
-          </w:tcPr>
-          <w:p>
-            <w:pPr>
-              <w:spacing w:line="240" w:lineRule="auto"/>
-              <w:jc w:val="center"/>
-              <w:rPr>
-                <w:rFonts w:ascii="Arial" w:hAnsi="Arial" w:cs="Arial"/>
-                <w:color w:val="000000"/>
-                <w:sz w:val="16"/>
-                <w:szCs w:val="16"/>
-                <w:lang w:eastAsia="en-GB"/>
-              </w:rPr>
-            </w:pPr>
-            <w:r>
-              <w:rPr>
-                <w:rFonts w:ascii="Arial" w:hAnsi="Arial" w:cs="Arial"/>
-                <w:color w:val="000000"/>
-                <w:sz w:val="16"/>
-                <w:szCs w:val="16"/>
-                <w:lang w:eastAsia="en-GB"/>
-              </w:rPr>
-              <w:t>-1.47</w:t>
-            </w:r>
-          </w:p>
-        </w:tc>
-        <w:tc>
-          <w:tcPr>
-            <w:tcW w:w="708" w:type="dxa"/>
-            <w:tcBorders>
-              <w:top w:val="nil"/>
-              <w:left w:val="nil"/>
-              <w:bottom w:val="nil"/>
-              <w:right w:val="nil"/>
-            </w:tcBorders>
-            <w:vAlign w:val="bottom"/>
-          </w:tcPr>
-          <w:p>
-            <w:pPr>
-              <w:spacing w:line="240" w:lineRule="auto"/>
-              <w:jc w:val="center"/>
-              <w:rPr>
-                <w:rFonts w:ascii="Arial" w:hAnsi="Arial" w:cs="Arial"/>
-                <w:color w:val="000000"/>
-                <w:sz w:val="16"/>
-                <w:szCs w:val="16"/>
-                <w:lang w:eastAsia="en-GB"/>
-              </w:rPr>
-            </w:pPr>
-            <w:r>
-              <w:rPr>
-                <w:rFonts w:ascii="Arial" w:hAnsi="Arial" w:cs="Arial"/>
-                <w:color w:val="000000"/>
-                <w:sz w:val="16"/>
-                <w:szCs w:val="16"/>
-                <w:lang w:eastAsia="en-GB"/>
-              </w:rPr>
-              <w:t>1</w:t>
+                <w:rFonts w:ascii="Helvetica" w:hAnsi="Helvetica"/>
+                <w:color w:val="000000"/>
+                <w:sz w:val="18"/>
+                <w:szCs w:val="18"/>
+                <w:lang w:eastAsia="en-GB"/>
+              </w:rPr>
+              <w:t>-1.55</w:t>
             </w:r>
           </w:p>
         </w:tc>
@@ -7609,18 +7590,6 @@
       </w:r>
     </w:p>
     <w:p>
-      <w:pPr>
-        <w:pStyle w:val="ListParagraph"/>
-        <w:numPr>
-          <w:ilvl w:val="0"/>
-          <w:numId w:val="4"/>
-        </w:numPr>
-      </w:pPr>
-      <w:r>
-        <w:t>Different ratios to produce same DE for 1., 2., and 3.</w:t>
-      </w:r>
-    </w:p>
-    <w:p>
       <w:r>
         <w:rPr>
           <w:noProof/>
@@ -7628,10 +7597,10 @@
         </w:rPr>
         <w:lastRenderedPageBreak/>
         <w:drawing>
-          <wp:inline distT="0" distB="0" distL="0" distR="0" wp14:anchorId="7F07DB2E" wp14:editId="2035AB92">
-            <wp:extent cx="5658430" cy="3186296"/>
-            <wp:effectExtent l="0" t="0" r="6350" b="0"/>
-            <wp:docPr id="5" name="Picture 5"/>
+          <wp:inline distT="0" distB="0" distL="0" distR="0" wp14:anchorId="67010959" wp14:editId="2CA5E6A2">
+            <wp:extent cx="6198787" cy="3425238"/>
+            <wp:effectExtent l="0" t="0" r="0" b="3810"/>
+            <wp:docPr id="2" name="Picture 2"/>
             <wp:cNvGraphicFramePr>
               <a:graphicFrameLocks xmlns:a="http://schemas.openxmlformats.org/drawingml/2006/main" noChangeAspect="1"/>
             </wp:cNvGraphicFramePr>
@@ -7639,7 +7608,7 @@
               <a:graphicData uri="http://schemas.openxmlformats.org/drawingml/2006/picture">
                 <pic:pic xmlns:pic="http://schemas.openxmlformats.org/drawingml/2006/picture">
                   <pic:nvPicPr>
-                    <pic:cNvPr id="5" name="ts_fdc_real_case.png"/>
+                    <pic:cNvPr id="2" name="ts_fdc_real_case.png"/>
                     <pic:cNvPicPr/>
                   </pic:nvPicPr>
                   <pic:blipFill rotWithShape="1">
@@ -7650,13 +7619,13 @@
                         </a:ext>
                       </a:extLst>
                     </a:blip>
-                    <a:srcRect l="3847" r="7351"/>
+                    <a:srcRect l="4368" t="1872" r="6831"/>
                     <a:stretch/>
                   </pic:blipFill>
                   <pic:spPr bwMode="auto">
                     <a:xfrm>
                       <a:off x="0" y="0"/>
-                      <a:ext cx="5658668" cy="3186430"/>
+                      <a:ext cx="6206583" cy="3429546"/>
                     </a:xfrm>
                     <a:prstGeom prst="rect">
                       <a:avLst/>
@@ -7706,10 +7675,10 @@
           <w:lang w:eastAsia="en-GB"/>
         </w:rPr>
         <w:drawing>
-          <wp:inline distT="0" distB="0" distL="0" distR="0" wp14:anchorId="34806814" wp14:editId="0677FE4D">
-            <wp:extent cx="6308035" cy="3014260"/>
-            <wp:effectExtent l="0" t="0" r="0" b="8890"/>
-            <wp:docPr id="6" name="Picture 6"/>
+          <wp:inline distT="0" distB="0" distL="0" distR="0" wp14:anchorId="18C5A184" wp14:editId="7BBF46DF">
+            <wp:extent cx="6427387" cy="3098593"/>
+            <wp:effectExtent l="0" t="0" r="0" b="635"/>
+            <wp:docPr id="1" name="Picture 1"/>
             <wp:cNvGraphicFramePr>
               <a:graphicFrameLocks xmlns:a="http://schemas.openxmlformats.org/drawingml/2006/main" noChangeAspect="1"/>
             </wp:cNvGraphicFramePr>
@@ -7717,7 +7686,7 @@
               <a:graphicData uri="http://schemas.openxmlformats.org/drawingml/2006/picture">
                 <pic:pic xmlns:pic="http://schemas.openxmlformats.org/drawingml/2006/picture">
                   <pic:nvPicPr>
-                    <pic:cNvPr id="6" name="de_diag_real_case.png"/>
+                    <pic:cNvPr id="1" name="de_diag_real_case.png"/>
                     <pic:cNvPicPr/>
                   </pic:nvPicPr>
                   <pic:blipFill rotWithShape="1">
@@ -7728,13 +7697,13 @@
                         </a:ext>
                       </a:extLst>
                     </a:blip>
-                    <a:srcRect t="1871" r="988" b="3512"/>
+                    <a:srcRect t="1456" r="1194" b="3285"/>
                     <a:stretch/>
                   </pic:blipFill>
                   <pic:spPr bwMode="auto">
                     <a:xfrm>
                       <a:off x="0" y="0"/>
-                      <a:ext cx="6309292" cy="3014861"/>
+                      <a:ext cx="6437328" cy="3103386"/>
                     </a:xfrm>
                     <a:prstGeom prst="rect">
                       <a:avLst/>
@@ -7900,10 +7869,10 @@
         </w:rPr>
         <w:lastRenderedPageBreak/>
         <w:drawing>
-          <wp:inline distT="0" distB="0" distL="0" distR="0" wp14:anchorId="4B7AB7ED" wp14:editId="25123647">
-            <wp:extent cx="6313087" cy="4180865"/>
-            <wp:effectExtent l="0" t="0" r="12065" b="10160"/>
-            <wp:docPr id="7" name="Picture 7"/>
+          <wp:inline distT="0" distB="0" distL="0" distR="0" wp14:anchorId="6441B823" wp14:editId="1CE5DC25">
+            <wp:extent cx="6313087" cy="4200755"/>
+            <wp:effectExtent l="0" t="0" r="12065" b="0"/>
+            <wp:docPr id="4" name="Picture 4"/>
             <wp:cNvGraphicFramePr>
               <a:graphicFrameLocks xmlns:a="http://schemas.openxmlformats.org/drawingml/2006/main" noChangeAspect="1"/>
             </wp:cNvGraphicFramePr>
@@ -7911,7 +7880,7 @@
               <a:graphicData uri="http://schemas.openxmlformats.org/drawingml/2006/picture">
                 <pic:pic xmlns:pic="http://schemas.openxmlformats.org/drawingml/2006/picture">
                   <pic:nvPicPr>
-                    <pic:cNvPr id="7" name="ts_errors.png"/>
+                    <pic:cNvPr id="4" name="ts_errors.png"/>
                     <pic:cNvPicPr/>
                   </pic:nvPicPr>
                   <pic:blipFill rotWithShape="1">
@@ -7922,13 +7891,13 @@
                         </a:ext>
                       </a:extLst>
                     </a:blip>
-                    <a:srcRect l="6239" t="9220" r="8798" b="3253"/>
+                    <a:srcRect l="6552" t="9383" r="8581" b="2773"/>
                     <a:stretch/>
                   </pic:blipFill>
                   <pic:spPr bwMode="auto">
                     <a:xfrm>
                       <a:off x="0" y="0"/>
-                      <a:ext cx="6338210" cy="4197503"/>
+                      <a:ext cx="6322220" cy="4206832"/>
                     </a:xfrm>
                     <a:prstGeom prst="rect">
                       <a:avLst/>
@@ -7969,10 +7938,10 @@
         </w:rPr>
         <w:lastRenderedPageBreak/>
         <w:drawing>
-          <wp:inline distT="0" distB="0" distL="0" distR="0" wp14:anchorId="2383C6F4" wp14:editId="1C740D1B">
-            <wp:extent cx="4268939" cy="3738061"/>
-            <wp:effectExtent l="0" t="0" r="0" b="0"/>
-            <wp:docPr id="8" name="Picture 8"/>
+          <wp:inline distT="0" distB="0" distL="0" distR="0" wp14:anchorId="66A97569" wp14:editId="33CDE7BC">
+            <wp:extent cx="4119852" cy="3553324"/>
+            <wp:effectExtent l="0" t="0" r="0" b="3175"/>
+            <wp:docPr id="5" name="Picture 5"/>
             <wp:cNvGraphicFramePr>
               <a:graphicFrameLocks xmlns:a="http://schemas.openxmlformats.org/drawingml/2006/main" noChangeAspect="1"/>
             </wp:cNvGraphicFramePr>
@@ -7980,7 +7949,7 @@
               <a:graphicData uri="http://schemas.openxmlformats.org/drawingml/2006/picture">
                 <pic:pic xmlns:pic="http://schemas.openxmlformats.org/drawingml/2006/picture">
                   <pic:nvPicPr>
-                    <pic:cNvPr id="8" name="kge_diag.png"/>
+                    <pic:cNvPr id="5" name="kge_diag.png"/>
                     <pic:cNvPicPr/>
                   </pic:nvPicPr>
                   <pic:blipFill rotWithShape="1">
@@ -7991,13 +7960,13 @@
                         </a:ext>
                       </a:extLst>
                     </a:blip>
-                    <a:srcRect t="7125" b="5311"/>
+                    <a:srcRect t="6868" b="6207"/>
                     <a:stretch/>
                   </pic:blipFill>
                   <pic:spPr bwMode="auto">
                     <a:xfrm>
                       <a:off x="0" y="0"/>
-                      <a:ext cx="4287039" cy="3753910"/>
+                      <a:ext cx="4134695" cy="3566126"/>
                     </a:xfrm>
                     <a:prstGeom prst="rect">
                       <a:avLst/>
@@ -8035,10 +8004,10 @@
           <w:lang w:eastAsia="en-GB"/>
         </w:rPr>
         <w:drawing>
-          <wp:inline distT="0" distB="0" distL="0" distR="0" wp14:anchorId="5B738A66" wp14:editId="70ADBD61">
-            <wp:extent cx="6198787" cy="2597464"/>
-            <wp:effectExtent l="0" t="0" r="0" b="0"/>
-            <wp:docPr id="9" name="Picture 9"/>
+          <wp:inline distT="0" distB="0" distL="0" distR="0" wp14:anchorId="45339F7C" wp14:editId="6101AB15">
+            <wp:extent cx="6318313" cy="2763768"/>
+            <wp:effectExtent l="0" t="0" r="6350" b="5080"/>
+            <wp:docPr id="10" name="Picture 10"/>
             <wp:cNvGraphicFramePr>
               <a:graphicFrameLocks xmlns:a="http://schemas.openxmlformats.org/drawingml/2006/main" noChangeAspect="1"/>
             </wp:cNvGraphicFramePr>
@@ -8046,7 +8015,7 @@
               <a:graphicData uri="http://schemas.openxmlformats.org/drawingml/2006/picture">
                 <pic:pic xmlns:pic="http://schemas.openxmlformats.org/drawingml/2006/picture">
                   <pic:nvPicPr>
-                    <pic:cNvPr id="9" name="scatter_eff_comp.png"/>
+                    <pic:cNvPr id="10" name="scatter_eff_comp.png"/>
                     <pic:cNvPicPr/>
                   </pic:nvPicPr>
                   <pic:blipFill rotWithShape="1">
@@ -8057,13 +8026,13 @@
                         </a:ext>
                       </a:extLst>
                     </a:blip>
-                    <a:srcRect l="3954" t="9234" r="8675" b="2893"/>
+                    <a:srcRect l="5200" t="6740" r="7766" b="1885"/>
                     <a:stretch/>
                   </pic:blipFill>
                   <pic:spPr bwMode="auto">
                     <a:xfrm>
                       <a:off x="0" y="0"/>
-                      <a:ext cx="6230595" cy="2610793"/>
+                      <a:ext cx="6382815" cy="2791983"/>
                     </a:xfrm>
                     <a:prstGeom prst="rect">
                       <a:avLst/>
@@ -8096,6 +8065,7 @@
       <w:pPr>
         <w:jc w:val="center"/>
       </w:pPr>
+      <w:bookmarkStart w:id="0" w:name="_GoBack"/>
       <w:r>
         <w:rPr>
           <w:noProof/>
@@ -8103,10 +8073,10 @@
         </w:rPr>
         <w:lastRenderedPageBreak/>
         <w:drawing>
-          <wp:inline distT="0" distB="0" distL="0" distR="0" wp14:anchorId="6124116C" wp14:editId="3252887E">
-            <wp:extent cx="3731426" cy="3271846"/>
-            <wp:effectExtent l="0" t="0" r="2540" b="5080"/>
-            <wp:docPr id="11" name="Picture 11"/>
+          <wp:inline distT="0" distB="0" distL="0" distR="0" wp14:anchorId="4730ABF4" wp14:editId="7AE60F2D">
+            <wp:extent cx="3697439" cy="3228648"/>
+            <wp:effectExtent l="0" t="0" r="11430" b="0"/>
+            <wp:docPr id="12" name="Picture 12"/>
             <wp:cNvGraphicFramePr>
               <a:graphicFrameLocks xmlns:a="http://schemas.openxmlformats.org/drawingml/2006/main" noChangeAspect="1"/>
             </wp:cNvGraphicFramePr>
@@ -8114,7 +8084,7 @@
               <a:graphicData uri="http://schemas.openxmlformats.org/drawingml/2006/picture">
                 <pic:pic xmlns:pic="http://schemas.openxmlformats.org/drawingml/2006/picture">
                   <pic:nvPicPr>
-                    <pic:cNvPr id="11" name="kge_diag_real_case.png"/>
+                    <pic:cNvPr id="12" name="kge_diag_real_case.png"/>
                     <pic:cNvPicPr/>
                   </pic:nvPicPr>
                   <pic:blipFill rotWithShape="1">
@@ -8125,13 +8095,13 @@
                         </a:ext>
                       </a:extLst>
                     </a:blip>
-                    <a:srcRect t="6884" b="5433"/>
+                    <a:srcRect t="6884" b="5795"/>
                     <a:stretch/>
                   </pic:blipFill>
                   <pic:spPr bwMode="auto">
                     <a:xfrm>
                       <a:off x="0" y="0"/>
-                      <a:ext cx="3754822" cy="3292360"/>
+                      <a:ext cx="3714668" cy="3243693"/>
                     </a:xfrm>
                     <a:prstGeom prst="rect">
                       <a:avLst/>
@@ -8151,6 +8121,7 @@
           </wp:inline>
         </w:drawing>
       </w:r>
+      <w:bookmarkEnd w:id="0"/>
     </w:p>
     <w:p>
       <w:pPr>
@@ -8242,7 +8213,7 @@
           <w:rPr>
             <w:noProof/>
           </w:rPr>
-          <w:t>3</w:t>
+          <w:t>10</w:t>
         </w:r>
         <w:r>
           <w:rPr>
@@ -10032,6 +10003,7 @@
   <w:style w:type="character" w:default="1" w:styleId="DefaultParagraphFont">
     <w:name w:val="Default Paragraph Font"/>
     <w:uiPriority w:val="1"/>
+    <w:semiHidden/>
     <w:unhideWhenUsed/>
   </w:style>
   <w:style w:type="table" w:default="1" w:styleId="TableNormal">
@@ -10772,7 +10744,7 @@
 </file>
 
 <file path=customXml/itemProps1.xml><?xml version="1.0" encoding="utf-8"?>
-<ds:datastoreItem xmlns:ds="http://schemas.openxmlformats.org/officeDocument/2006/customXml" ds:itemID="{B9C2CF24-6680-C147-84B7-C65145B34C71}">
+<ds:datastoreItem xmlns:ds="http://schemas.openxmlformats.org/officeDocument/2006/customXml" ds:itemID="{1101D265-C354-BE45-B0CD-664401C61E07}">
   <ds:schemaRefs>
     <ds:schemaRef ds:uri="http://schemas.openxmlformats.org/officeDocument/2006/bibliography"/>
   </ds:schemaRefs>

</xml_diff>

<commit_message>
modified diagnostic plots. removed colors for error regions.
</commit_message>
<xml_diff>
--- a/paper/technical_note_DE_2019.docx
+++ b/paper/technical_note_DE_2019.docx
@@ -34,7 +34,7 @@
         <w:t>1</w:t>
       </w:r>
       <w:r>
-        <w:t>, Andreas Hartmann</w:t>
+        <w:t>, Markus Weiler</w:t>
       </w:r>
       <w:r>
         <w:rPr>
@@ -42,38 +42,43 @@
         </w:rPr>
         <w:t>1</w:t>
       </w:r>
-      <w:r>
-        <w:t>, Markus Weiler</w:t>
-      </w:r>
+    </w:p>
+    <w:p>
+      <w:pPr>
+        <w:pStyle w:val="Affiliation"/>
+      </w:pPr>
       <w:r>
         <w:rPr>
           <w:vertAlign w:val="superscript"/>
         </w:rPr>
         <w:t>1</w:t>
       </w:r>
-    </w:p>
-    <w:p>
-      <w:pPr>
-        <w:pStyle w:val="Affiliation"/>
-      </w:pPr>
-      <w:r>
-        <w:rPr>
-          <w:vertAlign w:val="superscript"/>
-        </w:rPr>
-        <w:t>1</w:t>
-      </w:r>
-      <w:r>
-        <w:t xml:space="preserve">University of Freiburg, Institute of Earth and Environmental Sciences, </w:t>
-      </w:r>
-      <w:proofErr w:type="spellStart"/>
-      <w:proofErr w:type="gramStart"/>
-      <w:r>
-        <w:t>Hydrology,Freiburg</w:t>
-      </w:r>
-      <w:proofErr w:type="spellEnd"/>
-      <w:proofErr w:type="gramEnd"/>
-      <w:r>
-        <w:t>, Germany.</w:t>
+      <w:r>
+        <w:t xml:space="preserve">University of Freiburg, </w:t>
+      </w:r>
+      <w:r>
+        <w:t>Fac</w:t>
+      </w:r>
+      <w:r>
+        <w:t>ulty of En</w:t>
+      </w:r>
+      <w:r>
+        <w:t>vironment and Natural Resources</w:t>
+      </w:r>
+      <w:r>
+        <w:t xml:space="preserve">, </w:t>
+      </w:r>
+      <w:r>
+        <w:t xml:space="preserve">Chair of </w:t>
+      </w:r>
+      <w:r>
+        <w:t>Hydrology,</w:t>
+      </w:r>
+      <w:r>
+        <w:t xml:space="preserve"> </w:t>
+      </w:r>
+      <w:r>
+        <w:t>Freiburg, Germany.</w:t>
       </w:r>
     </w:p>
     <w:p>
@@ -178,6 +183,11 @@
       </w:r>
       <w:r>
         <w:t>Introduction</w:t>
+      </w:r>
+    </w:p>
+    <w:p>
+      <w:r>
+        <w:t>Why do we need efficiency measures?</w:t>
       </w:r>
     </w:p>
     <w:p>
@@ -213,7 +223,7 @@
         <w:fldChar w:fldCharType="begin"/>
       </w:r>
       <w:r>
-        <w:instrText xml:space="preserve"> ADDIN EN.CITE &lt;EndNote&gt;&lt;Cite&gt;&lt;Author&gt;Schaefli&lt;/Author&gt;&lt;Year&gt;2007&lt;/Year&gt;&lt;RecNum&gt;844&lt;/RecNum&gt;&lt;DisplayText&gt;Schaefli and Gupta, 2007;Knoben et al., 2019&lt;/DisplayText&gt;&lt;record&gt;&lt;rec-number&gt;844&lt;/rec-number&gt;&lt;foreign-keys&gt;&lt;key app="EN" db-id="as2xxwpxqarpfueswzaptteowpv9fxxss5pa" timestamp="1524845008"&gt;844&lt;/key&gt;&lt;/foreign-keys&gt;&lt;ref-type name="Journal Article"&gt;17&lt;/ref-type&gt;&lt;contributors&gt;&lt;authors&gt;&lt;author&gt;Bettina Schaefli&lt;/author&gt;&lt;author&gt;Hoshin V. Gupta&lt;/author&gt;&lt;/authors&gt;&lt;/contributors&gt;&lt;titles&gt;&lt;title&gt;Do Nash values have value?&lt;/title&gt;&lt;secondary-title&gt;Hydrological Processes&lt;/secondary-title&gt;&lt;/titles&gt;&lt;periodical&gt;&lt;full-title&gt;Hydrological Processes&lt;/full-title&gt;&lt;/periodical&gt;&lt;pages&gt;2075-2080&lt;/pages&gt;&lt;volume&gt;21&lt;/volume&gt;&lt;number&gt;15&lt;/number&gt;&lt;dates&gt;&lt;year&gt;2007&lt;/year&gt;&lt;/dates&gt;&lt;urls&gt;&lt;related-urls&gt;&lt;url&gt;https://onlinelibrary.wiley.com/doi/abs/10.1002/hyp.6825&lt;/url&gt;&lt;/related-urls&gt;&lt;/urls&gt;&lt;custom1&gt;Schaefli2007&lt;/custom1&gt;&lt;electronic-resource-num&gt;10.1002/hyp.6825&lt;/electronic-resource-num&gt;&lt;/record&gt;&lt;/Cite&gt;&lt;Cite&gt;&lt;Author&gt;Knoben&lt;/Author&gt;&lt;Year&gt;2019&lt;/Year&gt;&lt;RecNum&gt;5215&lt;/RecNum&gt;&lt;record&gt;&lt;rec-number&gt;5215&lt;/rec-number&gt;&lt;foreign-keys&gt;&lt;key app="EN" db-id="as2xxwpxqarpfueswzaptteowpv9fxxss5pa" timestamp="1567504298"&gt;5215&lt;/key&gt;&lt;/foreign-keys&gt;&lt;ref-type name="Journal Article"&gt;17&lt;/ref-type&gt;&lt;contributors&gt;&lt;authors&gt;&lt;author&gt;Knoben, W. J. M.&lt;/author&gt;&lt;author&gt;Freer, J. E.&lt;/author&gt;&lt;author&gt;Woods, R. A.&lt;/author&gt;&lt;/authors&gt;&lt;/contributors&gt;&lt;titles&gt;&lt;title&gt;Technical note: Inherent benchmark or not? Comparing Nash-Sutcliffe and Kling-Gupta efficiency scores&lt;/title&gt;&lt;secondary-title&gt;Hydrol. Earth Syst. Sci. Discuss.&lt;/secondary-title&gt;&lt;/titles&gt;&lt;periodical&gt;&lt;full-title&gt;Hydrol. Earth Syst. Sci. Discuss.&lt;/full-title&gt;&lt;/periodical&gt;&lt;pages&gt;1-7&lt;/pages&gt;&lt;volume&gt;2019&lt;/volume&gt;&lt;dates&gt;&lt;year&gt;2019&lt;/year&gt;&lt;/dates&gt;&lt;publisher&gt;Copernicus Publications&lt;/publisher&gt;&lt;isbn&gt;1812-2116&lt;/isbn&gt;&lt;urls&gt;&lt;related-urls&gt;&lt;url&gt;https://www.hydrol-earth-syst-sci-discuss.net/hess-2019-327/&lt;/url&gt;&lt;/related-urls&gt;&lt;/urls&gt;&lt;custom1&gt;Knoben2019&lt;/custom1&gt;&lt;electronic-resource-num&gt;10.5194/hess-2019-327&lt;/electronic-resource-num&gt;&lt;/record&gt;&lt;/Cite&gt;&lt;/EndNote&gt;</w:instrText>
+        <w:instrText xml:space="preserve"> ADDIN EN.CITE &lt;EndNote&gt;&lt;Cite&gt;&lt;Author&gt;Schaefli&lt;/Author&gt;&lt;Year&gt;2007&lt;/Year&gt;&lt;RecNum&gt;5243&lt;/RecNum&gt;&lt;DisplayText&gt;Schaefli and Gupta, 2007;Knoben et al., 2019&lt;/DisplayText&gt;&lt;record&gt;&lt;rec-number&gt;5243&lt;/rec-number&gt;&lt;foreign-keys&gt;&lt;key app="EN" db-id="as2xxwpxqarpfueswzaptteowpv9fxxss5pa" timestamp="1569925897"&gt;5243&lt;/key&gt;&lt;/foreign-keys&gt;&lt;ref-type name="Journal Article"&gt;17&lt;/ref-type&gt;&lt;contributors&gt;&lt;authors&gt;&lt;author&gt;Bettina Schaefli&lt;/author&gt;&lt;author&gt;Hoshin V. Gupta&lt;/author&gt;&lt;/authors&gt;&lt;/contributors&gt;&lt;titles&gt;&lt;title&gt;Do Nash values have value?&lt;/title&gt;&lt;secondary-title&gt;Hydrological Processes&lt;/secondary-title&gt;&lt;/titles&gt;&lt;periodical&gt;&lt;full-title&gt;Hydrological Processes&lt;/full-title&gt;&lt;/periodical&gt;&lt;pages&gt;2075-2080&lt;/pages&gt;&lt;volume&gt;21&lt;/volume&gt;&lt;number&gt;15&lt;/number&gt;&lt;dates&gt;&lt;year&gt;2007&lt;/year&gt;&lt;/dates&gt;&lt;urls&gt;&lt;related-urls&gt;&lt;url&gt;https://onlinelibrary.wiley.com/doi/abs/10.1002/hyp.6825&lt;/url&gt;&lt;/related-urls&gt;&lt;/urls&gt;&lt;custom1&gt;Schaefli2007&lt;/custom1&gt;&lt;electronic-resource-num&gt;10.1002/hyp.6825&lt;/electronic-resource-num&gt;&lt;/record&gt;&lt;/Cite&gt;&lt;Cite&gt;&lt;Author&gt;Knoben&lt;/Author&gt;&lt;Year&gt;2019&lt;/Year&gt;&lt;RecNum&gt;5238&lt;/RecNum&gt;&lt;record&gt;&lt;rec-number&gt;5238&lt;/rec-number&gt;&lt;foreign-keys&gt;&lt;key app="EN" db-id="as2xxwpxqarpfueswzaptteowpv9fxxss5pa" timestamp="1569925897"&gt;5238&lt;/key&gt;&lt;/foreign-keys&gt;&lt;ref-type name="Journal Article"&gt;17&lt;/ref-type&gt;&lt;contributors&gt;&lt;authors&gt;&lt;author&gt;Knoben, W. J. M.&lt;/author&gt;&lt;author&gt;Freer, J. E.&lt;/author&gt;&lt;author&gt;Woods, R. A.&lt;/author&gt;&lt;/authors&gt;&lt;/contributors&gt;&lt;titles&gt;&lt;title&gt;Technical note: Inherent benchmark or not? Comparing Nash-Sutcliffe and Kling-Gupta efficiency scores&lt;/title&gt;&lt;secondary-title&gt;Hydrol. Earth Syst. Sci. Discuss.&lt;/secondary-title&gt;&lt;/titles&gt;&lt;periodical&gt;&lt;full-title&gt;Hydrol. Earth Syst. Sci. Discuss.&lt;/full-title&gt;&lt;/periodical&gt;&lt;pages&gt;1-7&lt;/pages&gt;&lt;volume&gt;2019&lt;/volume&gt;&lt;dates&gt;&lt;year&gt;2019&lt;/year&gt;&lt;/dates&gt;&lt;publisher&gt;Copernicus Publications&lt;/publisher&gt;&lt;isbn&gt;1812-2116&lt;/isbn&gt;&lt;urls&gt;&lt;related-urls&gt;&lt;url&gt;https://www.hydrol-earth-syst-sci-discuss.net/hess-2019-327/&lt;/url&gt;&lt;/related-urls&gt;&lt;/urls&gt;&lt;custom1&gt;Knoben2019&lt;/custom1&gt;&lt;electronic-resource-num&gt;10.5194/hess-2019-327&lt;/electronic-resource-num&gt;&lt;/record&gt;&lt;/Cite&gt;&lt;/EndNote&gt;</w:instrText>
       </w:r>
       <w:r>
         <w:fldChar w:fldCharType="separate"/>
@@ -239,65 +249,65 @@
       <w:r>
         <w:fldChar w:fldCharType="begin">
           <w:fldData xml:space="preserve">PEVuZE5vdGU+PENpdGU+PEF1dGhvcj5HdXB0YTwvQXV0aG9yPjxZZWFyPjIwMDk8L1llYXI+PFJl
-Y051bT40NDA8L1JlY051bT48RGlzcGxheVRleHQ+R3VwdGEgZXQgYWwuLCAyMDA5O0tsaW5nIGV0
-IGFsLiwgMjAxMjtQb29sIGV0IGFsLiwgMjAxODwvRGlzcGxheVRleHQ+PHJlY29yZD48cmVjLW51
-bWJlcj40NDA8L3JlYy1udW1iZXI+PGZvcmVpZ24ta2V5cz48a2V5IGFwcD0iRU4iIGRiLWlkPSJh
-czJ4eHdweHFhcnBmdWVzd3phcHR0ZW93cHY5Znh4c3M1cGEiIHRpbWVzdGFtcD0iMTQ2Njc1NDY5
-MSI+NDQwPC9rZXk+PC9mb3JlaWduLWtleXM+PHJlZi10eXBlIG5hbWU9IkpvdXJuYWwgQXJ0aWNs
-ZSI+MTc8L3JlZi10eXBlPjxjb250cmlidXRvcnM+PGF1dGhvcnM+PGF1dGhvcj5HdXB0YSwgSG9z
-aGluIFY8L2F1dGhvcj48YXV0aG9yPktsaW5nLCBIYXJhbGQ8L2F1dGhvcj48YXV0aG9yPllpbG1h
-eiwgS29yYXkgSzwvYXV0aG9yPjxhdXRob3I+TWFydGluZXosIEd1aWxsZXJtbyBGPC9hdXRob3I+
-PC9hdXRob3JzPjwvY29udHJpYnV0b3JzPjx0aXRsZXM+PHRpdGxlPkRlY29tcG9zaXRpb24gb2Yg
-dGhlIG1lYW4gc3F1YXJlZCBlcnJvciBhbmQgTlNFIHBlcmZvcm1hbmNlIGNyaXRlcmlhOiBJbXBs
-aWNhdGlvbnMgZm9yIGltcHJvdmluZyBoeWRyb2xvZ2ljYWwgbW9kZWxsaW5nPC90aXRsZT48c2Vj
-b25kYXJ5LXRpdGxlPkpvdXJuYWwgb2YgSHlkcm9sb2d5PC9zZWNvbmRhcnktdGl0bGU+PC90aXRs
-ZXM+PHBlcmlvZGljYWw+PGZ1bGwtdGl0bGU+Sm91cm5hbCBvZiBIeWRyb2xvZ3k8L2Z1bGwtdGl0
-bGU+PC9wZXJpb2RpY2FsPjxwYWdlcz44MC05MTwvcGFnZXM+PHZvbHVtZT4zNzc8L3ZvbHVtZT48
-bnVtYmVyPjE8L251bWJlcj48ZGF0ZXM+PHllYXI+MjAwOTwveWVhcj48L2RhdGVzPjxpc2JuPjAw
-MjItMTY5NDwvaXNibj48dXJscz48L3VybHM+PGN1c3RvbTE+R3VwdGEyMDA5PC9jdXN0b20xPjxl
-bGVjdHJvbmljLXJlc291cmNlLW51bT4xMC4xMDE2L2ouamh5ZHJvbC4yMDA5LjA4LjAwMzwvZWxl
-Y3Ryb25pYy1yZXNvdXJjZS1udW0+PC9yZWNvcmQ+PC9DaXRlPjxDaXRlPjxBdXRob3I+S2xpbmc8
-L0F1dGhvcj48WWVhcj4yMDEyPC9ZZWFyPjxSZWNOdW0+ODQzPC9SZWNOdW0+PHJlY29yZD48cmVj
-LW51bWJlcj44NDM8L3JlYy1udW1iZXI+PGZvcmVpZ24ta2V5cz48a2V5IGFwcD0iRU4iIGRiLWlk
-PSJhczJ4eHdweHFhcnBmdWVzd3phcHR0ZW93cHY5Znh4c3M1cGEiIHRpbWVzdGFtcD0iMTUyNDY0
-NTgwMSI+ODQzPC9rZXk+PC9mb3JlaWduLWtleXM+PHJlZi10eXBlIG5hbWU9IkpvdXJuYWwgQXJ0
-aWNsZSI+MTc8L3JlZi10eXBlPjxjb250cmlidXRvcnM+PGF1dGhvcnM+PGF1dGhvcj5LbGluZywg
-SGFyYWxkPC9hdXRob3I+PGF1dGhvcj5GdWNocywgTWFydGluPC9hdXRob3I+PGF1dGhvcj5QYXVs
-aW4sIE1hcmlhPC9hdXRob3I+PC9hdXRob3JzPjwvY29udHJpYnV0b3JzPjx0aXRsZXM+PHRpdGxl
-PlJ1bm9mZiBjb25kaXRpb25zIGluIHRoZSB1cHBlciBEYW51YmUgYmFzaW4gdW5kZXIgYW4gZW5z
-ZW1ibGUgb2YgY2xpbWF0ZSBjaGFuZ2Ugc2NlbmFyaW9zPC90aXRsZT48c2Vjb25kYXJ5LXRpdGxl
-PkpvdXJuYWwgb2YgSHlkcm9sb2d5PC9zZWNvbmRhcnktdGl0bGU+PC90aXRsZXM+PHBlcmlvZGlj
-YWw+PGZ1bGwtdGl0bGU+Sm91cm5hbCBvZiBIeWRyb2xvZ3k8L2Z1bGwtdGl0bGU+PC9wZXJpb2Rp
-Y2FsPjxwYWdlcz4yNjQtMjc3PC9wYWdlcz48dm9sdW1lPjQyNC00MjU8L3ZvbHVtZT48a2V5d29y
-ZHM+PGtleXdvcmQ+Q2xpbWF0ZSBjaGFuZ2U8L2tleXdvcmQ+PGtleXdvcmQ+VW5jZXJ0YWludHk8
-L2tleXdvcmQ+PGtleXdvcmQ+V2F0ZXIgYmFsYW5jZTwva2V5d29yZD48a2V5d29yZD5SdW5vZmYg
-c2ltdWxhdGlvbjwva2V5d29yZD48a2V5d29yZD5EYW51YmUgYmFzaW48L2tleXdvcmQ+PC9rZXl3
-b3Jkcz48ZGF0ZXM+PHllYXI+MjAxMjwveWVhcj48cHViLWRhdGVzPjxkYXRlPjIwMTIvMDMvMDYv
-PC9kYXRlPjwvcHViLWRhdGVzPjwvZGF0ZXM+PGlzYm4+MDAyMi0xNjk0PC9pc2JuPjx1cmxzPjxy
-ZWxhdGVkLXVybHM+PHVybD5odHRwOi8vd3d3LnNjaWVuY2VkaXJlY3QuY29tL3NjaWVuY2UvYXJ0
-aWNsZS9waWkvUzAwMjIxNjk0MTIwMDA0MzE8L3VybD48L3JlbGF0ZWQtdXJscz48L3VybHM+PGN1
-c3RvbTE+S2xpbmcyMDEyPC9jdXN0b20xPjxlbGVjdHJvbmljLXJlc291cmNlLW51bT4xMC4xMDE2
-L2ouamh5ZHJvbC4yMDEyLjAxLjAxMTwvZWxlY3Ryb25pYy1yZXNvdXJjZS1udW0+PC9yZWNvcmQ+
-PC9DaXRlPjxDaXRlPjxBdXRob3I+UG9vbDwvQXV0aG9yPjxZZWFyPjIwMTg8L1llYXI+PFJlY051
-bT41MjE0PC9SZWNOdW0+PHJlY29yZD48cmVjLW51bWJlcj41MjE0PC9yZWMtbnVtYmVyPjxmb3Jl
-aWduLWtleXM+PGtleSBhcHA9IkVOIiBkYi1pZD0iYXMyeHh3cHhxYXJwZnVlc3d6YXB0dGVvd3B2
-OWZ4eHNzNXBhIiB0aW1lc3RhbXA9IjE1Njc0OTcxODUiPjUyMTQ8L2tleT48L2ZvcmVpZ24ta2V5
-cz48cmVmLXR5cGUgbmFtZT0iSm91cm5hbCBBcnRpY2xlIj4xNzwvcmVmLXR5cGU+PGNvbnRyaWJ1
-dG9ycz48YXV0aG9ycz48YXV0aG9yPlBvb2wsIFNhbmRyYTwvYXV0aG9yPjxhdXRob3I+VmlzLCBN
-YXJjPC9hdXRob3I+PGF1dGhvcj5TZWliZXJ0LCBKYW48L2F1dGhvcj48L2F1dGhvcnM+PC9jb250
-cmlidXRvcnM+PHRpdGxlcz48dGl0bGU+RXZhbHVhdGluZyBtb2RlbCBwZXJmb3JtYW5jZTogdG93
-YXJkcyBhIG5vbi1wYXJhbWV0cmljIHZhcmlhbnQgb2YgdGhlIEtsaW5nLUd1cHRhIGVmZmljaWVu
-Y3k8L3RpdGxlPjxzZWNvbmRhcnktdGl0bGU+SHlkcm9sb2dpY2FsIFNjaWVuY2VzIEpvdXJuYWw8
-L3NlY29uZGFyeS10aXRsZT48L3RpdGxlcz48cGVyaW9kaWNhbD48ZnVsbC10aXRsZT5IeWRyb2xv
-Z2ljYWwgU2NpZW5jZXMgSm91cm5hbDwvZnVsbC10aXRsZT48L3BlcmlvZGljYWw+PHBhZ2VzPjE5
-NDEtMTk1MzwvcGFnZXM+PHZvbHVtZT42Mzwvdm9sdW1lPjxudW1iZXI+MTMtMTQ8L251bWJlcj48
-ZGF0ZXM+PHllYXI+MjAxODwveWVhcj48cHViLWRhdGVzPjxkYXRlPjIwMTgvMTAvMjY8L2RhdGU+
-PC9wdWItZGF0ZXM+PC9kYXRlcz48cHVibGlzaGVyPlRheWxvciAmYW1wOyBGcmFuY2lzPC9wdWJs
-aXNoZXI+PGlzYm4+MDI2Mi02NjY3PC9pc2JuPjx1cmxzPjxyZWxhdGVkLXVybHM+PHVybD4xMC4x
-MDgwLzAyNjI2NjY3LjIwMTguMTU1MjAwMjwvdXJsPjwvcmVsYXRlZC11cmxzPjwvdXJscz48Y3Vz
-dG9tMT5Qb29sMjAxODwvY3VzdG9tMT48ZWxlY3Ryb25pYy1yZXNvdXJjZS1udW0+MTAuMTA4MC8w
-MjYyNjY2Ny4yMDE4LjE1NTIwMDI8L2VsZWN0cm9uaWMtcmVzb3VyY2UtbnVtPjwvcmVjb3JkPjwv
-Q2l0ZT48L0VuZE5vdGU+
+Y051bT41MjM1PC9SZWNOdW0+PERpc3BsYXlUZXh0Pkd1cHRhIGV0IGFsLiwgMjAwOTtLbGluZyBl
+dCBhbC4sIDIwMTI7UG9vbCBldCBhbC4sIDIwMTg8L0Rpc3BsYXlUZXh0PjxyZWNvcmQ+PHJlYy1u
+dW1iZXI+NTIzNTwvcmVjLW51bWJlcj48Zm9yZWlnbi1rZXlzPjxrZXkgYXBwPSJFTiIgZGItaWQ9
+ImFzMnh4d3B4cWFycGZ1ZXN3emFwdHRlb3dwdjlmeHhzczVwYSIgdGltZXN0YW1wPSIxNTY5OTI1
+ODk3Ij41MjM1PC9rZXk+PC9mb3JlaWduLWtleXM+PHJlZi10eXBlIG5hbWU9IkpvdXJuYWwgQXJ0
+aWNsZSI+MTc8L3JlZi10eXBlPjxjb250cmlidXRvcnM+PGF1dGhvcnM+PGF1dGhvcj5HdXB0YSwg
+SG9zaGluIFY8L2F1dGhvcj48YXV0aG9yPktsaW5nLCBIYXJhbGQ8L2F1dGhvcj48YXV0aG9yPllp
+bG1heiwgS29yYXkgSzwvYXV0aG9yPjxhdXRob3I+TWFydGluZXosIEd1aWxsZXJtbyBGPC9hdXRo
+b3I+PC9hdXRob3JzPjwvY29udHJpYnV0b3JzPjx0aXRsZXM+PHRpdGxlPkRlY29tcG9zaXRpb24g
+b2YgdGhlIG1lYW4gc3F1YXJlZCBlcnJvciBhbmQgTlNFIHBlcmZvcm1hbmNlIGNyaXRlcmlhOiBJ
+bXBsaWNhdGlvbnMgZm9yIGltcHJvdmluZyBoeWRyb2xvZ2ljYWwgbW9kZWxsaW5nPC90aXRsZT48
+c2Vjb25kYXJ5LXRpdGxlPkpvdXJuYWwgb2YgSHlkcm9sb2d5PC9zZWNvbmRhcnktdGl0bGU+PC90
+aXRsZXM+PHBlcmlvZGljYWw+PGZ1bGwtdGl0bGU+Sm91cm5hbCBvZiBIeWRyb2xvZ3k8L2Z1bGwt
+dGl0bGU+PC9wZXJpb2RpY2FsPjxwYWdlcz44MC05MTwvcGFnZXM+PHZvbHVtZT4zNzc8L3ZvbHVt
+ZT48bnVtYmVyPjE8L251bWJlcj48ZGF0ZXM+PHllYXI+MjAwOTwveWVhcj48L2RhdGVzPjxpc2Ju
+PjAwMjItMTY5NDwvaXNibj48dXJscz48L3VybHM+PGN1c3RvbTE+R3VwdGEyMDA5PC9jdXN0b20x
+PjxlbGVjdHJvbmljLXJlc291cmNlLW51bT4xMC4xMDE2L2ouamh5ZHJvbC4yMDA5LjA4LjAwMzwv
+ZWxlY3Ryb25pYy1yZXNvdXJjZS1udW0+PC9yZWNvcmQ+PC9DaXRlPjxDaXRlPjxBdXRob3I+S2xp
+bmc8L0F1dGhvcj48WWVhcj4yMDEyPC9ZZWFyPjxSZWNOdW0+NTIzNzwvUmVjTnVtPjxyZWNvcmQ+
+PHJlYy1udW1iZXI+NTIzNzwvcmVjLW51bWJlcj48Zm9yZWlnbi1rZXlzPjxrZXkgYXBwPSJFTiIg
+ZGItaWQ9ImFzMnh4d3B4cWFycGZ1ZXN3emFwdHRlb3dwdjlmeHhzczVwYSIgdGltZXN0YW1wPSIx
+NTY5OTI1ODk3Ij41MjM3PC9rZXk+PC9mb3JlaWduLWtleXM+PHJlZi10eXBlIG5hbWU9IkpvdXJu
+YWwgQXJ0aWNsZSI+MTc8L3JlZi10eXBlPjxjb250cmlidXRvcnM+PGF1dGhvcnM+PGF1dGhvcj5L
+bGluZywgSGFyYWxkPC9hdXRob3I+PGF1dGhvcj5GdWNocywgTWFydGluPC9hdXRob3I+PGF1dGhv
+cj5QYXVsaW4sIE1hcmlhPC9hdXRob3I+PC9hdXRob3JzPjwvY29udHJpYnV0b3JzPjx0aXRsZXM+
+PHRpdGxlPlJ1bm9mZiBjb25kaXRpb25zIGluIHRoZSB1cHBlciBEYW51YmUgYmFzaW4gdW5kZXIg
+YW4gZW5zZW1ibGUgb2YgY2xpbWF0ZSBjaGFuZ2Ugc2NlbmFyaW9zPC90aXRsZT48c2Vjb25kYXJ5
+LXRpdGxlPkpvdXJuYWwgb2YgSHlkcm9sb2d5PC9zZWNvbmRhcnktdGl0bGU+PC90aXRsZXM+PHBl
+cmlvZGljYWw+PGZ1bGwtdGl0bGU+Sm91cm5hbCBvZiBIeWRyb2xvZ3k8L2Z1bGwtdGl0bGU+PC9w
+ZXJpb2RpY2FsPjxwYWdlcz4yNjQtMjc3PC9wYWdlcz48dm9sdW1lPjQyNC00MjU8L3ZvbHVtZT48
+a2V5d29yZHM+PGtleXdvcmQ+Q2xpbWF0ZSBjaGFuZ2U8L2tleXdvcmQ+PGtleXdvcmQ+VW5jZXJ0
+YWludHk8L2tleXdvcmQ+PGtleXdvcmQ+V2F0ZXIgYmFsYW5jZTwva2V5d29yZD48a2V5d29yZD5S
+dW5vZmYgc2ltdWxhdGlvbjwva2V5d29yZD48a2V5d29yZD5EYW51YmUgYmFzaW48L2tleXdvcmQ+
+PC9rZXl3b3Jkcz48ZGF0ZXM+PHllYXI+MjAxMjwveWVhcj48cHViLWRhdGVzPjxkYXRlPjIwMTIv
+MDMvMDYvPC9kYXRlPjwvcHViLWRhdGVzPjwvZGF0ZXM+PGlzYm4+MDAyMi0xNjk0PC9pc2JuPjx1
+cmxzPjxyZWxhdGVkLXVybHM+PHVybD5odHRwOi8vd3d3LnNjaWVuY2VkaXJlY3QuY29tL3NjaWVu
+Y2UvYXJ0aWNsZS9waWkvUzAwMjIxNjk0MTIwMDA0MzE8L3VybD48L3JlbGF0ZWQtdXJscz48L3Vy
+bHM+PGN1c3RvbTE+S2xpbmcyMDEyPC9jdXN0b20xPjxlbGVjdHJvbmljLXJlc291cmNlLW51bT4x
+MC4xMDE2L2ouamh5ZHJvbC4yMDEyLjAxLjAxMTwvZWxlY3Ryb25pYy1yZXNvdXJjZS1udW0+PC9y
+ZWNvcmQ+PC9DaXRlPjxDaXRlPjxBdXRob3I+UG9vbDwvQXV0aG9yPjxZZWFyPjIwMTg8L1llYXI+
+PFJlY051bT41MjQyPC9SZWNOdW0+PHJlY29yZD48cmVjLW51bWJlcj41MjQyPC9yZWMtbnVtYmVy
+Pjxmb3JlaWduLWtleXM+PGtleSBhcHA9IkVOIiBkYi1pZD0iYXMyeHh3cHhxYXJwZnVlc3d6YXB0
+dGVvd3B2OWZ4eHNzNXBhIiB0aW1lc3RhbXA9IjE1Njk5MjU4OTciPjUyNDI8L2tleT48L2ZvcmVp
+Z24ta2V5cz48cmVmLXR5cGUgbmFtZT0iSm91cm5hbCBBcnRpY2xlIj4xNzwvcmVmLXR5cGU+PGNv
+bnRyaWJ1dG9ycz48YXV0aG9ycz48YXV0aG9yPlBvb2wsIFNhbmRyYTwvYXV0aG9yPjxhdXRob3I+
+VmlzLCBNYXJjPC9hdXRob3I+PGF1dGhvcj5TZWliZXJ0LCBKYW48L2F1dGhvcj48L2F1dGhvcnM+
+PC9jb250cmlidXRvcnM+PHRpdGxlcz48dGl0bGU+RXZhbHVhdGluZyBtb2RlbCBwZXJmb3JtYW5j
+ZTogdG93YXJkcyBhIG5vbi1wYXJhbWV0cmljIHZhcmlhbnQgb2YgdGhlIEtsaW5nLUd1cHRhIGVm
+ZmljaWVuY3k8L3RpdGxlPjxzZWNvbmRhcnktdGl0bGU+SHlkcm9sb2dpY2FsIFNjaWVuY2VzIEpv
+dXJuYWw8L3NlY29uZGFyeS10aXRsZT48L3RpdGxlcz48cGVyaW9kaWNhbD48ZnVsbC10aXRsZT5I
+eWRyb2xvZ2ljYWwgU2NpZW5jZXMgSm91cm5hbDwvZnVsbC10aXRsZT48L3BlcmlvZGljYWw+PHBh
+Z2VzPjE5NDEtMTk1MzwvcGFnZXM+PHZvbHVtZT42Mzwvdm9sdW1lPjxudW1iZXI+MTMtMTQ8L251
+bWJlcj48ZGF0ZXM+PHllYXI+MjAxODwveWVhcj48cHViLWRhdGVzPjxkYXRlPjIwMTgvMTAvMjY8
+L2RhdGU+PC9wdWItZGF0ZXM+PC9kYXRlcz48cHVibGlzaGVyPlRheWxvciAmYW1wOyBGcmFuY2lz
+PC9wdWJsaXNoZXI+PGlzYm4+MDI2Mi02NjY3PC9pc2JuPjx1cmxzPjxyZWxhdGVkLXVybHM+PHVy
+bD4xMC4xMDgwLzAyNjI2NjY3LjIwMTguMTU1MjAwMjwvdXJsPjwvcmVsYXRlZC11cmxzPjwvdXJs
+cz48Y3VzdG9tMT5Qb29sMjAxODwvY3VzdG9tMT48ZWxlY3Ryb25pYy1yZXNvdXJjZS1udW0+MTAu
+MTA4MC8wMjYyNjY2Ny4yMDE4LjE1NTIwMDI8L2VsZWN0cm9uaWMtcmVzb3VyY2UtbnVtPjwvcmVj
+b3JkPjwvQ2l0ZT48L0VuZE5vdGU+
 </w:fldData>
         </w:fldChar>
       </w:r>
@@ -307,65 +317,65 @@
       <w:r>
         <w:fldChar w:fldCharType="begin">
           <w:fldData xml:space="preserve">PEVuZE5vdGU+PENpdGU+PEF1dGhvcj5HdXB0YTwvQXV0aG9yPjxZZWFyPjIwMDk8L1llYXI+PFJl
-Y051bT40NDA8L1JlY051bT48RGlzcGxheVRleHQ+R3VwdGEgZXQgYWwuLCAyMDA5O0tsaW5nIGV0
-IGFsLiwgMjAxMjtQb29sIGV0IGFsLiwgMjAxODwvRGlzcGxheVRleHQ+PHJlY29yZD48cmVjLW51
-bWJlcj40NDA8L3JlYy1udW1iZXI+PGZvcmVpZ24ta2V5cz48a2V5IGFwcD0iRU4iIGRiLWlkPSJh
-czJ4eHdweHFhcnBmdWVzd3phcHR0ZW93cHY5Znh4c3M1cGEiIHRpbWVzdGFtcD0iMTQ2Njc1NDY5
-MSI+NDQwPC9rZXk+PC9mb3JlaWduLWtleXM+PHJlZi10eXBlIG5hbWU9IkpvdXJuYWwgQXJ0aWNs
-ZSI+MTc8L3JlZi10eXBlPjxjb250cmlidXRvcnM+PGF1dGhvcnM+PGF1dGhvcj5HdXB0YSwgSG9z
-aGluIFY8L2F1dGhvcj48YXV0aG9yPktsaW5nLCBIYXJhbGQ8L2F1dGhvcj48YXV0aG9yPllpbG1h
-eiwgS29yYXkgSzwvYXV0aG9yPjxhdXRob3I+TWFydGluZXosIEd1aWxsZXJtbyBGPC9hdXRob3I+
-PC9hdXRob3JzPjwvY29udHJpYnV0b3JzPjx0aXRsZXM+PHRpdGxlPkRlY29tcG9zaXRpb24gb2Yg
-dGhlIG1lYW4gc3F1YXJlZCBlcnJvciBhbmQgTlNFIHBlcmZvcm1hbmNlIGNyaXRlcmlhOiBJbXBs
-aWNhdGlvbnMgZm9yIGltcHJvdmluZyBoeWRyb2xvZ2ljYWwgbW9kZWxsaW5nPC90aXRsZT48c2Vj
-b25kYXJ5LXRpdGxlPkpvdXJuYWwgb2YgSHlkcm9sb2d5PC9zZWNvbmRhcnktdGl0bGU+PC90aXRs
-ZXM+PHBlcmlvZGljYWw+PGZ1bGwtdGl0bGU+Sm91cm5hbCBvZiBIeWRyb2xvZ3k8L2Z1bGwtdGl0
-bGU+PC9wZXJpb2RpY2FsPjxwYWdlcz44MC05MTwvcGFnZXM+PHZvbHVtZT4zNzc8L3ZvbHVtZT48
-bnVtYmVyPjE8L251bWJlcj48ZGF0ZXM+PHllYXI+MjAwOTwveWVhcj48L2RhdGVzPjxpc2JuPjAw
-MjItMTY5NDwvaXNibj48dXJscz48L3VybHM+PGN1c3RvbTE+R3VwdGEyMDA5PC9jdXN0b20xPjxl
-bGVjdHJvbmljLXJlc291cmNlLW51bT4xMC4xMDE2L2ouamh5ZHJvbC4yMDA5LjA4LjAwMzwvZWxl
-Y3Ryb25pYy1yZXNvdXJjZS1udW0+PC9yZWNvcmQ+PC9DaXRlPjxDaXRlPjxBdXRob3I+S2xpbmc8
-L0F1dGhvcj48WWVhcj4yMDEyPC9ZZWFyPjxSZWNOdW0+ODQzPC9SZWNOdW0+PHJlY29yZD48cmVj
-LW51bWJlcj44NDM8L3JlYy1udW1iZXI+PGZvcmVpZ24ta2V5cz48a2V5IGFwcD0iRU4iIGRiLWlk
-PSJhczJ4eHdweHFhcnBmdWVzd3phcHR0ZW93cHY5Znh4c3M1cGEiIHRpbWVzdGFtcD0iMTUyNDY0
-NTgwMSI+ODQzPC9rZXk+PC9mb3JlaWduLWtleXM+PHJlZi10eXBlIG5hbWU9IkpvdXJuYWwgQXJ0
-aWNsZSI+MTc8L3JlZi10eXBlPjxjb250cmlidXRvcnM+PGF1dGhvcnM+PGF1dGhvcj5LbGluZywg
-SGFyYWxkPC9hdXRob3I+PGF1dGhvcj5GdWNocywgTWFydGluPC9hdXRob3I+PGF1dGhvcj5QYXVs
-aW4sIE1hcmlhPC9hdXRob3I+PC9hdXRob3JzPjwvY29udHJpYnV0b3JzPjx0aXRsZXM+PHRpdGxl
-PlJ1bm9mZiBjb25kaXRpb25zIGluIHRoZSB1cHBlciBEYW51YmUgYmFzaW4gdW5kZXIgYW4gZW5z
-ZW1ibGUgb2YgY2xpbWF0ZSBjaGFuZ2Ugc2NlbmFyaW9zPC90aXRsZT48c2Vjb25kYXJ5LXRpdGxl
-PkpvdXJuYWwgb2YgSHlkcm9sb2d5PC9zZWNvbmRhcnktdGl0bGU+PC90aXRsZXM+PHBlcmlvZGlj
-YWw+PGZ1bGwtdGl0bGU+Sm91cm5hbCBvZiBIeWRyb2xvZ3k8L2Z1bGwtdGl0bGU+PC9wZXJpb2Rp
-Y2FsPjxwYWdlcz4yNjQtMjc3PC9wYWdlcz48dm9sdW1lPjQyNC00MjU8L3ZvbHVtZT48a2V5d29y
-ZHM+PGtleXdvcmQ+Q2xpbWF0ZSBjaGFuZ2U8L2tleXdvcmQ+PGtleXdvcmQ+VW5jZXJ0YWludHk8
-L2tleXdvcmQ+PGtleXdvcmQ+V2F0ZXIgYmFsYW5jZTwva2V5d29yZD48a2V5d29yZD5SdW5vZmYg
-c2ltdWxhdGlvbjwva2V5d29yZD48a2V5d29yZD5EYW51YmUgYmFzaW48L2tleXdvcmQ+PC9rZXl3
-b3Jkcz48ZGF0ZXM+PHllYXI+MjAxMjwveWVhcj48cHViLWRhdGVzPjxkYXRlPjIwMTIvMDMvMDYv
-PC9kYXRlPjwvcHViLWRhdGVzPjwvZGF0ZXM+PGlzYm4+MDAyMi0xNjk0PC9pc2JuPjx1cmxzPjxy
-ZWxhdGVkLXVybHM+PHVybD5odHRwOi8vd3d3LnNjaWVuY2VkaXJlY3QuY29tL3NjaWVuY2UvYXJ0
-aWNsZS9waWkvUzAwMjIxNjk0MTIwMDA0MzE8L3VybD48L3JlbGF0ZWQtdXJscz48L3VybHM+PGN1
-c3RvbTE+S2xpbmcyMDEyPC9jdXN0b20xPjxlbGVjdHJvbmljLXJlc291cmNlLW51bT4xMC4xMDE2
-L2ouamh5ZHJvbC4yMDEyLjAxLjAxMTwvZWxlY3Ryb25pYy1yZXNvdXJjZS1udW0+PC9yZWNvcmQ+
-PC9DaXRlPjxDaXRlPjxBdXRob3I+UG9vbDwvQXV0aG9yPjxZZWFyPjIwMTg8L1llYXI+PFJlY051
-bT41MjE0PC9SZWNOdW0+PHJlY29yZD48cmVjLW51bWJlcj41MjE0PC9yZWMtbnVtYmVyPjxmb3Jl
-aWduLWtleXM+PGtleSBhcHA9IkVOIiBkYi1pZD0iYXMyeHh3cHhxYXJwZnVlc3d6YXB0dGVvd3B2
-OWZ4eHNzNXBhIiB0aW1lc3RhbXA9IjE1Njc0OTcxODUiPjUyMTQ8L2tleT48L2ZvcmVpZ24ta2V5
-cz48cmVmLXR5cGUgbmFtZT0iSm91cm5hbCBBcnRpY2xlIj4xNzwvcmVmLXR5cGU+PGNvbnRyaWJ1
-dG9ycz48YXV0aG9ycz48YXV0aG9yPlBvb2wsIFNhbmRyYTwvYXV0aG9yPjxhdXRob3I+VmlzLCBN
-YXJjPC9hdXRob3I+PGF1dGhvcj5TZWliZXJ0LCBKYW48L2F1dGhvcj48L2F1dGhvcnM+PC9jb250
-cmlidXRvcnM+PHRpdGxlcz48dGl0bGU+RXZhbHVhdGluZyBtb2RlbCBwZXJmb3JtYW5jZTogdG93
-YXJkcyBhIG5vbi1wYXJhbWV0cmljIHZhcmlhbnQgb2YgdGhlIEtsaW5nLUd1cHRhIGVmZmljaWVu
-Y3k8L3RpdGxlPjxzZWNvbmRhcnktdGl0bGU+SHlkcm9sb2dpY2FsIFNjaWVuY2VzIEpvdXJuYWw8
-L3NlY29uZGFyeS10aXRsZT48L3RpdGxlcz48cGVyaW9kaWNhbD48ZnVsbC10aXRsZT5IeWRyb2xv
-Z2ljYWwgU2NpZW5jZXMgSm91cm5hbDwvZnVsbC10aXRsZT48L3BlcmlvZGljYWw+PHBhZ2VzPjE5
-NDEtMTk1MzwvcGFnZXM+PHZvbHVtZT42Mzwvdm9sdW1lPjxudW1iZXI+MTMtMTQ8L251bWJlcj48
-ZGF0ZXM+PHllYXI+MjAxODwveWVhcj48cHViLWRhdGVzPjxkYXRlPjIwMTgvMTAvMjY8L2RhdGU+
-PC9wdWItZGF0ZXM+PC9kYXRlcz48cHVibGlzaGVyPlRheWxvciAmYW1wOyBGcmFuY2lzPC9wdWJs
-aXNoZXI+PGlzYm4+MDI2Mi02NjY3PC9pc2JuPjx1cmxzPjxyZWxhdGVkLXVybHM+PHVybD4xMC4x
-MDgwLzAyNjI2NjY3LjIwMTguMTU1MjAwMjwvdXJsPjwvcmVsYXRlZC11cmxzPjwvdXJscz48Y3Vz
-dG9tMT5Qb29sMjAxODwvY3VzdG9tMT48ZWxlY3Ryb25pYy1yZXNvdXJjZS1udW0+MTAuMTA4MC8w
-MjYyNjY2Ny4yMDE4LjE1NTIwMDI8L2VsZWN0cm9uaWMtcmVzb3VyY2UtbnVtPjwvcmVjb3JkPjwv
-Q2l0ZT48L0VuZE5vdGU+
+Y051bT41MjM1PC9SZWNOdW0+PERpc3BsYXlUZXh0Pkd1cHRhIGV0IGFsLiwgMjAwOTtLbGluZyBl
+dCBhbC4sIDIwMTI7UG9vbCBldCBhbC4sIDIwMTg8L0Rpc3BsYXlUZXh0PjxyZWNvcmQ+PHJlYy1u
+dW1iZXI+NTIzNTwvcmVjLW51bWJlcj48Zm9yZWlnbi1rZXlzPjxrZXkgYXBwPSJFTiIgZGItaWQ9
+ImFzMnh4d3B4cWFycGZ1ZXN3emFwdHRlb3dwdjlmeHhzczVwYSIgdGltZXN0YW1wPSIxNTY5OTI1
+ODk3Ij41MjM1PC9rZXk+PC9mb3JlaWduLWtleXM+PHJlZi10eXBlIG5hbWU9IkpvdXJuYWwgQXJ0
+aWNsZSI+MTc8L3JlZi10eXBlPjxjb250cmlidXRvcnM+PGF1dGhvcnM+PGF1dGhvcj5HdXB0YSwg
+SG9zaGluIFY8L2F1dGhvcj48YXV0aG9yPktsaW5nLCBIYXJhbGQ8L2F1dGhvcj48YXV0aG9yPllp
+bG1heiwgS29yYXkgSzwvYXV0aG9yPjxhdXRob3I+TWFydGluZXosIEd1aWxsZXJtbyBGPC9hdXRo
+b3I+PC9hdXRob3JzPjwvY29udHJpYnV0b3JzPjx0aXRsZXM+PHRpdGxlPkRlY29tcG9zaXRpb24g
+b2YgdGhlIG1lYW4gc3F1YXJlZCBlcnJvciBhbmQgTlNFIHBlcmZvcm1hbmNlIGNyaXRlcmlhOiBJ
+bXBsaWNhdGlvbnMgZm9yIGltcHJvdmluZyBoeWRyb2xvZ2ljYWwgbW9kZWxsaW5nPC90aXRsZT48
+c2Vjb25kYXJ5LXRpdGxlPkpvdXJuYWwgb2YgSHlkcm9sb2d5PC9zZWNvbmRhcnktdGl0bGU+PC90
+aXRsZXM+PHBlcmlvZGljYWw+PGZ1bGwtdGl0bGU+Sm91cm5hbCBvZiBIeWRyb2xvZ3k8L2Z1bGwt
+dGl0bGU+PC9wZXJpb2RpY2FsPjxwYWdlcz44MC05MTwvcGFnZXM+PHZvbHVtZT4zNzc8L3ZvbHVt
+ZT48bnVtYmVyPjE8L251bWJlcj48ZGF0ZXM+PHllYXI+MjAwOTwveWVhcj48L2RhdGVzPjxpc2Ju
+PjAwMjItMTY5NDwvaXNibj48dXJscz48L3VybHM+PGN1c3RvbTE+R3VwdGEyMDA5PC9jdXN0b20x
+PjxlbGVjdHJvbmljLXJlc291cmNlLW51bT4xMC4xMDE2L2ouamh5ZHJvbC4yMDA5LjA4LjAwMzwv
+ZWxlY3Ryb25pYy1yZXNvdXJjZS1udW0+PC9yZWNvcmQ+PC9DaXRlPjxDaXRlPjxBdXRob3I+S2xp
+bmc8L0F1dGhvcj48WWVhcj4yMDEyPC9ZZWFyPjxSZWNOdW0+NTIzNzwvUmVjTnVtPjxyZWNvcmQ+
+PHJlYy1udW1iZXI+NTIzNzwvcmVjLW51bWJlcj48Zm9yZWlnbi1rZXlzPjxrZXkgYXBwPSJFTiIg
+ZGItaWQ9ImFzMnh4d3B4cWFycGZ1ZXN3emFwdHRlb3dwdjlmeHhzczVwYSIgdGltZXN0YW1wPSIx
+NTY5OTI1ODk3Ij41MjM3PC9rZXk+PC9mb3JlaWduLWtleXM+PHJlZi10eXBlIG5hbWU9IkpvdXJu
+YWwgQXJ0aWNsZSI+MTc8L3JlZi10eXBlPjxjb250cmlidXRvcnM+PGF1dGhvcnM+PGF1dGhvcj5L
+bGluZywgSGFyYWxkPC9hdXRob3I+PGF1dGhvcj5GdWNocywgTWFydGluPC9hdXRob3I+PGF1dGhv
+cj5QYXVsaW4sIE1hcmlhPC9hdXRob3I+PC9hdXRob3JzPjwvY29udHJpYnV0b3JzPjx0aXRsZXM+
+PHRpdGxlPlJ1bm9mZiBjb25kaXRpb25zIGluIHRoZSB1cHBlciBEYW51YmUgYmFzaW4gdW5kZXIg
+YW4gZW5zZW1ibGUgb2YgY2xpbWF0ZSBjaGFuZ2Ugc2NlbmFyaW9zPC90aXRsZT48c2Vjb25kYXJ5
+LXRpdGxlPkpvdXJuYWwgb2YgSHlkcm9sb2d5PC9zZWNvbmRhcnktdGl0bGU+PC90aXRsZXM+PHBl
+cmlvZGljYWw+PGZ1bGwtdGl0bGU+Sm91cm5hbCBvZiBIeWRyb2xvZ3k8L2Z1bGwtdGl0bGU+PC9w
+ZXJpb2RpY2FsPjxwYWdlcz4yNjQtMjc3PC9wYWdlcz48dm9sdW1lPjQyNC00MjU8L3ZvbHVtZT48
+a2V5d29yZHM+PGtleXdvcmQ+Q2xpbWF0ZSBjaGFuZ2U8L2tleXdvcmQ+PGtleXdvcmQ+VW5jZXJ0
+YWludHk8L2tleXdvcmQ+PGtleXdvcmQ+V2F0ZXIgYmFsYW5jZTwva2V5d29yZD48a2V5d29yZD5S
+dW5vZmYgc2ltdWxhdGlvbjwva2V5d29yZD48a2V5d29yZD5EYW51YmUgYmFzaW48L2tleXdvcmQ+
+PC9rZXl3b3Jkcz48ZGF0ZXM+PHllYXI+MjAxMjwveWVhcj48cHViLWRhdGVzPjxkYXRlPjIwMTIv
+MDMvMDYvPC9kYXRlPjwvcHViLWRhdGVzPjwvZGF0ZXM+PGlzYm4+MDAyMi0xNjk0PC9pc2JuPjx1
+cmxzPjxyZWxhdGVkLXVybHM+PHVybD5odHRwOi8vd3d3LnNjaWVuY2VkaXJlY3QuY29tL3NjaWVu
+Y2UvYXJ0aWNsZS9waWkvUzAwMjIxNjk0MTIwMDA0MzE8L3VybD48L3JlbGF0ZWQtdXJscz48L3Vy
+bHM+PGN1c3RvbTE+S2xpbmcyMDEyPC9jdXN0b20xPjxlbGVjdHJvbmljLXJlc291cmNlLW51bT4x
+MC4xMDE2L2ouamh5ZHJvbC4yMDEyLjAxLjAxMTwvZWxlY3Ryb25pYy1yZXNvdXJjZS1udW0+PC9y
+ZWNvcmQ+PC9DaXRlPjxDaXRlPjxBdXRob3I+UG9vbDwvQXV0aG9yPjxZZWFyPjIwMTg8L1llYXI+
+PFJlY051bT41MjQyPC9SZWNOdW0+PHJlY29yZD48cmVjLW51bWJlcj41MjQyPC9yZWMtbnVtYmVy
+Pjxmb3JlaWduLWtleXM+PGtleSBhcHA9IkVOIiBkYi1pZD0iYXMyeHh3cHhxYXJwZnVlc3d6YXB0
+dGVvd3B2OWZ4eHNzNXBhIiB0aW1lc3RhbXA9IjE1Njk5MjU4OTciPjUyNDI8L2tleT48L2ZvcmVp
+Z24ta2V5cz48cmVmLXR5cGUgbmFtZT0iSm91cm5hbCBBcnRpY2xlIj4xNzwvcmVmLXR5cGU+PGNv
+bnRyaWJ1dG9ycz48YXV0aG9ycz48YXV0aG9yPlBvb2wsIFNhbmRyYTwvYXV0aG9yPjxhdXRob3I+
+VmlzLCBNYXJjPC9hdXRob3I+PGF1dGhvcj5TZWliZXJ0LCBKYW48L2F1dGhvcj48L2F1dGhvcnM+
+PC9jb250cmlidXRvcnM+PHRpdGxlcz48dGl0bGU+RXZhbHVhdGluZyBtb2RlbCBwZXJmb3JtYW5j
+ZTogdG93YXJkcyBhIG5vbi1wYXJhbWV0cmljIHZhcmlhbnQgb2YgdGhlIEtsaW5nLUd1cHRhIGVm
+ZmljaWVuY3k8L3RpdGxlPjxzZWNvbmRhcnktdGl0bGU+SHlkcm9sb2dpY2FsIFNjaWVuY2VzIEpv
+dXJuYWw8L3NlY29uZGFyeS10aXRsZT48L3RpdGxlcz48cGVyaW9kaWNhbD48ZnVsbC10aXRsZT5I
+eWRyb2xvZ2ljYWwgU2NpZW5jZXMgSm91cm5hbDwvZnVsbC10aXRsZT48L3BlcmlvZGljYWw+PHBh
+Z2VzPjE5NDEtMTk1MzwvcGFnZXM+PHZvbHVtZT42Mzwvdm9sdW1lPjxudW1iZXI+MTMtMTQ8L251
+bWJlcj48ZGF0ZXM+PHllYXI+MjAxODwveWVhcj48cHViLWRhdGVzPjxkYXRlPjIwMTgvMTAvMjY8
+L2RhdGU+PC9wdWItZGF0ZXM+PC9kYXRlcz48cHVibGlzaGVyPlRheWxvciAmYW1wOyBGcmFuY2lz
+PC9wdWJsaXNoZXI+PGlzYm4+MDI2Mi02NjY3PC9pc2JuPjx1cmxzPjxyZWxhdGVkLXVybHM+PHVy
+bD4xMC4xMDgwLzAyNjI2NjY3LjIwMTguMTU1MjAwMjwvdXJsPjwvcmVsYXRlZC11cmxzPjwvdXJs
+cz48Y3VzdG9tMT5Qb29sMjAxODwvY3VzdG9tMT48ZWxlY3Ryb25pYy1yZXNvdXJjZS1udW0+MTAu
+MTA4MC8wMjYyNjY2Ny4yMDE4LjE1NTIwMDI8L2VsZWN0cm9uaWMtcmVzb3VyY2UtbnVtPjwvcmVj
+b3JkPjwvQ2l0ZT48L0VuZE5vdGU+
 </w:fldData>
         </w:fldChar>
       </w:r>
@@ -394,7 +404,7 @@
         <w:fldChar w:fldCharType="begin"/>
       </w:r>
       <w:r>
-        <w:instrText xml:space="preserve"> ADDIN EN.CITE &lt;EndNote&gt;&lt;Cite&gt;&lt;Author&gt;Nash&lt;/Author&gt;&lt;Year&gt;1970&lt;/Year&gt;&lt;RecNum&gt;268&lt;/RecNum&gt;&lt;DisplayText&gt;Nash and Sutcliffe, 1970&lt;/DisplayText&gt;&lt;record&gt;&lt;rec-number&gt;268&lt;/rec-number&gt;&lt;foreign-keys&gt;&lt;key app="EN" db-id="as2xxwpxqarpfueswzaptteowpv9fxxss5pa" timestamp="1422527111"&gt;268&lt;/key&gt;&lt;/foreign-keys&gt;&lt;ref-type name="Journal Article"&gt;17&lt;/ref-type&gt;&lt;contributors&gt;&lt;authors&gt;&lt;author&gt;Nash, J. E.&lt;/author&gt;&lt;author&gt;Sutcliffe, J. V.&lt;/author&gt;&lt;/authors&gt;&lt;/contributors&gt;&lt;titles&gt;&lt;title&gt;River flow forecasting through conceptual models part I - A discussion of principles&lt;/title&gt;&lt;secondary-title&gt;Journal of Hydrology&lt;/secondary-title&gt;&lt;/titles&gt;&lt;periodical&gt;&lt;full-title&gt;Journal of Hydrology&lt;/full-title&gt;&lt;/periodical&gt;&lt;pages&gt;282-290&lt;/pages&gt;&lt;volume&gt;10&lt;/volume&gt;&lt;number&gt;3&lt;/number&gt;&lt;dates&gt;&lt;year&gt;1970&lt;/year&gt;&lt;/dates&gt;&lt;isbn&gt;0022-1694&lt;/isbn&gt;&lt;urls&gt;&lt;related-urls&gt;&lt;url&gt;http://www.sciencedirect.com/science/article/pii/0022169470902556&lt;/url&gt;&lt;/related-urls&gt;&lt;/urls&gt;&lt;custom1&gt;Nash1970&lt;/custom1&gt;&lt;electronic-resource-num&gt;10.1016/0022-1694(70)90255-6&lt;/electronic-resource-num&gt;&lt;/record&gt;&lt;/Cite&gt;&lt;/EndNote&gt;</w:instrText>
+        <w:instrText xml:space="preserve"> ADDIN EN.CITE &lt;EndNote&gt;&lt;Cite&gt;&lt;Author&gt;Nash&lt;/Author&gt;&lt;Year&gt;1970&lt;/Year&gt;&lt;RecNum&gt;5239&lt;/RecNum&gt;&lt;DisplayText&gt;Nash and Sutcliffe, 1970&lt;/DisplayText&gt;&lt;record&gt;&lt;rec-number&gt;5239&lt;/rec-number&gt;&lt;foreign-keys&gt;&lt;key app="EN" db-id="as2xxwpxqarpfueswzaptteowpv9fxxss5pa" timestamp="1569925897"&gt;5239&lt;/key&gt;&lt;/foreign-keys&gt;&lt;ref-type name="Journal Article"&gt;17&lt;/ref-type&gt;&lt;contributors&gt;&lt;authors&gt;&lt;author&gt;Nash, J. E.&lt;/author&gt;&lt;author&gt;Sutcliffe, J. V.&lt;/author&gt;&lt;/authors&gt;&lt;/contributors&gt;&lt;titles&gt;&lt;title&gt;River flow forecasting through conceptual models part I - A discussion of principles&lt;/title&gt;&lt;secondary-title&gt;Journal of Hydrology&lt;/secondary-title&gt;&lt;/titles&gt;&lt;periodical&gt;&lt;full-title&gt;Journal of Hydrology&lt;/full-title&gt;&lt;/periodical&gt;&lt;pages&gt;282-290&lt;/pages&gt;&lt;volume&gt;10&lt;/volume&gt;&lt;number&gt;3&lt;/number&gt;&lt;dates&gt;&lt;year&gt;1970&lt;/year&gt;&lt;/dates&gt;&lt;isbn&gt;0022-1694&lt;/isbn&gt;&lt;urls&gt;&lt;related-urls&gt;&lt;url&gt;http://www.sciencedirect.com/science/article/pii/0022169470902556&lt;/url&gt;&lt;/related-urls&gt;&lt;/urls&gt;&lt;custom1&gt;Nash1970&lt;/custom1&gt;&lt;electronic-resource-num&gt;10.1016/0022-1694(70)90255-6&lt;/electronic-resource-num&gt;&lt;/record&gt;&lt;/Cite&gt;&lt;/EndNote&gt;</w:instrText>
       </w:r>
       <w:r>
         <w:fldChar w:fldCharType="separate"/>
@@ -413,6 +423,42 @@
       </w:r>
       <w:r>
         <w:t>performance</w:t>
+      </w:r>
+    </w:p>
+    <w:p/>
+    <w:p>
+      <w:r>
+        <w:t>Which studies already looked at d</w:t>
+      </w:r>
+      <w:r>
+        <w:t xml:space="preserve">iagnostic </w:t>
+      </w:r>
+      <w:r>
+        <w:t>measures?</w:t>
+      </w:r>
+      <w:r>
+        <w:t xml:space="preserve"> (</w:t>
+      </w:r>
+      <w:r>
+        <w:fldChar w:fldCharType="begin"/>
+      </w:r>
+      <w:r>
+        <w:instrText xml:space="preserve"> ADDIN EN.CITE &lt;EndNote&gt;&lt;Cite&gt;&lt;Author&gt;Yilmaz&lt;/Author&gt;&lt;Year&gt;2008&lt;/Year&gt;&lt;RecNum&gt;5246&lt;/RecNum&gt;&lt;DisplayText&gt;Yilmaz et al., 2008&lt;/DisplayText&gt;&lt;record&gt;&lt;rec-number&gt;5246&lt;/rec-number&gt;&lt;foreign-keys&gt;&lt;key app="EN" db-id="as2xxwpxqarpfueswzaptteowpv9fxxss5pa" timestamp="1570371854"&gt;5246&lt;/key&gt;&lt;key app="ENWeb" db-id=""&gt;0&lt;/key&gt;&lt;/foreign-keys&gt;&lt;ref-type name="Journal Article"&gt;17&lt;/ref-type&gt;&lt;contributors&gt;&lt;authors&gt;&lt;author&gt;Yilmaz, Koray K.&lt;/author&gt;&lt;author&gt;Gupta, Hoshin V.&lt;/author&gt;&lt;author&gt;Wagener, Thorsten&lt;/author&gt;&lt;/authors&gt;&lt;/contributors&gt;&lt;titles&gt;&lt;title&gt;A process-based diagnostic approach to model evaluation: Application to the NWS distributed hydrologic model&lt;/title&gt;&lt;secondary-title&gt;Water Resources Research&lt;/secondary-title&gt;&lt;/titles&gt;&lt;periodical&gt;&lt;full-title&gt;Water Resources Research&lt;/full-title&gt;&lt;/periodical&gt;&lt;volume&gt;44&lt;/volume&gt;&lt;number&gt;9&lt;/number&gt;&lt;dates&gt;&lt;year&gt;2008&lt;/year&gt;&lt;/dates&gt;&lt;orig-pub&gt;Water Resources Research&lt;/orig-pub&gt;&lt;isbn&gt;0043-1397&lt;/isbn&gt;&lt;urls&gt;&lt;related-urls&gt;&lt;url&gt;https://agupubs.onlinelibrary.wiley.com/doi/abs/10.1029/2007WR006716 &lt;/url&gt;&lt;/related-urls&gt;&lt;/urls&gt;&lt;custom1&gt;Yilmaz2008&lt;/custom1&gt;&lt;electronic-resource-num&gt;10.1029/2007wr006716&lt;/electronic-resource-num&gt;&lt;/record&gt;&lt;/Cite&gt;&lt;/EndNote&gt;</w:instrText>
+      </w:r>
+      <w:r>
+        <w:fldChar w:fldCharType="separate"/>
+      </w:r>
+      <w:r>
+        <w:rPr>
+          <w:noProof/>
+        </w:rPr>
+        <w:t>Yilmaz et al., 2008</w:t>
+      </w:r>
+      <w:r>
+        <w:fldChar w:fldCharType="end"/>
+      </w:r>
+      <w:r>
+        <w:t>)</w:t>
       </w:r>
     </w:p>
     <w:p/>
@@ -773,7 +819,15 @@
         </m:sSub>
       </m:oMath>
       <w:r>
-        <w:t xml:space="preserve"> is the relative bias of the simulated and observed flow duration curve</w:t>
+        <w:t xml:space="preserve"> is the relative bias of the si</w:t>
+      </w:r>
+      <w:proofErr w:type="spellStart"/>
+      <w:r>
+        <w:t>mulated</w:t>
+      </w:r>
+      <w:proofErr w:type="spellEnd"/>
+      <w:r>
+        <w:t xml:space="preserve"> and observed flow duration curve</w:t>
       </w:r>
       <w:r>
         <w:t xml:space="preserve">; </w:t>
@@ -1831,6 +1885,574 @@
       </w:r>
     </w:p>
     <w:p>
+      <w:pPr>
+        <w:spacing w:before="120" w:after="120"/>
+      </w:pPr>
+      <m:oMath>
+        <m:r>
+          <w:rPr>
+            <w:rFonts w:ascii="Cambria Math" w:hAnsi="Cambria Math"/>
+          </w:rPr>
+          <m:t xml:space="preserve">r= </m:t>
+        </m:r>
+        <m:f>
+          <m:fPr>
+            <m:ctrlPr>
+              <w:rPr>
+                <w:rFonts w:ascii="Cambria Math" w:hAnsi="Cambria Math"/>
+                <w:i/>
+              </w:rPr>
+            </m:ctrlPr>
+          </m:fPr>
+          <m:num>
+            <m:nary>
+              <m:naryPr>
+                <m:chr m:val="∑"/>
+                <m:limLoc m:val="undOvr"/>
+                <m:ctrlPr>
+                  <w:rPr>
+                    <w:rFonts w:ascii="Cambria Math" w:hAnsi="Cambria Math"/>
+                    <w:i/>
+                  </w:rPr>
+                </m:ctrlPr>
+              </m:naryPr>
+              <m:sub>
+                <m:r>
+                  <w:rPr>
+                    <w:rFonts w:ascii="Cambria Math" w:hAnsi="Cambria Math"/>
+                  </w:rPr>
+                  <m:t>i=1</m:t>
+                </m:r>
+              </m:sub>
+              <m:sup>
+                <m:r>
+                  <w:rPr>
+                    <w:rFonts w:ascii="Cambria Math" w:hAnsi="Cambria Math"/>
+                  </w:rPr>
+                  <m:t>n</m:t>
+                </m:r>
+              </m:sup>
+              <m:e>
+                <m:r>
+                  <w:rPr>
+                    <w:rFonts w:ascii="Cambria Math" w:hAnsi="Cambria Math"/>
+                  </w:rPr>
+                  <m:t>(</m:t>
+                </m:r>
+                <m:sSub>
+                  <m:sSubPr>
+                    <m:ctrlPr>
+                      <w:rPr>
+                        <w:rFonts w:ascii="Cambria Math" w:hAnsi="Cambria Math"/>
+                        <w:i/>
+                      </w:rPr>
+                    </m:ctrlPr>
+                  </m:sSubPr>
+                  <m:e>
+                    <m:r>
+                      <w:rPr>
+                        <w:rFonts w:ascii="Cambria Math" w:hAnsi="Cambria Math"/>
+                      </w:rPr>
+                      <m:t>Q</m:t>
+                    </m:r>
+                  </m:e>
+                  <m:sub>
+                    <m:r>
+                      <w:rPr>
+                        <w:rFonts w:ascii="Cambria Math" w:hAnsi="Cambria Math"/>
+                      </w:rPr>
+                      <m:t>obs</m:t>
+                    </m:r>
+                  </m:sub>
+                </m:sSub>
+                <m:d>
+                  <m:dPr>
+                    <m:ctrlPr>
+                      <w:rPr>
+                        <w:rFonts w:ascii="Cambria Math" w:hAnsi="Cambria Math"/>
+                        <w:i/>
+                      </w:rPr>
+                    </m:ctrlPr>
+                  </m:dPr>
+                  <m:e>
+                    <m:r>
+                      <w:rPr>
+                        <w:rFonts w:ascii="Cambria Math" w:hAnsi="Cambria Math"/>
+                      </w:rPr>
+                      <m:t>i</m:t>
+                    </m:r>
+                  </m:e>
+                </m:d>
+                <m:r>
+                  <w:rPr>
+                    <w:rFonts w:ascii="Cambria Math" w:hAnsi="Cambria Math"/>
+                  </w:rPr>
+                  <m:t xml:space="preserve">- </m:t>
+                </m:r>
+                <m:sSub>
+                  <m:sSubPr>
+                    <m:ctrlPr>
+                      <w:rPr>
+                        <w:rFonts w:ascii="Cambria Math" w:hAnsi="Cambria Math"/>
+                        <w:i/>
+                      </w:rPr>
+                    </m:ctrlPr>
+                  </m:sSubPr>
+                  <m:e>
+                    <m:r>
+                      <w:rPr>
+                        <w:rFonts w:ascii="Cambria Math" w:hAnsi="Cambria Math"/>
+                      </w:rPr>
+                      <m:t>μ</m:t>
+                    </m:r>
+                  </m:e>
+                  <m:sub>
+                    <m:r>
+                      <w:rPr>
+                        <w:rFonts w:ascii="Cambria Math" w:hAnsi="Cambria Math"/>
+                      </w:rPr>
+                      <m:t>obs</m:t>
+                    </m:r>
+                  </m:sub>
+                </m:sSub>
+                <m:r>
+                  <w:rPr>
+                    <w:rFonts w:ascii="Cambria Math" w:hAnsi="Cambria Math"/>
+                  </w:rPr>
+                  <m:t>)(</m:t>
+                </m:r>
+                <m:sSub>
+                  <m:sSubPr>
+                    <m:ctrlPr>
+                      <w:rPr>
+                        <w:rFonts w:ascii="Cambria Math" w:hAnsi="Cambria Math"/>
+                        <w:i/>
+                      </w:rPr>
+                    </m:ctrlPr>
+                  </m:sSubPr>
+                  <m:e>
+                    <m:r>
+                      <w:rPr>
+                        <w:rFonts w:ascii="Cambria Math" w:hAnsi="Cambria Math"/>
+                      </w:rPr>
+                      <m:t>Q</m:t>
+                    </m:r>
+                  </m:e>
+                  <m:sub>
+                    <m:r>
+                      <w:rPr>
+                        <w:rFonts w:ascii="Cambria Math" w:hAnsi="Cambria Math"/>
+                      </w:rPr>
+                      <m:t>sim</m:t>
+                    </m:r>
+                  </m:sub>
+                </m:sSub>
+                <m:d>
+                  <m:dPr>
+                    <m:ctrlPr>
+                      <w:rPr>
+                        <w:rFonts w:ascii="Cambria Math" w:hAnsi="Cambria Math"/>
+                        <w:i/>
+                      </w:rPr>
+                    </m:ctrlPr>
+                  </m:dPr>
+                  <m:e>
+                    <m:r>
+                      <w:rPr>
+                        <w:rFonts w:ascii="Cambria Math" w:hAnsi="Cambria Math"/>
+                      </w:rPr>
+                      <m:t>i</m:t>
+                    </m:r>
+                  </m:e>
+                </m:d>
+                <m:r>
+                  <w:rPr>
+                    <w:rFonts w:ascii="Cambria Math" w:hAnsi="Cambria Math"/>
+                  </w:rPr>
+                  <m:t xml:space="preserve">- </m:t>
+                </m:r>
+                <m:sSub>
+                  <m:sSubPr>
+                    <m:ctrlPr>
+                      <w:rPr>
+                        <w:rFonts w:ascii="Cambria Math" w:hAnsi="Cambria Math"/>
+                        <w:i/>
+                      </w:rPr>
+                    </m:ctrlPr>
+                  </m:sSubPr>
+                  <m:e>
+                    <m:r>
+                      <w:rPr>
+                        <w:rFonts w:ascii="Cambria Math" w:hAnsi="Cambria Math"/>
+                      </w:rPr>
+                      <m:t>μ</m:t>
+                    </m:r>
+                  </m:e>
+                  <m:sub>
+                    <m:r>
+                      <w:rPr>
+                        <w:rFonts w:ascii="Cambria Math" w:hAnsi="Cambria Math"/>
+                      </w:rPr>
+                      <m:t>sim</m:t>
+                    </m:r>
+                  </m:sub>
+                </m:sSub>
+                <m:r>
+                  <w:rPr>
+                    <w:rFonts w:ascii="Cambria Math" w:hAnsi="Cambria Math"/>
+                  </w:rPr>
+                  <m:t>)</m:t>
+                </m:r>
+              </m:e>
+            </m:nary>
+          </m:num>
+          <m:den>
+            <m:rad>
+              <m:radPr>
+                <m:degHide m:val="1"/>
+                <m:ctrlPr>
+                  <w:rPr>
+                    <w:rFonts w:ascii="Cambria Math" w:hAnsi="Cambria Math"/>
+                    <w:i/>
+                  </w:rPr>
+                </m:ctrlPr>
+              </m:radPr>
+              <m:deg/>
+              <m:e>
+                <m:r>
+                  <w:rPr>
+                    <w:rFonts w:ascii="Cambria Math" w:hAnsi="Cambria Math"/>
+                  </w:rPr>
+                  <m:t>(</m:t>
+                </m:r>
+                <m:sSup>
+                  <m:sSupPr>
+                    <m:ctrlPr>
+                      <w:rPr>
+                        <w:rFonts w:ascii="Cambria Math" w:hAnsi="Cambria Math"/>
+                        <w:i/>
+                      </w:rPr>
+                    </m:ctrlPr>
+                  </m:sSupPr>
+                  <m:e>
+                    <m:nary>
+                      <m:naryPr>
+                        <m:chr m:val="∑"/>
+                        <m:limLoc m:val="undOvr"/>
+                        <m:ctrlPr>
+                          <w:rPr>
+                            <w:rFonts w:ascii="Cambria Math" w:hAnsi="Cambria Math"/>
+                            <w:i/>
+                          </w:rPr>
+                        </m:ctrlPr>
+                      </m:naryPr>
+                      <m:sub>
+                        <m:r>
+                          <w:rPr>
+                            <w:rFonts w:ascii="Cambria Math" w:hAnsi="Cambria Math"/>
+                          </w:rPr>
+                          <m:t>i=1</m:t>
+                        </m:r>
+                      </m:sub>
+                      <m:sup>
+                        <m:r>
+                          <w:rPr>
+                            <w:rFonts w:ascii="Cambria Math" w:hAnsi="Cambria Math"/>
+                          </w:rPr>
+                          <m:t>n</m:t>
+                        </m:r>
+                      </m:sup>
+                      <m:e>
+                        <m:r>
+                          <w:rPr>
+                            <w:rFonts w:ascii="Cambria Math" w:hAnsi="Cambria Math"/>
+                          </w:rPr>
+                          <m:t>(</m:t>
+                        </m:r>
+                        <m:sSub>
+                          <m:sSubPr>
+                            <m:ctrlPr>
+                              <w:rPr>
+                                <w:rFonts w:ascii="Cambria Math" w:hAnsi="Cambria Math"/>
+                                <w:i/>
+                              </w:rPr>
+                            </m:ctrlPr>
+                          </m:sSubPr>
+                          <m:e>
+                            <m:r>
+                              <w:rPr>
+                                <w:rFonts w:ascii="Cambria Math" w:hAnsi="Cambria Math"/>
+                              </w:rPr>
+                              <m:t>Q</m:t>
+                            </m:r>
+                          </m:e>
+                          <m:sub>
+                            <m:r>
+                              <w:rPr>
+                                <w:rFonts w:ascii="Cambria Math" w:hAnsi="Cambria Math"/>
+                              </w:rPr>
+                              <m:t>obs</m:t>
+                            </m:r>
+                          </m:sub>
+                        </m:sSub>
+                        <m:d>
+                          <m:dPr>
+                            <m:ctrlPr>
+                              <w:rPr>
+                                <w:rFonts w:ascii="Cambria Math" w:hAnsi="Cambria Math"/>
+                                <w:i/>
+                              </w:rPr>
+                            </m:ctrlPr>
+                          </m:dPr>
+                          <m:e>
+                            <m:r>
+                              <w:rPr>
+                                <w:rFonts w:ascii="Cambria Math" w:hAnsi="Cambria Math"/>
+                              </w:rPr>
+                              <m:t>i</m:t>
+                            </m:r>
+                          </m:e>
+                        </m:d>
+                        <m:r>
+                          <w:rPr>
+                            <w:rFonts w:ascii="Cambria Math" w:hAnsi="Cambria Math"/>
+                          </w:rPr>
+                          <m:t xml:space="preserve">- </m:t>
+                        </m:r>
+                        <m:sSub>
+                          <m:sSubPr>
+                            <m:ctrlPr>
+                              <w:rPr>
+                                <w:rFonts w:ascii="Cambria Math" w:hAnsi="Cambria Math"/>
+                                <w:i/>
+                              </w:rPr>
+                            </m:ctrlPr>
+                          </m:sSubPr>
+                          <m:e>
+                            <m:r>
+                              <w:rPr>
+                                <w:rFonts w:ascii="Cambria Math" w:hAnsi="Cambria Math"/>
+                              </w:rPr>
+                              <m:t>μ</m:t>
+                            </m:r>
+                          </m:e>
+                          <m:sub>
+                            <m:r>
+                              <w:rPr>
+                                <w:rFonts w:ascii="Cambria Math" w:hAnsi="Cambria Math"/>
+                              </w:rPr>
+                              <m:t>obs</m:t>
+                            </m:r>
+                          </m:sub>
+                        </m:sSub>
+                        <m:r>
+                          <w:rPr>
+                            <w:rFonts w:ascii="Cambria Math" w:hAnsi="Cambria Math"/>
+                          </w:rPr>
+                          <m:t>)</m:t>
+                        </m:r>
+                      </m:e>
+                    </m:nary>
+                  </m:e>
+                  <m:sup>
+                    <m:r>
+                      <w:rPr>
+                        <w:rFonts w:ascii="Cambria Math" w:hAnsi="Cambria Math"/>
+                      </w:rPr>
+                      <m:t>2</m:t>
+                    </m:r>
+                  </m:sup>
+                </m:sSup>
+                <m:r>
+                  <w:rPr>
+                    <w:rFonts w:ascii="Cambria Math" w:hAnsi="Cambria Math"/>
+                  </w:rPr>
+                  <m:t>)(</m:t>
+                </m:r>
+                <m:sSup>
+                  <m:sSupPr>
+                    <m:ctrlPr>
+                      <w:rPr>
+                        <w:rFonts w:ascii="Cambria Math" w:hAnsi="Cambria Math"/>
+                        <w:i/>
+                      </w:rPr>
+                    </m:ctrlPr>
+                  </m:sSupPr>
+                  <m:e>
+                    <m:nary>
+                      <m:naryPr>
+                        <m:chr m:val="∑"/>
+                        <m:limLoc m:val="undOvr"/>
+                        <m:ctrlPr>
+                          <w:rPr>
+                            <w:rFonts w:ascii="Cambria Math" w:hAnsi="Cambria Math"/>
+                            <w:i/>
+                          </w:rPr>
+                        </m:ctrlPr>
+                      </m:naryPr>
+                      <m:sub>
+                        <m:r>
+                          <w:rPr>
+                            <w:rFonts w:ascii="Cambria Math" w:hAnsi="Cambria Math"/>
+                          </w:rPr>
+                          <m:t>i=1</m:t>
+                        </m:r>
+                      </m:sub>
+                      <m:sup>
+                        <m:r>
+                          <w:rPr>
+                            <w:rFonts w:ascii="Cambria Math" w:hAnsi="Cambria Math"/>
+                          </w:rPr>
+                          <m:t>n</m:t>
+                        </m:r>
+                      </m:sup>
+                      <m:e>
+                        <m:r>
+                          <w:rPr>
+                            <w:rFonts w:ascii="Cambria Math" w:hAnsi="Cambria Math"/>
+                          </w:rPr>
+                          <m:t>(</m:t>
+                        </m:r>
+                        <m:sSub>
+                          <m:sSubPr>
+                            <m:ctrlPr>
+                              <w:rPr>
+                                <w:rFonts w:ascii="Cambria Math" w:hAnsi="Cambria Math"/>
+                                <w:i/>
+                              </w:rPr>
+                            </m:ctrlPr>
+                          </m:sSubPr>
+                          <m:e>
+                            <m:r>
+                              <w:rPr>
+                                <w:rFonts w:ascii="Cambria Math" w:hAnsi="Cambria Math"/>
+                              </w:rPr>
+                              <m:t>Q</m:t>
+                            </m:r>
+                          </m:e>
+                          <m:sub>
+                            <m:r>
+                              <w:rPr>
+                                <w:rFonts w:ascii="Cambria Math" w:hAnsi="Cambria Math"/>
+                              </w:rPr>
+                              <m:t>sim</m:t>
+                            </m:r>
+                          </m:sub>
+                        </m:sSub>
+                        <m:d>
+                          <m:dPr>
+                            <m:ctrlPr>
+                              <w:rPr>
+                                <w:rFonts w:ascii="Cambria Math" w:hAnsi="Cambria Math"/>
+                                <w:i/>
+                              </w:rPr>
+                            </m:ctrlPr>
+                          </m:dPr>
+                          <m:e>
+                            <m:r>
+                              <w:rPr>
+                                <w:rFonts w:ascii="Cambria Math" w:hAnsi="Cambria Math"/>
+                              </w:rPr>
+                              <m:t>i</m:t>
+                            </m:r>
+                          </m:e>
+                        </m:d>
+                        <m:r>
+                          <w:rPr>
+                            <w:rFonts w:ascii="Cambria Math" w:hAnsi="Cambria Math"/>
+                          </w:rPr>
+                          <m:t xml:space="preserve">- </m:t>
+                        </m:r>
+                        <m:sSub>
+                          <m:sSubPr>
+                            <m:ctrlPr>
+                              <w:rPr>
+                                <w:rFonts w:ascii="Cambria Math" w:hAnsi="Cambria Math"/>
+                                <w:i/>
+                              </w:rPr>
+                            </m:ctrlPr>
+                          </m:sSubPr>
+                          <m:e>
+                            <m:r>
+                              <w:rPr>
+                                <w:rFonts w:ascii="Cambria Math" w:hAnsi="Cambria Math"/>
+                              </w:rPr>
+                              <m:t>μ</m:t>
+                            </m:r>
+                          </m:e>
+                          <m:sub>
+                            <m:r>
+                              <w:rPr>
+                                <w:rFonts w:ascii="Cambria Math" w:hAnsi="Cambria Math"/>
+                              </w:rPr>
+                              <m:t>sim</m:t>
+                            </m:r>
+                          </m:sub>
+                        </m:sSub>
+                        <m:r>
+                          <w:rPr>
+                            <w:rFonts w:ascii="Cambria Math" w:hAnsi="Cambria Math"/>
+                          </w:rPr>
+                          <m:t>)</m:t>
+                        </m:r>
+                      </m:e>
+                    </m:nary>
+                  </m:e>
+                  <m:sup>
+                    <m:r>
+                      <w:rPr>
+                        <w:rFonts w:ascii="Cambria Math" w:hAnsi="Cambria Math"/>
+                      </w:rPr>
+                      <m:t>2</m:t>
+                    </m:r>
+                  </m:sup>
+                </m:sSup>
+                <m:r>
+                  <w:rPr>
+                    <w:rFonts w:ascii="Cambria Math" w:hAnsi="Cambria Math"/>
+                  </w:rPr>
+                  <m:t>)</m:t>
+                </m:r>
+              </m:e>
+            </m:rad>
+          </m:den>
+        </m:f>
+      </m:oMath>
+      <w:r>
+        <w:t xml:space="preserve">         </w:t>
+      </w:r>
+      <w:r>
+        <w:tab/>
+      </w:r>
+      <w:r>
+        <w:tab/>
+      </w:r>
+      <w:r>
+        <w:tab/>
+      </w:r>
+      <w:r>
+        <w:tab/>
+      </w:r>
+      <w:r>
+        <w:tab/>
+      </w:r>
+      <w:r>
+        <w:tab/>
+      </w:r>
+      <w:r>
+        <w:tab/>
+      </w:r>
+      <w:r>
+        <w:tab/>
+        <w:t>(5)</w:t>
+      </w:r>
+    </w:p>
+    <w:p>
+      <w:pPr>
+        <w:spacing w:before="120" w:after="120"/>
+      </w:pPr>
+    </w:p>
+    <w:p>
       <w:r>
         <w:t xml:space="preserve">Calculating the distance between </w:t>
       </w:r>
@@ -1955,7 +2577,10 @@
         </m:sSub>
       </m:oMath>
       <w:r>
-        <w:t>, Eq. (5)):</w:t>
+        <w:t>, Eq. (6</w:t>
+      </w:r>
+      <w:r>
+        <w:t>)):</w:t>
       </w:r>
     </w:p>
     <w:p>
@@ -2197,14 +2822,10 @@
         <w:tab/>
       </w:r>
       <w:r>
-        <w:t xml:space="preserve"> </w:t>
-      </w:r>
-      <w:r>
-        <w:tab/>
-        <w:t xml:space="preserve"> </w:t>
-      </w:r>
-      <w:r>
-        <w:t>(5)</w:t>
+        <w:t xml:space="preserve"> (6</w:t>
+      </w:r>
+      <w:r>
+        <w:t>)</w:t>
       </w:r>
     </w:p>
     <w:p>
@@ -2212,6 +2833,7 @@
         <w:spacing w:before="120" w:after="120"/>
       </w:pPr>
       <w:r>
+        <w:lastRenderedPageBreak/>
         <w:t>Since the mean flow benchmark of DE (</w:t>
       </w:r>
       <m:oMath>
@@ -2531,7 +3153,10 @@
         </m:r>
       </m:oMath>
       <w:r>
-        <w:t>; Eq.(6)):</w:t>
+        <w:t>; Eq.(7</w:t>
+      </w:r>
+      <w:r>
+        <w:t>)):</w:t>
       </w:r>
     </w:p>
     <w:p>
@@ -2543,7 +3168,6 @@
           <w:rPr>
             <w:rFonts w:ascii="Cambria Math" w:hAnsi="Cambria Math"/>
           </w:rPr>
-          <w:lastRenderedPageBreak/>
           <m:t xml:space="preserve">DE </m:t>
         </m:r>
         <m:r>
@@ -2704,7 +3328,7 @@
         <w:t xml:space="preserve"> </w:t>
       </w:r>
       <w:r>
-        <w:t>(6</w:t>
+        <w:t>(7</w:t>
       </w:r>
       <w:r>
         <w:t>)</w:t>
@@ -2886,7 +3510,7 @@
       </w:r>
       <w:r>
         <w:tab/>
-        <w:t xml:space="preserve"> (7</w:t>
+        <w:t xml:space="preserve"> (8</w:t>
       </w:r>
       <w:r>
         <w:t>)</w:t>
@@ -3213,7 +3837,10 @@
       </w:r>
       <w:r>
         <w:tab/>
-        <w:t xml:space="preserve"> (7)</w:t>
+        <w:t xml:space="preserve"> (9</w:t>
+      </w:r>
+      <w:r>
+        <w:t>)</w:t>
       </w:r>
     </w:p>
     <w:p/>
@@ -3355,7 +3982,10 @@
       </w:r>
       <w:r>
         <w:tab/>
-        <w:t xml:space="preserve">  (8)</w:t>
+        <w:t xml:space="preserve">  (10</w:t>
+      </w:r>
+      <w:r>
+        <w:t>)</w:t>
       </w:r>
     </w:p>
     <w:p/>
@@ -4884,7 +5514,7 @@
         <w:fldChar w:fldCharType="begin"/>
       </w:r>
       <w:r>
-        <w:instrText xml:space="preserve"> ADDIN EN.CITE &lt;EndNote&gt;&lt;Cite&gt;&lt;Author&gt;Gupta&lt;/Author&gt;&lt;Year&gt;2009&lt;/Year&gt;&lt;RecNum&gt;440&lt;/RecNum&gt;&lt;DisplayText&gt;Gupta et al., 2009&lt;/DisplayText&gt;&lt;record&gt;&lt;rec-number&gt;440&lt;/rec-number&gt;&lt;foreign-keys&gt;&lt;key app="EN" db-id="as2xxwpxqarpfueswzaptteowpv9fxxss5pa" timestamp="1466754691"&gt;440&lt;/key&gt;&lt;/foreign-keys&gt;&lt;ref-type name="Journal Article"&gt;17&lt;/ref-type&gt;&lt;contributors&gt;&lt;authors&gt;&lt;author&gt;Gupta, Hoshin V&lt;/author&gt;&lt;author&gt;Kling, Harald&lt;/author&gt;&lt;author&gt;Yilmaz, Koray K&lt;/author&gt;&lt;author&gt;Martinez, Guillermo F&lt;/author&gt;&lt;/authors&gt;&lt;/contributors&gt;&lt;titles&gt;&lt;title&gt;Decomposition of the mean squared error and NSE performance criteria: Implications for improving hydrological modelling&lt;/title&gt;&lt;secondary-title&gt;Journal of Hydrology&lt;/secondary-title&gt;&lt;/titles&gt;&lt;periodical&gt;&lt;full-title&gt;Journal of Hydrology&lt;/full-title&gt;&lt;/periodical&gt;&lt;pages&gt;80-91&lt;/pages&gt;&lt;volume&gt;377&lt;/volume&gt;&lt;number&gt;1&lt;/number&gt;&lt;dates&gt;&lt;year&gt;2009&lt;/year&gt;&lt;/dates&gt;&lt;isbn&gt;0022-1694&lt;/isbn&gt;&lt;urls&gt;&lt;/urls&gt;&lt;custom1&gt;Gupta2009&lt;/custom1&gt;&lt;electronic-resource-num&gt;10.1016/j.jhydrol.2009.08.003&lt;/electronic-resource-num&gt;&lt;/record&gt;&lt;/Cite&gt;&lt;/EndNote&gt;</w:instrText>
+        <w:instrText xml:space="preserve"> ADDIN EN.CITE &lt;EndNote&gt;&lt;Cite&gt;&lt;Author&gt;Gupta&lt;/Author&gt;&lt;Year&gt;2009&lt;/Year&gt;&lt;RecNum&gt;5235&lt;/RecNum&gt;&lt;DisplayText&gt;Gupta et al., 2009&lt;/DisplayText&gt;&lt;record&gt;&lt;rec-number&gt;5235&lt;/rec-number&gt;&lt;foreign-keys&gt;&lt;key app="EN" db-id="as2xxwpxqarpfueswzaptteowpv9fxxss5pa" timestamp="1569925897"&gt;5235&lt;/key&gt;&lt;/foreign-keys&gt;&lt;ref-type name="Journal Article"&gt;17&lt;/ref-type&gt;&lt;contributors&gt;&lt;authors&gt;&lt;author&gt;Gupta, Hoshin V&lt;/author&gt;&lt;author&gt;Kling, Harald&lt;/author&gt;&lt;author&gt;Yilmaz, Koray K&lt;/author&gt;&lt;author&gt;Martinez, Guillermo F&lt;/author&gt;&lt;/authors&gt;&lt;/contributors&gt;&lt;titles&gt;&lt;title&gt;Decomposition of the mean squared error and NSE performance criteria: Implications for improving hydrological modelling&lt;/title&gt;&lt;secondary-title&gt;Journal of Hydrology&lt;/secondary-title&gt;&lt;/titles&gt;&lt;periodical&gt;&lt;full-title&gt;Journal of Hydrology&lt;/full-title&gt;&lt;/periodical&gt;&lt;pages&gt;80-91&lt;/pages&gt;&lt;volume&gt;377&lt;/volume&gt;&lt;number&gt;1&lt;/number&gt;&lt;dates&gt;&lt;year&gt;2009&lt;/year&gt;&lt;/dates&gt;&lt;isbn&gt;0022-1694&lt;/isbn&gt;&lt;urls&gt;&lt;/urls&gt;&lt;custom1&gt;Gupta2009&lt;/custom1&gt;&lt;electronic-resource-num&gt;10.1016/j.jhydrol.2009.08.003&lt;/electronic-resource-num&gt;&lt;/record&gt;&lt;/Cite&gt;&lt;/EndNote&gt;</w:instrText>
       </w:r>
       <w:r>
         <w:fldChar w:fldCharType="separate"/>
@@ -5078,11 +5708,15 @@
       </w:r>
       <w:r>
         <w:tab/>
-        <w:t xml:space="preserve">  (9)</w:t>
+        <w:t xml:space="preserve">  (11</w:t>
+      </w:r>
+      <w:r>
+        <w:t>)</w:t>
       </w:r>
     </w:p>
     <w:p>
       <w:r>
+        <w:lastRenderedPageBreak/>
         <w:t>where …</w:t>
       </w:r>
     </w:p>
@@ -5392,12 +6026,14 @@
       </w:r>
       <w:r>
         <w:tab/>
-        <w:t>(10)</w:t>
+        <w:t>(12</w:t>
+      </w:r>
+      <w:r>
+        <w:t>)</w:t>
       </w:r>
     </w:p>
     <w:p>
       <w:r>
-        <w:lastRenderedPageBreak/>
         <w:t>where …</w:t>
       </w:r>
     </w:p>
@@ -5440,7 +6076,7 @@
         <w:fldChar w:fldCharType="begin"/>
       </w:r>
       <w:r>
-        <w:instrText xml:space="preserve"> ADDIN EN.CITE &lt;EndNote&gt;&lt;Cite&gt;&lt;Author&gt;Knoben&lt;/Author&gt;&lt;Year&gt;2019&lt;/Year&gt;&lt;RecNum&gt;2&lt;/RecNum&gt;&lt;DisplayText&gt;Knoben et al., 2019&lt;/DisplayText&gt;&lt;record&gt;&lt;rec-number&gt;2&lt;/rec-number&gt;&lt;foreign-keys&gt;&lt;key app="EN" db-id="0fwx599ttaf9f7ez2fkprpxc59r0dfzd0spr" timestamp="1569858626"&gt;2&lt;/key&gt;&lt;/foreign-keys&gt;&lt;ref-type name="Journal Article"&gt;17&lt;/ref-type&gt;&lt;contributors&gt;&lt;authors&gt;&lt;author&gt;Knoben, W. J. M.&lt;/author&gt;&lt;author&gt;Freer, J. E.&lt;/author&gt;&lt;author&gt;Woods, R. A.&lt;/author&gt;&lt;/authors&gt;&lt;/contributors&gt;&lt;titles&gt;&lt;title&gt;Technical note: Inherent benchmark or not? Comparing Nash-Sutcliffe and Kling-Gupta efficiency scores&lt;/title&gt;&lt;secondary-title&gt;Hydrol. Earth Syst. Sci. Discuss.&lt;/secondary-title&gt;&lt;/titles&gt;&lt;pages&gt;1-7&lt;/pages&gt;&lt;volume&gt;2019&lt;/volume&gt;&lt;dates&gt;&lt;year&gt;2019&lt;/year&gt;&lt;/dates&gt;&lt;publisher&gt;Copernicus Publications&lt;/publisher&gt;&lt;isbn&gt;1812-2116&lt;/isbn&gt;&lt;urls&gt;&lt;related-urls&gt;&lt;url&gt;https://www.hydrol-earth-syst-sci-discuss.net/hess-2019-327/&lt;/url&gt;&lt;/related-urls&gt;&lt;/urls&gt;&lt;custom1&gt;Knoben2019&lt;/custom1&gt;&lt;electronic-resource-num&gt;10.5194/hess-2019-327&lt;/electronic-resource-num&gt;&lt;/record&gt;&lt;/Cite&gt;&lt;/EndNote&gt;</w:instrText>
+        <w:instrText xml:space="preserve"> ADDIN EN.CITE &lt;EndNote&gt;&lt;Cite&gt;&lt;Author&gt;Knoben&lt;/Author&gt;&lt;Year&gt;2019&lt;/Year&gt;&lt;RecNum&gt;5238&lt;/RecNum&gt;&lt;DisplayText&gt;Knoben et al., 2019&lt;/DisplayText&gt;&lt;record&gt;&lt;rec-number&gt;5238&lt;/rec-number&gt;&lt;foreign-keys&gt;&lt;key app="EN" db-id="as2xxwpxqarpfueswzaptteowpv9fxxss5pa" timestamp="1569925897"&gt;5238&lt;/key&gt;&lt;/foreign-keys&gt;&lt;ref-type name="Journal Article"&gt;17&lt;/ref-type&gt;&lt;contributors&gt;&lt;authors&gt;&lt;author&gt;Knoben, W. J. M.&lt;/author&gt;&lt;author&gt;Freer, J. E.&lt;/author&gt;&lt;author&gt;Woods, R. A.&lt;/author&gt;&lt;/authors&gt;&lt;/contributors&gt;&lt;titles&gt;&lt;title&gt;Technical note: Inherent benchmark or not? Comparing Nash-Sutcliffe and Kling-Gupta efficiency scores&lt;/title&gt;&lt;secondary-title&gt;Hydrol. Earth Syst. Sci. Discuss.&lt;/secondary-title&gt;&lt;/titles&gt;&lt;periodical&gt;&lt;full-title&gt;Hydrol. Earth Syst. Sci. Discuss.&lt;/full-title&gt;&lt;/periodical&gt;&lt;pages&gt;1-7&lt;/pages&gt;&lt;volume&gt;2019&lt;/volume&gt;&lt;dates&gt;&lt;year&gt;2019&lt;/year&gt;&lt;/dates&gt;&lt;publisher&gt;Copernicus Publications&lt;/publisher&gt;&lt;isbn&gt;1812-2116&lt;/isbn&gt;&lt;urls&gt;&lt;related-urls&gt;&lt;url&gt;https://www.hydrol-earth-syst-sci-discuss.net/hess-2019-327/&lt;/url&gt;&lt;/related-urls&gt;&lt;/urls&gt;&lt;custom1&gt;Knoben2019&lt;/custom1&gt;&lt;electronic-resource-num&gt;10.5194/hess-2019-327&lt;/electronic-resource-num&gt;&lt;/record&gt;&lt;/Cite&gt;&lt;/EndNote&gt;</w:instrText>
       </w:r>
       <w:r>
         <w:fldChar w:fldCharType="separate"/>
@@ -5763,7 +6399,7 @@
       </w:r>
       <w:r>
         <w:tab/>
-        <w:t>(11</w:t>
+        <w:t>(13</w:t>
       </w:r>
       <w:r>
         <w:t>)</w:t>
@@ -5921,7 +6557,10 @@
         <w:tab/>
       </w:r>
       <w:r>
-        <w:t>(12)</w:t>
+        <w:t>(14</w:t>
+      </w:r>
+      <w:r>
+        <w:t>)</w:t>
       </w:r>
     </w:p>
     <w:p/>
@@ -5934,7 +6573,7 @@
         <w:fldChar w:fldCharType="begin"/>
       </w:r>
       <w:r>
-        <w:instrText xml:space="preserve"> ADDIN EN.CITE &lt;EndNote&gt;&lt;Cite&gt;&lt;Author&gt;Nash&lt;/Author&gt;&lt;Year&gt;1970&lt;/Year&gt;&lt;RecNum&gt;268&lt;/RecNum&gt;&lt;DisplayText&gt;Nash and Sutcliffe, 1970&lt;/DisplayText&gt;&lt;record&gt;&lt;rec-number&gt;268&lt;/rec-number&gt;&lt;foreign-keys&gt;&lt;key app="EN" db-id="as2xxwpxqarpfueswzaptteowpv9fxxss5pa" timestamp="1422527111"&gt;268&lt;/key&gt;&lt;/foreign-keys&gt;&lt;ref-type name="Journal Article"&gt;17&lt;/ref-type&gt;&lt;contributors&gt;&lt;authors&gt;&lt;author&gt;Nash, J. E.&lt;/author&gt;&lt;author&gt;Sutcliffe, J. V.&lt;/author&gt;&lt;/authors&gt;&lt;/contributors&gt;&lt;titles&gt;&lt;title&gt;River flow forecasting through conceptual models part I - A discussion of principles&lt;/title&gt;&lt;secondary-title&gt;Journal of Hydrology&lt;/secondary-title&gt;&lt;/titles&gt;&lt;periodical&gt;&lt;full-title&gt;Journal of Hydrology&lt;/full-title&gt;&lt;/periodical&gt;&lt;pages&gt;282-290&lt;/pages&gt;&lt;volume&gt;10&lt;/volume&gt;&lt;number&gt;3&lt;/number&gt;&lt;dates&gt;&lt;year&gt;1970&lt;/year&gt;&lt;/dates&gt;&lt;isbn&gt;0022-1694&lt;/isbn&gt;&lt;urls&gt;&lt;related-urls&gt;&lt;url&gt;http://www.sciencedirect.com/science/article/pii/0022169470902556&lt;/url&gt;&lt;/related-urls&gt;&lt;/urls&gt;&lt;custom1&gt;Nash1970&lt;/custom1&gt;&lt;electronic-resource-num&gt;10.1016/0022-1694(70)90255-6&lt;/electronic-resource-num&gt;&lt;/record&gt;&lt;/Cite&gt;&lt;/EndNote&gt;</w:instrText>
+        <w:instrText xml:space="preserve"> ADDIN EN.CITE &lt;EndNote&gt;&lt;Cite&gt;&lt;Author&gt;Nash&lt;/Author&gt;&lt;Year&gt;1970&lt;/Year&gt;&lt;RecNum&gt;5239&lt;/RecNum&gt;&lt;DisplayText&gt;Nash and Sutcliffe, 1970&lt;/DisplayText&gt;&lt;record&gt;&lt;rec-number&gt;5239&lt;/rec-number&gt;&lt;foreign-keys&gt;&lt;key app="EN" db-id="as2xxwpxqarpfueswzaptteowpv9fxxss5pa" timestamp="1569925897"&gt;5239&lt;/key&gt;&lt;/foreign-keys&gt;&lt;ref-type name="Journal Article"&gt;17&lt;/ref-type&gt;&lt;contributors&gt;&lt;authors&gt;&lt;author&gt;Nash, J. E.&lt;/author&gt;&lt;author&gt;Sutcliffe, J. V.&lt;/author&gt;&lt;/authors&gt;&lt;/contributors&gt;&lt;titles&gt;&lt;title&gt;River flow forecasting through conceptual models part I - A discussion of principles&lt;/title&gt;&lt;secondary-title&gt;Journal of Hydrology&lt;/secondary-title&gt;&lt;/titles&gt;&lt;periodical&gt;&lt;full-title&gt;Journal of Hydrology&lt;/full-title&gt;&lt;/periodical&gt;&lt;pages&gt;282-290&lt;/pages&gt;&lt;volume&gt;10&lt;/volume&gt;&lt;number&gt;3&lt;/number&gt;&lt;dates&gt;&lt;year&gt;1970&lt;/year&gt;&lt;/dates&gt;&lt;isbn&gt;0022-1694&lt;/isbn&gt;&lt;urls&gt;&lt;related-urls&gt;&lt;url&gt;http://www.sciencedirect.com/science/article/pii/0022169470902556&lt;/url&gt;&lt;/related-urls&gt;&lt;/urls&gt;&lt;custom1&gt;Nash1970&lt;/custom1&gt;&lt;electronic-resource-num&gt;10.1016/0022-1694(70)90255-6&lt;/electronic-resource-num&gt;&lt;/record&gt;&lt;/Cite&gt;&lt;/EndNote&gt;</w:instrText>
       </w:r>
       <w:r>
         <w:fldChar w:fldCharType="separate"/>
@@ -6310,7 +6949,7 @@
       </w:r>
       <w:r>
         <w:tab/>
-        <w:t>(13</w:t>
+        <w:t>(15</w:t>
       </w:r>
       <w:r>
         <w:t>)</w:t>
@@ -6336,6 +6975,243 @@
     </w:p>
     <w:p>
       <w:r>
+        <w:t>Errors caused by:</w:t>
+      </w:r>
+    </w:p>
+    <w:p>
+      <w:pPr>
+        <w:pStyle w:val="ListParagraph"/>
+        <w:numPr>
+          <w:ilvl w:val="0"/>
+          <w:numId w:val="4"/>
+        </w:numPr>
+      </w:pPr>
+      <w:r>
+        <w:t>ineffective model parameters (</w:t>
+      </w:r>
+      <w:r>
+        <w:fldChar w:fldCharType="begin"/>
+      </w:r>
+      <w:r>
+        <w:instrText xml:space="preserve"> ADDIN EN.CITE &lt;EndNote&gt;&lt;Cite&gt;&lt;Author&gt;Wagener&lt;/Author&gt;&lt;Year&gt;2005&lt;/Year&gt;&lt;RecNum&gt;5251&lt;/RecNum&gt;&lt;DisplayText&gt;Wagener and Gupta, 2005&lt;/DisplayText&gt;&lt;record&gt;&lt;rec-number&gt;5251&lt;/rec-number&gt;&lt;foreign-keys&gt;&lt;key app="EN" db-id="as2xxwpxqarpfueswzaptteowpv9fxxss5pa" timestamp="1570723186"&gt;5251&lt;/key&gt;&lt;/foreign-keys&gt;&lt;ref-type name="Journal Article"&gt;17&lt;/ref-type&gt;&lt;contributors&gt;&lt;authors&gt;&lt;author&gt;Wagener, Thorsten&lt;/author&gt;&lt;author&gt;Gupta, Hoshin V.&lt;/author&gt;&lt;/authors&gt;&lt;/contributors&gt;&lt;titles&gt;&lt;title&gt;Model identification for hydrological forecasting under uncertainty&lt;/title&gt;&lt;secondary-title&gt;Stochastic Environmental Research and Risk Assessment&lt;/secondary-title&gt;&lt;/titles&gt;&lt;periodical&gt;&lt;full-title&gt;Stochastic Environmental Research and Risk Assessment&lt;/full-title&gt;&lt;/periodical&gt;&lt;pages&gt;378-387&lt;/pages&gt;&lt;volume&gt;19&lt;/volume&gt;&lt;number&gt;6&lt;/number&gt;&lt;dates&gt;&lt;year&gt;2005&lt;/year&gt;&lt;pub-dates&gt;&lt;date&gt;December 01&lt;/date&gt;&lt;/pub-dates&gt;&lt;/dates&gt;&lt;isbn&gt;1436-3259&lt;/isbn&gt;&lt;label&gt;Wagener2005&lt;/label&gt;&lt;work-type&gt;journal article&lt;/work-type&gt;&lt;urls&gt;&lt;related-urls&gt;&lt;url&gt;https://doi.org/10.1007/s00477-005-0006-5&lt;/url&gt;&lt;/related-urls&gt;&lt;/urls&gt;&lt;custom1&gt;Wagener2005&lt;/custom1&gt;&lt;electronic-resource-num&gt;10.1007/s00477-005-0006-5&lt;/electronic-resource-num&gt;&lt;/record&gt;&lt;/Cite&gt;&lt;/EndNote&gt;</w:instrText>
+      </w:r>
+      <w:r>
+        <w:fldChar w:fldCharType="separate"/>
+      </w:r>
+      <w:r>
+        <w:rPr>
+          <w:noProof/>
+        </w:rPr>
+        <w:t>Wagener and Gupta, 2005</w:t>
+      </w:r>
+      <w:r>
+        <w:fldChar w:fldCharType="end"/>
+      </w:r>
+      <w:r>
+        <w:t>)</w:t>
+      </w:r>
+    </w:p>
+    <w:p>
+      <w:pPr>
+        <w:pStyle w:val="ListParagraph"/>
+        <w:numPr>
+          <w:ilvl w:val="0"/>
+          <w:numId w:val="4"/>
+        </w:numPr>
+      </w:pPr>
+      <w:r>
+        <w:t>model structure (</w:t>
+      </w:r>
+      <w:r>
+        <w:fldChar w:fldCharType="begin">
+          <w:fldData xml:space="preserve">PEVuZE5vdGU+PENpdGU+PEF1dGhvcj5DbGFyazwvQXV0aG9yPjxZZWFyPjIwMDg8L1llYXI+PFJl
+Y051bT41MjU2PC9SZWNOdW0+PERpc3BsYXlUZXh0PkNsYXJrIGV0IGFsLiwgMjAwODtDbGFyayBl
+dCBhbC4sIDIwMTE8L0Rpc3BsYXlUZXh0PjxyZWNvcmQ+PHJlYy1udW1iZXI+NTI1NjwvcmVjLW51
+bWJlcj48Zm9yZWlnbi1rZXlzPjxrZXkgYXBwPSJFTiIgZGItaWQ9ImFzMnh4d3B4cWFycGZ1ZXN3
+emFwdHRlb3dwdjlmeHhzczVwYSIgdGltZXN0YW1wPSIxNTcwODAyMDA5Ij41MjU2PC9rZXk+PC9m
+b3JlaWduLWtleXM+PHJlZi10eXBlIG5hbWU9IkpvdXJuYWwgQXJ0aWNsZSI+MTc8L3JlZi10eXBl
+Pjxjb250cmlidXRvcnM+PGF1dGhvcnM+PGF1dGhvcj5DbGFyaywgTWFydHluIFAuPC9hdXRob3I+
+PGF1dGhvcj5TbGF0ZXIsIEFuZHJldyBHLjwvYXV0aG9yPjxhdXRob3I+UnVwcCwgRGF2aWQgRS48
+L2F1dGhvcj48YXV0aG9yPldvb2RzLCBSb3NzIEEuPC9hdXRob3I+PGF1dGhvcj5WcnVndCwgSmFz
+cGVyIEEuPC9hdXRob3I+PGF1dGhvcj5HdXB0YSwgSG9zaGluIFYuPC9hdXRob3I+PGF1dGhvcj5X
+YWdlbmVyLCBUaG9yc3RlbjwvYXV0aG9yPjxhdXRob3I+SGF5LCBMYXVyZW4gRS48L2F1dGhvcj48
+L2F1dGhvcnM+PC9jb250cmlidXRvcnM+PHRpdGxlcz48dGl0bGU+RnJhbWV3b3JrIGZvciBVbmRl
+cnN0YW5kaW5nIFN0cnVjdHVyYWwgRXJyb3JzIChGVVNFKTogQSBtb2R1bGFyIGZyYW1ld29yayB0
+byBkaWFnbm9zZSBkaWZmZXJlbmNlcyBiZXR3ZWVuIGh5ZHJvbG9naWNhbCBtb2RlbHM8L3RpdGxl
+PjxzZWNvbmRhcnktdGl0bGU+V2F0ZXIgUmVzb3VyY2VzIFJlc2VhcmNoPC9zZWNvbmRhcnktdGl0
+bGU+PC90aXRsZXM+PHBlcmlvZGljYWw+PGZ1bGwtdGl0bGU+V2F0ZXIgUmVzb3VyY2VzIFJlc2Vh
+cmNoPC9mdWxsLXRpdGxlPjwvcGVyaW9kaWNhbD48dm9sdW1lPjQ0PC92b2x1bWU+PG51bWJlcj4x
+MjwvbnVtYmVyPjxkYXRlcz48eWVhcj4yMDA4PC95ZWFyPjwvZGF0ZXM+PGlzYm4+MDA0My0xMzk3
+PC9pc2JuPjx1cmxzPjxyZWxhdGVkLXVybHM+PHVybD5odHRwczovL2FndXB1YnMub25saW5lbGli
+cmFyeS53aWxleS5jb20vZG9pL2Ficy8xMC4xMDI5LzIwMDdXUjAwNjczNTwvdXJsPjwvcmVsYXRl
+ZC11cmxzPjwvdXJscz48Y3VzdG9tMT5DbGFyazIwMDg8L2N1c3RvbTE+PGVsZWN0cm9uaWMtcmVz
+b3VyY2UtbnVtPjEwLjEwMjkvMjAwN3dyMDA2NzM1PC9lbGVjdHJvbmljLXJlc291cmNlLW51bT48
+L3JlY29yZD48L0NpdGU+PENpdGU+PEF1dGhvcj5DbGFyazwvQXV0aG9yPjxZZWFyPjIwMTE8L1ll
+YXI+PFJlY051bT41MjU1PC9SZWNOdW0+PHJlY29yZD48cmVjLW51bWJlcj41MjU1PC9yZWMtbnVt
+YmVyPjxmb3JlaWduLWtleXM+PGtleSBhcHA9IkVOIiBkYi1pZD0iYXMyeHh3cHhxYXJwZnVlc3d6
+YXB0dGVvd3B2OWZ4eHNzNXBhIiB0aW1lc3RhbXA9IjE1NzA4MDE5ODQiPjUyNTU8L2tleT48L2Zv
+cmVpZ24ta2V5cz48cmVmLXR5cGUgbmFtZT0iSm91cm5hbCBBcnRpY2xlIj4xNzwvcmVmLXR5cGU+
+PGNvbnRyaWJ1dG9ycz48YXV0aG9ycz48YXV0aG9yPkNsYXJrLCBNYXJ0eW4gUC48L2F1dGhvcj48
+YXV0aG9yPkthdmV0c2tpLCBEbWl0cmk8L2F1dGhvcj48YXV0aG9yPkZlbmljaWEsIEZhYnJpemlv
+PC9hdXRob3I+PC9hdXRob3JzPjwvY29udHJpYnV0b3JzPjx0aXRsZXM+PHRpdGxlPlB1cnN1aW5n
+IHRoZSBtZXRob2Qgb2YgbXVsdGlwbGUgd29ya2luZyBoeXBvdGhlc2VzIGZvciBoeWRyb2xvZ2lj
+YWwgbW9kZWxpbmc8L3RpdGxlPjxzZWNvbmRhcnktdGl0bGU+V2F0ZXIgUmVzb3VyY2VzIFJlc2Vh
+cmNoPC9zZWNvbmRhcnktdGl0bGU+PC90aXRsZXM+PHBlcmlvZGljYWw+PGZ1bGwtdGl0bGU+V2F0
+ZXIgUmVzb3VyY2VzIFJlc2VhcmNoPC9mdWxsLXRpdGxlPjwvcGVyaW9kaWNhbD48dm9sdW1lPjQ3
+PC92b2x1bWU+PG51bWJlcj45PC9udW1iZXI+PGRhdGVzPjx5ZWFyPjIwMTE8L3llYXI+PC9kYXRl
+cz48aXNibj4wMDQzLTEzOTc8L2lzYm4+PHVybHM+PHJlbGF0ZWQtdXJscz48dXJsPmh0dHBzOi8v
+YWd1cHVicy5vbmxpbmVsaWJyYXJ5LndpbGV5LmNvbS9kb2kvYWJzLzEwLjEwMjkvMjAxMFdSMDA5
+ODI3PC91cmw+PC9yZWxhdGVkLXVybHM+PC91cmxzPjxjdXN0b20xPkNsYXJrMjAxMTwvY3VzdG9t
+MT48ZWxlY3Ryb25pYy1yZXNvdXJjZS1udW0+MTAuMTAyOS8yMDEwd3IwMDk4Mjc8L2VsZWN0cm9u
+aWMtcmVzb3VyY2UtbnVtPjwvcmVjb3JkPjwvQ2l0ZT48L0VuZE5vdGU+AG==
+</w:fldData>
+        </w:fldChar>
+      </w:r>
+      <w:r>
+        <w:instrText xml:space="preserve"> ADDIN EN.CITE </w:instrText>
+      </w:r>
+      <w:r>
+        <w:fldChar w:fldCharType="begin">
+          <w:fldData xml:space="preserve">PEVuZE5vdGU+PENpdGU+PEF1dGhvcj5DbGFyazwvQXV0aG9yPjxZZWFyPjIwMDg8L1llYXI+PFJl
+Y051bT41MjU2PC9SZWNOdW0+PERpc3BsYXlUZXh0PkNsYXJrIGV0IGFsLiwgMjAwODtDbGFyayBl
+dCBhbC4sIDIwMTE8L0Rpc3BsYXlUZXh0PjxyZWNvcmQ+PHJlYy1udW1iZXI+NTI1NjwvcmVjLW51
+bWJlcj48Zm9yZWlnbi1rZXlzPjxrZXkgYXBwPSJFTiIgZGItaWQ9ImFzMnh4d3B4cWFycGZ1ZXN3
+emFwdHRlb3dwdjlmeHhzczVwYSIgdGltZXN0YW1wPSIxNTcwODAyMDA5Ij41MjU2PC9rZXk+PC9m
+b3JlaWduLWtleXM+PHJlZi10eXBlIG5hbWU9IkpvdXJuYWwgQXJ0aWNsZSI+MTc8L3JlZi10eXBl
+Pjxjb250cmlidXRvcnM+PGF1dGhvcnM+PGF1dGhvcj5DbGFyaywgTWFydHluIFAuPC9hdXRob3I+
+PGF1dGhvcj5TbGF0ZXIsIEFuZHJldyBHLjwvYXV0aG9yPjxhdXRob3I+UnVwcCwgRGF2aWQgRS48
+L2F1dGhvcj48YXV0aG9yPldvb2RzLCBSb3NzIEEuPC9hdXRob3I+PGF1dGhvcj5WcnVndCwgSmFz
+cGVyIEEuPC9hdXRob3I+PGF1dGhvcj5HdXB0YSwgSG9zaGluIFYuPC9hdXRob3I+PGF1dGhvcj5X
+YWdlbmVyLCBUaG9yc3RlbjwvYXV0aG9yPjxhdXRob3I+SGF5LCBMYXVyZW4gRS48L2F1dGhvcj48
+L2F1dGhvcnM+PC9jb250cmlidXRvcnM+PHRpdGxlcz48dGl0bGU+RnJhbWV3b3JrIGZvciBVbmRl
+cnN0YW5kaW5nIFN0cnVjdHVyYWwgRXJyb3JzIChGVVNFKTogQSBtb2R1bGFyIGZyYW1ld29yayB0
+byBkaWFnbm9zZSBkaWZmZXJlbmNlcyBiZXR3ZWVuIGh5ZHJvbG9naWNhbCBtb2RlbHM8L3RpdGxl
+PjxzZWNvbmRhcnktdGl0bGU+V2F0ZXIgUmVzb3VyY2VzIFJlc2VhcmNoPC9zZWNvbmRhcnktdGl0
+bGU+PC90aXRsZXM+PHBlcmlvZGljYWw+PGZ1bGwtdGl0bGU+V2F0ZXIgUmVzb3VyY2VzIFJlc2Vh
+cmNoPC9mdWxsLXRpdGxlPjwvcGVyaW9kaWNhbD48dm9sdW1lPjQ0PC92b2x1bWU+PG51bWJlcj4x
+MjwvbnVtYmVyPjxkYXRlcz48eWVhcj4yMDA4PC95ZWFyPjwvZGF0ZXM+PGlzYm4+MDA0My0xMzk3
+PC9pc2JuPjx1cmxzPjxyZWxhdGVkLXVybHM+PHVybD5odHRwczovL2FndXB1YnMub25saW5lbGli
+cmFyeS53aWxleS5jb20vZG9pL2Ficy8xMC4xMDI5LzIwMDdXUjAwNjczNTwvdXJsPjwvcmVsYXRl
+ZC11cmxzPjwvdXJscz48Y3VzdG9tMT5DbGFyazIwMDg8L2N1c3RvbTE+PGVsZWN0cm9uaWMtcmVz
+b3VyY2UtbnVtPjEwLjEwMjkvMjAwN3dyMDA2NzM1PC9lbGVjdHJvbmljLXJlc291cmNlLW51bT48
+L3JlY29yZD48L0NpdGU+PENpdGU+PEF1dGhvcj5DbGFyazwvQXV0aG9yPjxZZWFyPjIwMTE8L1ll
+YXI+PFJlY051bT41MjU1PC9SZWNOdW0+PHJlY29yZD48cmVjLW51bWJlcj41MjU1PC9yZWMtbnVt
+YmVyPjxmb3JlaWduLWtleXM+PGtleSBhcHA9IkVOIiBkYi1pZD0iYXMyeHh3cHhxYXJwZnVlc3d6
+YXB0dGVvd3B2OWZ4eHNzNXBhIiB0aW1lc3RhbXA9IjE1NzA4MDE5ODQiPjUyNTU8L2tleT48L2Zv
+cmVpZ24ta2V5cz48cmVmLXR5cGUgbmFtZT0iSm91cm5hbCBBcnRpY2xlIj4xNzwvcmVmLXR5cGU+
+PGNvbnRyaWJ1dG9ycz48YXV0aG9ycz48YXV0aG9yPkNsYXJrLCBNYXJ0eW4gUC48L2F1dGhvcj48
+YXV0aG9yPkthdmV0c2tpLCBEbWl0cmk8L2F1dGhvcj48YXV0aG9yPkZlbmljaWEsIEZhYnJpemlv
+PC9hdXRob3I+PC9hdXRob3JzPjwvY29udHJpYnV0b3JzPjx0aXRsZXM+PHRpdGxlPlB1cnN1aW5n
+IHRoZSBtZXRob2Qgb2YgbXVsdGlwbGUgd29ya2luZyBoeXBvdGhlc2VzIGZvciBoeWRyb2xvZ2lj
+YWwgbW9kZWxpbmc8L3RpdGxlPjxzZWNvbmRhcnktdGl0bGU+V2F0ZXIgUmVzb3VyY2VzIFJlc2Vh
+cmNoPC9zZWNvbmRhcnktdGl0bGU+PC90aXRsZXM+PHBlcmlvZGljYWw+PGZ1bGwtdGl0bGU+V2F0
+ZXIgUmVzb3VyY2VzIFJlc2VhcmNoPC9mdWxsLXRpdGxlPjwvcGVyaW9kaWNhbD48dm9sdW1lPjQ3
+PC92b2x1bWU+PG51bWJlcj45PC9udW1iZXI+PGRhdGVzPjx5ZWFyPjIwMTE8L3llYXI+PC9kYXRl
+cz48aXNibj4wMDQzLTEzOTc8L2lzYm4+PHVybHM+PHJlbGF0ZWQtdXJscz48dXJsPmh0dHBzOi8v
+YWd1cHVicy5vbmxpbmVsaWJyYXJ5LndpbGV5LmNvbS9kb2kvYWJzLzEwLjEwMjkvMjAxMFdSMDA5
+ODI3PC91cmw+PC9yZWxhdGVkLXVybHM+PC91cmxzPjxjdXN0b20xPkNsYXJrMjAxMTwvY3VzdG9t
+MT48ZWxlY3Ryb25pYy1yZXNvdXJjZS1udW0+MTAuMTAyOS8yMDEwd3IwMDk4Mjc8L2VsZWN0cm9u
+aWMtcmVzb3VyY2UtbnVtPjwvcmVjb3JkPjwvQ2l0ZT48L0VuZE5vdGU+AG==
+</w:fldData>
+        </w:fldChar>
+      </w:r>
+      <w:r>
+        <w:instrText xml:space="preserve"> ADDIN EN.CITE.DATA </w:instrText>
+      </w:r>
+      <w:r>
+        <w:fldChar w:fldCharType="end"/>
+      </w:r>
+      <w:r>
+        <w:fldChar w:fldCharType="separate"/>
+      </w:r>
+      <w:r>
+        <w:rPr>
+          <w:noProof/>
+        </w:rPr>
+        <w:t>Clark et al., 2008;Clark et al., 2011</w:t>
+      </w:r>
+      <w:r>
+        <w:fldChar w:fldCharType="end"/>
+      </w:r>
+      <w:r>
+        <w:t xml:space="preserve">) </w:t>
+      </w:r>
+    </w:p>
+    <w:p>
+      <w:pPr>
+        <w:pStyle w:val="ListParagraph"/>
+        <w:numPr>
+          <w:ilvl w:val="0"/>
+          <w:numId w:val="4"/>
+        </w:numPr>
+      </w:pPr>
+      <w:r>
+        <w:t>input data (</w:t>
+      </w:r>
+      <w:r>
+        <w:fldChar w:fldCharType="begin"/>
+      </w:r>
+      <w:r>
+        <w:instrText xml:space="preserve"> ADDIN EN.CITE &lt;EndNote&gt;&lt;Cite&gt;&lt;Author&gt;Yatheendradas&lt;/Author&gt;&lt;Year&gt;2008&lt;/Year&gt;&lt;RecNum&gt;5253&lt;/RecNum&gt;&lt;DisplayText&gt;Yatheendradas et al., 2008&lt;/DisplayText&gt;&lt;record&gt;&lt;rec-number&gt;5253&lt;/rec-number&gt;&lt;foreign-keys&gt;&lt;key app="EN" db-id="as2xxwpxqarpfueswzaptteowpv9fxxss5pa" timestamp="1570801485"&gt;5253&lt;/key&gt;&lt;/foreign-keys&gt;&lt;ref-type name="Journal Article"&gt;17&lt;/ref-type&gt;&lt;contributors&gt;&lt;authors&gt;&lt;author&gt;Yatheendradas, Soni&lt;/author&gt;&lt;author&gt;Wagener, Thorsten&lt;/author&gt;&lt;author&gt;Gupta, Hoshin&lt;/author&gt;&lt;author&gt;Unkrich, Carl&lt;/author&gt;&lt;author&gt;Goodrich, David&lt;/author&gt;&lt;author&gt;Schaffner, Mike&lt;/author&gt;&lt;author&gt;Stewart, Anne&lt;/author&gt;&lt;/authors&gt;&lt;/contributors&gt;&lt;titles&gt;&lt;title&gt;Understanding uncertainty in distributed flash flood forecasting for semiarid regions&lt;/title&gt;&lt;secondary-title&gt;Water Resources Research&lt;/secondary-title&gt;&lt;/titles&gt;&lt;periodical&gt;&lt;full-title&gt;Water Resources Research&lt;/full-title&gt;&lt;/periodical&gt;&lt;volume&gt;44&lt;/volume&gt;&lt;number&gt;5&lt;/number&gt;&lt;dates&gt;&lt;year&gt;2008&lt;/year&gt;&lt;/dates&gt;&lt;isbn&gt;0043-1397&lt;/isbn&gt;&lt;urls&gt;&lt;related-urls&gt;&lt;url&gt;https://agupubs.onlinelibrary.wiley.com/doi/abs/10.1029/2007WR005940&lt;/url&gt;&lt;/related-urls&gt;&lt;/urls&gt;&lt;custom1&gt;Yatheendradas2008&lt;/custom1&gt;&lt;electronic-resource-num&gt;10.1029/2007wr005940&lt;/electronic-resource-num&gt;&lt;/record&gt;&lt;/Cite&gt;&lt;/EndNote&gt;</w:instrText>
+      </w:r>
+      <w:r>
+        <w:fldChar w:fldCharType="separate"/>
+      </w:r>
+      <w:r>
+        <w:rPr>
+          <w:noProof/>
+        </w:rPr>
+        <w:t>Yatheendradas et al., 2008</w:t>
+      </w:r>
+      <w:r>
+        <w:fldChar w:fldCharType="end"/>
+      </w:r>
+      <w:r>
+        <w:t>)</w:t>
+      </w:r>
+    </w:p>
+    <w:p>
+      <w:pPr>
+        <w:pStyle w:val="ListParagraph"/>
+        <w:numPr>
+          <w:ilvl w:val="0"/>
+          <w:numId w:val="4"/>
+        </w:numPr>
+      </w:pPr>
+      <w:r>
+        <w:t>uncertainties</w:t>
+      </w:r>
+      <w:r>
+        <w:t xml:space="preserve"> in observations (</w:t>
+      </w:r>
+      <w:r>
+        <w:fldChar w:fldCharType="begin"/>
+      </w:r>
+      <w:r>
+        <w:instrText xml:space="preserve"> ADDIN EN.CITE &lt;EndNote&gt;&lt;Cite&gt;&lt;Author&gt;Coxon&lt;/Author&gt;&lt;Year&gt;2015&lt;/Year&gt;&lt;RecNum&gt;5254&lt;/RecNum&gt;&lt;DisplayText&gt;Coxon et al., 2015&lt;/DisplayText&gt;&lt;record&gt;&lt;rec-number&gt;5254&lt;/rec-number&gt;&lt;foreign-keys&gt;&lt;key app="EN" db-id="as2xxwpxqarpfueswzaptteowpv9fxxss5pa" timestamp="1570801818"&gt;5254&lt;/key&gt;&lt;/foreign-keys&gt;&lt;ref-type name="Journal Article"&gt;17&lt;/ref-type&gt;&lt;contributors&gt;&lt;authors&gt;&lt;author&gt;Coxon, G.&lt;/author&gt;&lt;author&gt;Freer, J.&lt;/author&gt;&lt;author&gt;Westerberg, I. K.&lt;/author&gt;&lt;author&gt;Wagener, T.&lt;/author&gt;&lt;author&gt;Woods, R.&lt;/author&gt;&lt;author&gt;Smith, P. J.&lt;/author&gt;&lt;/authors&gt;&lt;/contributors&gt;&lt;titles&gt;&lt;title&gt;A novel framework for discharge uncertainty quantification applied to 500 UK gauging stations&lt;/title&gt;&lt;secondary-title&gt;Water Resources Research&lt;/secondary-title&gt;&lt;/titles&gt;&lt;periodical&gt;&lt;full-title&gt;Water Resources Research&lt;/full-title&gt;&lt;/periodical&gt;&lt;pages&gt;5531-5546&lt;/pages&gt;&lt;volume&gt;51&lt;/volume&gt;&lt;number&gt;7&lt;/number&gt;&lt;dates&gt;&lt;year&gt;2015&lt;/year&gt;&lt;/dates&gt;&lt;isbn&gt;0043-1397&lt;/isbn&gt;&lt;urls&gt;&lt;related-urls&gt;&lt;url&gt;https://agupubs.onlinelibrary.wiley.com/doi/abs/10.1002/2014WR016532&lt;/url&gt;&lt;/related-urls&gt;&lt;/urls&gt;&lt;custom1&gt;Coxon2015&lt;/custom1&gt;&lt;electronic-resource-num&gt;10.1002/2014wr016532&lt;/electronic-resource-num&gt;&lt;/record&gt;&lt;/Cite&gt;&lt;/EndNote&gt;</w:instrText>
+      </w:r>
+      <w:r>
+        <w:fldChar w:fldCharType="separate"/>
+      </w:r>
+      <w:r>
+        <w:rPr>
+          <w:noProof/>
+        </w:rPr>
+        <w:t>Coxon et al., 2015</w:t>
+      </w:r>
+      <w:r>
+        <w:fldChar w:fldCharType="end"/>
+      </w:r>
+      <w:r>
+        <w:t>)</w:t>
+      </w:r>
+      <w:r>
+        <w:t xml:space="preserve"> to which simulations are compared to</w:t>
+      </w:r>
+    </w:p>
+    <w:p/>
+    <w:p>
+      <w:r>
         <w:t xml:space="preserve">We used an </w:t>
       </w:r>
       <w:r>
@@ -6360,7 +7236,7 @@
         <w:fldChar w:fldCharType="begin"/>
       </w:r>
       <w:r>
-        <w:instrText xml:space="preserve"> ADDIN EN.CITE &lt;EndNote&gt;&lt;Cite&gt;&lt;Author&gt;Newman&lt;/Author&gt;&lt;Year&gt;2015&lt;/Year&gt;&lt;RecNum&gt;764&lt;/RecNum&gt;&lt;DisplayText&gt;Newman et al., 2015&lt;/DisplayText&gt;&lt;record&gt;&lt;rec-number&gt;764&lt;/rec-number&gt;&lt;foreign-keys&gt;&lt;key app="EN" db-id="as2xxwpxqarpfueswzaptteowpv9fxxss5pa" timestamp="1521279094"&gt;764&lt;/key&gt;&lt;/foreign-keys&gt;&lt;ref-type name="Journal Article"&gt;17&lt;/ref-type&gt;&lt;contributors&gt;&lt;authors&gt;&lt;author&gt;Newman, A. J.&lt;/author&gt;&lt;author&gt;Clark, M. P.&lt;/author&gt;&lt;author&gt;Sampson, K.&lt;/author&gt;&lt;author&gt;Wood, A.&lt;/author&gt;&lt;author&gt;Hay, L. E.&lt;/author&gt;&lt;author&gt;Bock, A.&lt;/author&gt;&lt;author&gt;Viger, R. J.&lt;/author&gt;&lt;author&gt;Blodgett, D.&lt;/author&gt;&lt;author&gt;Brekke, L.&lt;/author&gt;&lt;author&gt;Arnold, J. R.&lt;/author&gt;&lt;author&gt;Hopson, T.&lt;/author&gt;&lt;author&gt;Duan, Q.&lt;/author&gt;&lt;/authors&gt;&lt;/contributors&gt;&lt;titles&gt;&lt;title&gt;Development of a large-sample watershed-scale hydrometeorological data set for the contiguous USA: data set characteristics and assessment of regional variability in hydrologic model performance&lt;/title&gt;&lt;secondary-title&gt;Hydrol. Earth Syst. Sci.&lt;/secondary-title&gt;&lt;/titles&gt;&lt;periodical&gt;&lt;full-title&gt;Hydrol. Earth Syst. Sci.&lt;/full-title&gt;&lt;/periodical&gt;&lt;pages&gt;209-223&lt;/pages&gt;&lt;volume&gt;19&lt;/volume&gt;&lt;number&gt;1&lt;/number&gt;&lt;dates&gt;&lt;year&gt;2015&lt;/year&gt;&lt;/dates&gt;&lt;publisher&gt;Copernicus Publications&lt;/publisher&gt;&lt;isbn&gt;1607-7938&lt;/isbn&gt;&lt;urls&gt;&lt;related-urls&gt;&lt;url&gt;https://www.hydrol-earth-syst-sci.net/19/209/2015/&lt;/url&gt;&lt;/related-urls&gt;&lt;/urls&gt;&lt;custom1&gt;Newman2015&lt;/custom1&gt;&lt;electronic-resource-num&gt;10.5194/hess-19-209-2015&lt;/electronic-resource-num&gt;&lt;/record&gt;&lt;/Cite&gt;&lt;/EndNote&gt;</w:instrText>
+        <w:instrText xml:space="preserve"> ADDIN EN.CITE &lt;EndNote&gt;&lt;Cite&gt;&lt;Author&gt;Newman&lt;/Author&gt;&lt;Year&gt;2015&lt;/Year&gt;&lt;RecNum&gt;5240&lt;/RecNum&gt;&lt;DisplayText&gt;Newman et al., 2015&lt;/DisplayText&gt;&lt;record&gt;&lt;rec-number&gt;5240&lt;/rec-number&gt;&lt;foreign-keys&gt;&lt;key app="EN" db-id="as2xxwpxqarpfueswzaptteowpv9fxxss5pa" timestamp="1569925897"&gt;5240&lt;/key&gt;&lt;/foreign-keys&gt;&lt;ref-type name="Journal Article"&gt;17&lt;/ref-type&gt;&lt;contributors&gt;&lt;authors&gt;&lt;author&gt;Newman, A. J.&lt;/author&gt;&lt;author&gt;Clark, M. P.&lt;/author&gt;&lt;author&gt;Sampson, K.&lt;/author&gt;&lt;author&gt;Wood, A.&lt;/author&gt;&lt;author&gt;Hay, L. E.&lt;/author&gt;&lt;author&gt;Bock, A.&lt;/author&gt;&lt;author&gt;Viger, R. J.&lt;/author&gt;&lt;author&gt;Blodgett, D.&lt;/author&gt;&lt;author&gt;Brekke, L.&lt;/author&gt;&lt;author&gt;Arnold, J. R.&lt;/author&gt;&lt;author&gt;Hopson, T.&lt;/author&gt;&lt;author&gt;Duan, Q.&lt;/author&gt;&lt;/authors&gt;&lt;/contributors&gt;&lt;titles&gt;&lt;title&gt;Development of a large-sample watershed-scale hydrometeorological data set for the contiguous USA: data set characteristics and assessment of regional variability in hydrologic model performance&lt;/title&gt;&lt;secondary-title&gt;Hydrol. Earth Syst. Sci.&lt;/secondary-title&gt;&lt;/titles&gt;&lt;periodical&gt;&lt;full-title&gt;Hydrol. Earth Syst. Sci.&lt;/full-title&gt;&lt;/periodical&gt;&lt;pages&gt;209-223&lt;/pages&gt;&lt;volume&gt;19&lt;/volume&gt;&lt;number&gt;1&lt;/number&gt;&lt;dates&gt;&lt;year&gt;2015&lt;/year&gt;&lt;/dates&gt;&lt;publisher&gt;Copernicus Publications&lt;/publisher&gt;&lt;isbn&gt;1607-7938&lt;/isbn&gt;&lt;urls&gt;&lt;related-urls&gt;&lt;url&gt;https://www.hydrol-earth-syst-sci.net/19/209/2015/&lt;/url&gt;&lt;/related-urls&gt;&lt;/urls&gt;&lt;custom1&gt;Newman2015&lt;/custom1&gt;&lt;electronic-resource-num&gt;10.5194/hess-19-209-2015&lt;/electronic-resource-num&gt;&lt;/record&gt;&lt;/Cite&gt;&lt;/EndNote&gt;</w:instrText>
       </w:r>
       <w:r>
         <w:fldChar w:fldCharType="separate"/>
@@ -6446,6 +7322,7 @@
         </w:numPr>
       </w:pPr>
       <w:r>
+        <w:lastRenderedPageBreak/>
         <w:t>Increase high flows – Decrease low flows</w:t>
       </w:r>
       <w:r>
@@ -6745,6 +7622,7 @@
         <w:pStyle w:val="Heading2"/>
       </w:pPr>
       <w:r>
+        <w:lastRenderedPageBreak/>
         <w:t xml:space="preserve">3.2 </w:t>
       </w:r>
       <w:r>
@@ -6831,7 +7709,6 @@
           <w:noProof/>
           <w:lang w:eastAsia="en-GB"/>
         </w:rPr>
-        <w:lastRenderedPageBreak/>
         <w:drawing>
           <wp:inline distT="0" distB="0" distL="0" distR="0" wp14:anchorId="6639C5ED" wp14:editId="44A462F9">
             <wp:extent cx="3308157" cy="2452127"/>
@@ -6903,6 +7780,7 @@
           <w:noProof/>
           <w:lang w:eastAsia="en-GB"/>
         </w:rPr>
+        <w:lastRenderedPageBreak/>
         <w:drawing>
           <wp:inline distT="0" distB="0" distL="0" distR="0" wp14:anchorId="648726C0" wp14:editId="06664631">
             <wp:extent cx="6541687" cy="2984731"/>
@@ -6958,21 +7836,64 @@
         <w:pStyle w:val="Caption"/>
       </w:pPr>
       <w:r>
-        <w:t>Figure 2: Flow duration curves of observed and manipulated streamflow time series</w:t>
-      </w:r>
-    </w:p>
-    <w:p/>
-    <w:p/>
-    <w:p>
-      <w:pPr>
-        <w:jc w:val="center"/>
-      </w:pPr>
+        <w:t>Figure 2: Flow duration curves of observed and manipulate streamflow time series</w:t>
+      </w:r>
     </w:p>
     <w:p>
       <w:pPr>
         <w:pStyle w:val="Caption"/>
         <w:jc w:val="center"/>
       </w:pPr>
+      <w:bookmarkStart w:id="0" w:name="_GoBack"/>
+      <w:r>
+        <w:rPr>
+          <w:noProof/>
+          <w:lang w:eastAsia="en-GB"/>
+        </w:rPr>
+        <w:lastRenderedPageBreak/>
+        <w:drawing>
+          <wp:inline distT="0" distB="0" distL="0" distR="0" wp14:anchorId="07FFCEF1" wp14:editId="6EF05DEB">
+            <wp:extent cx="4084754" cy="4523468"/>
+            <wp:effectExtent l="0" t="0" r="5080" b="0"/>
+            <wp:docPr id="1" name="Picture 1"/>
+            <wp:cNvGraphicFramePr>
+              <a:graphicFrameLocks xmlns:a="http://schemas.openxmlformats.org/drawingml/2006/main" noChangeAspect="1"/>
+            </wp:cNvGraphicFramePr>
+            <a:graphic xmlns:a="http://schemas.openxmlformats.org/drawingml/2006/main">
+              <a:graphicData uri="http://schemas.openxmlformats.org/drawingml/2006/picture">
+                <pic:pic xmlns:pic="http://schemas.openxmlformats.org/drawingml/2006/picture">
+                  <pic:nvPicPr>
+                    <pic:cNvPr id="1" name="de_diag_fancy.png"/>
+                    <pic:cNvPicPr/>
+                  </pic:nvPicPr>
+                  <pic:blipFill>
+                    <a:blip r:embed="rId10" cstate="print">
+                      <a:extLst>
+                        <a:ext uri="{28A0092B-C50C-407E-A947-70E740481C1C}">
+                          <a14:useLocalDpi xmlns:a14="http://schemas.microsoft.com/office/drawing/2010/main" val="0"/>
+                        </a:ext>
+                      </a:extLst>
+                    </a:blip>
+                    <a:stretch>
+                      <a:fillRect/>
+                    </a:stretch>
+                  </pic:blipFill>
+                  <pic:spPr>
+                    <a:xfrm>
+                      <a:off x="0" y="0"/>
+                      <a:ext cx="4208339" cy="4660327"/>
+                    </a:xfrm>
+                    <a:prstGeom prst="rect">
+                      <a:avLst/>
+                    </a:prstGeom>
+                  </pic:spPr>
+                </pic:pic>
+              </a:graphicData>
+            </a:graphic>
+          </wp:inline>
+        </w:drawing>
+      </w:r>
+      <w:bookmarkEnd w:id="0"/>
     </w:p>
     <w:p>
       <w:pPr>
@@ -7061,7 +7982,6 @@
                 <w:lang w:eastAsia="en-GB"/>
               </w:rPr>
             </w:pPr>
-            <w:bookmarkStart w:id="0" w:name="_GoBack" w:colFirst="15" w:colLast="15"/>
             <w:r>
               <w:rPr>
                 <w:rFonts w:ascii="Helvetica Neue" w:hAnsi="Helvetica Neue"/>
@@ -9494,7 +10414,6 @@
           </w:p>
         </w:tc>
       </w:tr>
-      <w:bookmarkEnd w:id="0"/>
     </w:tbl>
     <w:p/>
     <w:p>
@@ -9521,168 +10440,6 @@
         <w:t>NSE is not constant for synthetically generated errors</w:t>
       </w:r>
     </w:p>
-    <w:p/>
-    <w:p>
-      <w:pPr>
-        <w:pStyle w:val="Caption"/>
-      </w:pPr>
-      <w:r>
-        <w:t xml:space="preserve">Figure 4: </w:t>
-      </w:r>
-      <w:r>
-        <w:t>Simulated and observed streamflow</w:t>
-      </w:r>
-      <w:r>
-        <w:t xml:space="preserve"> of real case example (a) and the related flow duration curves (b)</w:t>
-      </w:r>
-    </w:p>
-    <w:p>
-      <w:pPr>
-        <w:pStyle w:val="Caption"/>
-      </w:pPr>
-    </w:p>
-    <w:p>
-      <w:pPr>
-        <w:pStyle w:val="Caption"/>
-      </w:pPr>
-    </w:p>
-    <w:p>
-      <w:pPr>
-        <w:pStyle w:val="Caption"/>
-      </w:pPr>
-      <w:r>
-        <w:t>Figure 5</w:t>
-      </w:r>
-      <w:r>
-        <w:t>: Diagnostic plot for real case example</w:t>
-      </w:r>
-    </w:p>
-    <w:p/>
-    <w:p/>
-    <w:p>
-      <w:pPr>
-        <w:pStyle w:val="Heading1"/>
-      </w:pPr>
-      <w:r>
-        <w:t>References</w:t>
-      </w:r>
-    </w:p>
-    <w:p>
-      <w:pPr>
-        <w:pStyle w:val="EndNoteBibliography"/>
-        <w:rPr>
-          <w:noProof/>
-        </w:rPr>
-      </w:pPr>
-      <w:r>
-        <w:fldChar w:fldCharType="begin"/>
-      </w:r>
-      <w:r>
-        <w:instrText xml:space="preserve"> ADDIN EN.REFLIST </w:instrText>
-      </w:r>
-      <w:r>
-        <w:fldChar w:fldCharType="separate"/>
-      </w:r>
-      <w:r>
-        <w:rPr>
-          <w:noProof/>
-        </w:rPr>
-        <w:t>Gupta, H. V., Kling, H., Yilmaz, K. K., and Martinez, G. F.: Decomposition of the mean squared error and NSE performance criteria: Implications for improving hydrological modelling, Journal of Hydrology, 377, 80-91, 10.1016/j.jhydrol.2009.08.003, 2009.</w:t>
-      </w:r>
-    </w:p>
-    <w:p>
-      <w:pPr>
-        <w:pStyle w:val="EndNoteBibliography"/>
-        <w:rPr>
-          <w:noProof/>
-        </w:rPr>
-      </w:pPr>
-      <w:r>
-        <w:rPr>
-          <w:noProof/>
-        </w:rPr>
-        <w:t>Kling, H., Fuchs, M., and Paulin, M.: Runoff conditions in the upper Danube basin under an ensemble of climate change scenarios, Journal of Hydrology, 424-425, 264-277, 10.1016/j.jhydrol.2012.01.011, 2012.</w:t>
-      </w:r>
-    </w:p>
-    <w:p>
-      <w:pPr>
-        <w:pStyle w:val="EndNoteBibliography"/>
-        <w:rPr>
-          <w:noProof/>
-        </w:rPr>
-      </w:pPr>
-      <w:r>
-        <w:rPr>
-          <w:noProof/>
-        </w:rPr>
-        <w:t>Knoben, W. J. M., Freer, J. E., and Woods, R. A.: Technical note: Inherent benchmark or not? Comparing Nash-Sutcliffe and Kling-Gupta efficiency scores, Hydrol. Earth Syst. Sci. Discuss., 2019, 1-7, 10.5194/hess-2019-327, 2019.</w:t>
-      </w:r>
-    </w:p>
-    <w:p>
-      <w:pPr>
-        <w:pStyle w:val="EndNoteBibliography"/>
-        <w:rPr>
-          <w:noProof/>
-        </w:rPr>
-      </w:pPr>
-      <w:r>
-        <w:rPr>
-          <w:noProof/>
-        </w:rPr>
-        <w:t>Nash, J. E., and Sutcliffe, J. V.: River flow forecasting through conceptual models part I - A discussion of principles, Journal of Hydrology, 10, 282-290, 10.1016/0022-1694(70)90255-6, 1970.</w:t>
-      </w:r>
-    </w:p>
-    <w:p>
-      <w:pPr>
-        <w:pStyle w:val="EndNoteBibliography"/>
-        <w:rPr>
-          <w:noProof/>
-        </w:rPr>
-      </w:pPr>
-      <w:r>
-        <w:rPr>
-          <w:noProof/>
-        </w:rPr>
-        <w:t>Newman, A. J., Clark, M. P., Sampson, K., Wood, A., Hay, L. E., Bock, A., Viger, R. J., Blodgett, D., Brekke, L., Arnold, J. R., Hopson, T., and Duan, Q.: Development of a large-sample watershed-scale hydrometeorological data set for the contiguous USA: data set characteristics and assessment of regional variability in hydrologic model performance, Hydrol. Earth Syst. Sci., 19, 209-223, 10.5194/hess-19-209-2015, 2015.</w:t>
-      </w:r>
-    </w:p>
-    <w:p>
-      <w:pPr>
-        <w:pStyle w:val="EndNoteBibliography"/>
-        <w:rPr>
-          <w:noProof/>
-        </w:rPr>
-      </w:pPr>
-      <w:r>
-        <w:rPr>
-          <w:noProof/>
-        </w:rPr>
-        <w:t>Pool, S., Vis, M., and Seibert, J.: Evaluating model performance: towards a non-parametric variant of the Kling-Gupta efficiency, Hydrological Sciences Journal, 63, 1941-1953, 10.1080/02626667.2018.1552002, 2018.</w:t>
-      </w:r>
-    </w:p>
-    <w:p>
-      <w:pPr>
-        <w:pStyle w:val="EndNoteBibliography"/>
-        <w:rPr>
-          <w:noProof/>
-        </w:rPr>
-      </w:pPr>
-      <w:r>
-        <w:rPr>
-          <w:noProof/>
-        </w:rPr>
-        <w:t>Schaefli, B., and Gupta, H. V.: Do Nash values have value?, Hydrological Processes, 21, 2075-2080, 10.1002/hyp.6825, 2007.</w:t>
-      </w:r>
-    </w:p>
-    <w:p>
-      <w:pPr>
-        <w:pStyle w:val="Caption"/>
-      </w:pPr>
-      <w:r>
-        <w:fldChar w:fldCharType="end"/>
-      </w:r>
-    </w:p>
-    <w:p/>
     <w:p>
       <w:r>
         <w:rPr>
@@ -9690,6 +10447,364 @@
           <w:lang w:eastAsia="en-GB"/>
         </w:rPr>
         <w:lastRenderedPageBreak/>
+        <w:drawing>
+          <wp:inline distT="0" distB="0" distL="0" distR="0" wp14:anchorId="7BA74758" wp14:editId="2BDA5005">
+            <wp:extent cx="6197606" cy="5693422"/>
+            <wp:effectExtent l="0" t="0" r="0" b="0"/>
+            <wp:docPr id="2" name="Picture 2"/>
+            <wp:cNvGraphicFramePr>
+              <a:graphicFrameLocks xmlns:a="http://schemas.openxmlformats.org/drawingml/2006/main" noChangeAspect="1"/>
+            </wp:cNvGraphicFramePr>
+            <a:graphic xmlns:a="http://schemas.openxmlformats.org/drawingml/2006/main">
+              <a:graphicData uri="http://schemas.openxmlformats.org/drawingml/2006/picture">
+                <pic:pic xmlns:pic="http://schemas.openxmlformats.org/drawingml/2006/picture">
+                  <pic:nvPicPr>
+                    <pic:cNvPr id="2" name="ts_fdc_real_case.png"/>
+                    <pic:cNvPicPr/>
+                  </pic:nvPicPr>
+                  <pic:blipFill rotWithShape="1">
+                    <a:blip r:embed="rId11" cstate="print">
+                      <a:extLst>
+                        <a:ext uri="{28A0092B-C50C-407E-A947-70E740481C1C}">
+                          <a14:useLocalDpi xmlns:a14="http://schemas.microsoft.com/office/drawing/2010/main" val="0"/>
+                        </a:ext>
+                      </a:extLst>
+                    </a:blip>
+                    <a:srcRect l="3695" t="7471" r="7359" b="3013"/>
+                    <a:stretch/>
+                  </pic:blipFill>
+                  <pic:spPr bwMode="auto">
+                    <a:xfrm>
+                      <a:off x="0" y="0"/>
+                      <a:ext cx="6203383" cy="5698729"/>
+                    </a:xfrm>
+                    <a:prstGeom prst="rect">
+                      <a:avLst/>
+                    </a:prstGeom>
+                    <a:ln>
+                      <a:noFill/>
+                    </a:ln>
+                    <a:extLst>
+                      <a:ext uri="{53640926-AAD7-44D8-BBD7-CCE9431645EC}">
+                        <a14:shadowObscured xmlns:a14="http://schemas.microsoft.com/office/drawing/2010/main"/>
+                      </a:ext>
+                    </a:extLst>
+                  </pic:spPr>
+                </pic:pic>
+              </a:graphicData>
+            </a:graphic>
+          </wp:inline>
+        </w:drawing>
+      </w:r>
+    </w:p>
+    <w:p>
+      <w:pPr>
+        <w:pStyle w:val="Caption"/>
+      </w:pPr>
+      <w:r>
+        <w:t xml:space="preserve">Figure 4: </w:t>
+      </w:r>
+      <w:r>
+        <w:t>Simulated and observed streamflow</w:t>
+      </w:r>
+      <w:r>
+        <w:t xml:space="preserve"> of real case example (a) and the related flow duration curves (b)</w:t>
+      </w:r>
+    </w:p>
+    <w:p>
+      <w:pPr>
+        <w:pStyle w:val="Caption"/>
+      </w:pPr>
+    </w:p>
+    <w:p>
+      <w:pPr>
+        <w:pStyle w:val="Caption"/>
+        <w:jc w:val="center"/>
+      </w:pPr>
+      <w:r>
+        <w:rPr>
+          <w:noProof/>
+          <w:lang w:eastAsia="en-GB"/>
+        </w:rPr>
+        <w:lastRenderedPageBreak/>
+        <w:drawing>
+          <wp:inline distT="0" distB="0" distL="0" distR="0" wp14:anchorId="02821BDF" wp14:editId="3599EE9E">
+            <wp:extent cx="4026452" cy="4416104"/>
+            <wp:effectExtent l="0" t="0" r="12700" b="3810"/>
+            <wp:docPr id="5" name="Picture 5"/>
+            <wp:cNvGraphicFramePr>
+              <a:graphicFrameLocks xmlns:a="http://schemas.openxmlformats.org/drawingml/2006/main" noChangeAspect="1"/>
+            </wp:cNvGraphicFramePr>
+            <a:graphic xmlns:a="http://schemas.openxmlformats.org/drawingml/2006/main">
+              <a:graphicData uri="http://schemas.openxmlformats.org/drawingml/2006/picture">
+                <pic:pic xmlns:pic="http://schemas.openxmlformats.org/drawingml/2006/picture">
+                  <pic:nvPicPr>
+                    <pic:cNvPr id="5" name="de_diag_real_case.png"/>
+                    <pic:cNvPicPr/>
+                  </pic:nvPicPr>
+                  <pic:blipFill rotWithShape="1">
+                    <a:blip r:embed="rId12" cstate="print">
+                      <a:extLst>
+                        <a:ext uri="{28A0092B-C50C-407E-A947-70E740481C1C}">
+                          <a14:useLocalDpi xmlns:a14="http://schemas.microsoft.com/office/drawing/2010/main" val="0"/>
+                        </a:ext>
+                      </a:extLst>
+                    </a:blip>
+                    <a:srcRect l="4456" r="4125"/>
+                    <a:stretch/>
+                  </pic:blipFill>
+                  <pic:spPr bwMode="auto">
+                    <a:xfrm>
+                      <a:off x="0" y="0"/>
+                      <a:ext cx="4040386" cy="4431386"/>
+                    </a:xfrm>
+                    <a:prstGeom prst="rect">
+                      <a:avLst/>
+                    </a:prstGeom>
+                    <a:ln>
+                      <a:noFill/>
+                    </a:ln>
+                    <a:extLst>
+                      <a:ext uri="{53640926-AAD7-44D8-BBD7-CCE9431645EC}">
+                        <a14:shadowObscured xmlns:a14="http://schemas.microsoft.com/office/drawing/2010/main"/>
+                      </a:ext>
+                    </a:extLst>
+                  </pic:spPr>
+                </pic:pic>
+              </a:graphicData>
+            </a:graphic>
+          </wp:inline>
+        </w:drawing>
+      </w:r>
+    </w:p>
+    <w:p>
+      <w:pPr>
+        <w:pStyle w:val="Caption"/>
+      </w:pPr>
+      <w:r>
+        <w:t>Figure 5</w:t>
+      </w:r>
+      <w:r>
+        <w:t>: Diagnostic plot for real case example</w:t>
+      </w:r>
+    </w:p>
+    <w:p/>
+    <w:p/>
+    <w:p>
+      <w:pPr>
+        <w:pStyle w:val="Heading1"/>
+      </w:pPr>
+      <w:r>
+        <w:t>References</w:t>
+      </w:r>
+    </w:p>
+    <w:p>
+      <w:pPr>
+        <w:pStyle w:val="EndNoteBibliography"/>
+        <w:rPr>
+          <w:noProof/>
+        </w:rPr>
+      </w:pPr>
+      <w:r>
+        <w:fldChar w:fldCharType="begin"/>
+      </w:r>
+      <w:r>
+        <w:instrText xml:space="preserve"> ADDIN EN.REFLIST </w:instrText>
+      </w:r>
+      <w:r>
+        <w:fldChar w:fldCharType="separate"/>
+      </w:r>
+      <w:r>
+        <w:rPr>
+          <w:noProof/>
+        </w:rPr>
+        <w:t>Clark, M. P., Slater, A. G., Rupp, D. E., Woods, R. A., Vrugt, J. A., Gupta, H. V., Wagener, T., and Hay, L. E.: Framework for Understanding Structural Errors (FUSE): A modular framework to diagnose differences between hydrological models, Water Resources Research, 44, 10.1029/2007wr006735, 2008.</w:t>
+      </w:r>
+    </w:p>
+    <w:p>
+      <w:pPr>
+        <w:pStyle w:val="EndNoteBibliography"/>
+        <w:rPr>
+          <w:noProof/>
+        </w:rPr>
+      </w:pPr>
+      <w:r>
+        <w:rPr>
+          <w:noProof/>
+        </w:rPr>
+        <w:t>Clark, M. P., Kavetski, D., and Fenicia, F.: Pursuing the method of multiple working hypotheses for hydrological modeling, Water Resources Research, 47, 10.1029/2010wr009827, 2011.</w:t>
+      </w:r>
+    </w:p>
+    <w:p>
+      <w:pPr>
+        <w:pStyle w:val="EndNoteBibliography"/>
+        <w:rPr>
+          <w:noProof/>
+        </w:rPr>
+      </w:pPr>
+      <w:r>
+        <w:rPr>
+          <w:noProof/>
+        </w:rPr>
+        <w:t>Coxon, G., Freer, J., Westerberg, I. K., Wagener, T., Woods, R., and Smith, P. J.: A novel framework for discharge uncertainty quantification applied to 500 UK gauging stations, Water Resources Research, 51, 5531-5546, 10.1002/2014wr016532, 2015.</w:t>
+      </w:r>
+    </w:p>
+    <w:p>
+      <w:pPr>
+        <w:pStyle w:val="EndNoteBibliography"/>
+        <w:rPr>
+          <w:noProof/>
+        </w:rPr>
+      </w:pPr>
+      <w:r>
+        <w:rPr>
+          <w:noProof/>
+        </w:rPr>
+        <w:t>Gupta, H. V., Kling, H., Yilmaz, K. K., and Martinez, G. F.: Decomposition of the mean squared error and NSE performance criteria: Implications for improving hydrological modelling, Journal of Hydrology, 377, 80-91, 10.1016/j.jhydrol.2009.08.003, 2009.</w:t>
+      </w:r>
+    </w:p>
+    <w:p>
+      <w:pPr>
+        <w:pStyle w:val="EndNoteBibliography"/>
+        <w:rPr>
+          <w:noProof/>
+        </w:rPr>
+      </w:pPr>
+      <w:r>
+        <w:rPr>
+          <w:noProof/>
+        </w:rPr>
+        <w:t>Kling, H., Fuchs, M., and Paulin, M.: Runoff conditions in the upper Danube basin under an ensemble of climate change scenarios, Journal of Hydrology, 424-425, 264-277, 10.1016/j.jhydrol.2012.01.011, 2012.</w:t>
+      </w:r>
+    </w:p>
+    <w:p>
+      <w:pPr>
+        <w:pStyle w:val="EndNoteBibliography"/>
+        <w:rPr>
+          <w:noProof/>
+        </w:rPr>
+      </w:pPr>
+      <w:r>
+        <w:rPr>
+          <w:noProof/>
+        </w:rPr>
+        <w:lastRenderedPageBreak/>
+        <w:t>Knoben, W. J. M., Freer, J. E., and Woods, R. A.: Technical note: Inherent benchmark or not? Comparing Nash-Sutcliffe and Kling-Gupta efficiency scores, Hydrol. Earth Syst. Sci. Discuss., 2019, 1-7, 10.5194/hess-2019-327, 2019.</w:t>
+      </w:r>
+    </w:p>
+    <w:p>
+      <w:pPr>
+        <w:pStyle w:val="EndNoteBibliography"/>
+        <w:rPr>
+          <w:noProof/>
+        </w:rPr>
+      </w:pPr>
+      <w:r>
+        <w:rPr>
+          <w:noProof/>
+        </w:rPr>
+        <w:t>Nash, J. E., and Sutcliffe, J. V.: River flow forecasting through conceptual models part I - A discussion of principles, Journal of Hydrology, 10, 282-290, 10.1016/0022-1694(70)90255-6, 1970.</w:t>
+      </w:r>
+    </w:p>
+    <w:p>
+      <w:pPr>
+        <w:pStyle w:val="EndNoteBibliography"/>
+        <w:rPr>
+          <w:noProof/>
+        </w:rPr>
+      </w:pPr>
+      <w:r>
+        <w:rPr>
+          <w:noProof/>
+        </w:rPr>
+        <w:t>Newman, A. J., Clark, M. P., Sampson, K., Wood, A., Hay, L. E., Bock, A., Viger, R. J., Blodgett, D., Brekke, L., Arnold, J. R., Hopson, T., and Duan, Q.: Development of a large-sample watershed-scale hydrometeorological data set for the contiguous USA: data set characteristics and assessment of regional variability in hydrologic model performance, Hydrol. Earth Syst. Sci., 19, 209-223, 10.5194/hess-19-209-2015, 2015.</w:t>
+      </w:r>
+    </w:p>
+    <w:p>
+      <w:pPr>
+        <w:pStyle w:val="EndNoteBibliography"/>
+        <w:rPr>
+          <w:noProof/>
+        </w:rPr>
+      </w:pPr>
+      <w:r>
+        <w:rPr>
+          <w:noProof/>
+        </w:rPr>
+        <w:t>Pool, S., Vis, M., and Seibert, J.: Evaluating model performance: towards a non-parametric variant of the Kling-Gupta efficiency, Hydrological Sciences Journal, 63, 1941-1953, 10.1080/02626667.2018.1552002, 2018.</w:t>
+      </w:r>
+    </w:p>
+    <w:p>
+      <w:pPr>
+        <w:pStyle w:val="EndNoteBibliography"/>
+        <w:rPr>
+          <w:noProof/>
+        </w:rPr>
+      </w:pPr>
+      <w:r>
+        <w:rPr>
+          <w:noProof/>
+        </w:rPr>
+        <w:t>Schaefli, B., and Gupta, H. V.: Do Nash values have value?, Hydrological Processes, 21, 2075-2080, 10.1002/hyp.6825, 2007.</w:t>
+      </w:r>
+    </w:p>
+    <w:p>
+      <w:pPr>
+        <w:pStyle w:val="EndNoteBibliography"/>
+        <w:rPr>
+          <w:noProof/>
+        </w:rPr>
+      </w:pPr>
+      <w:r>
+        <w:rPr>
+          <w:noProof/>
+        </w:rPr>
+        <w:t>Wagener, T., and Gupta, H. V.: Model identification for hydrological forecasting under uncertainty, Stochastic Environmental Research and Risk Assessment, 19, 378-387, 10.1007/s00477-005-0006-5, 2005.</w:t>
+      </w:r>
+    </w:p>
+    <w:p>
+      <w:pPr>
+        <w:pStyle w:val="EndNoteBibliography"/>
+        <w:rPr>
+          <w:noProof/>
+        </w:rPr>
+      </w:pPr>
+      <w:r>
+        <w:rPr>
+          <w:noProof/>
+        </w:rPr>
+        <w:t>Yatheendradas, S., Wagener, T., Gupta, H., Unkrich, C., Goodrich, D., Schaffner, M., and Stewart, A.: Understanding uncertainty in distributed flash flood forecasting for semiarid regions, Water Resources Research, 44, 10.1029/2007wr005940, 2008.</w:t>
+      </w:r>
+    </w:p>
+    <w:p>
+      <w:pPr>
+        <w:pStyle w:val="EndNoteBibliography"/>
+        <w:rPr>
+          <w:noProof/>
+        </w:rPr>
+      </w:pPr>
+      <w:r>
+        <w:rPr>
+          <w:noProof/>
+        </w:rPr>
+        <w:t>Yilmaz, K. K., Gupta, H. V., and Wagener, T.: A process-based diagnostic approach to model evaluation: Application to the NWS distributed hydrologic model, Water Resources Research, 44, 10.1029/2007wr006716, 2008.</w:t>
+      </w:r>
+    </w:p>
+    <w:p>
+      <w:pPr>
+        <w:pStyle w:val="Caption"/>
+      </w:pPr>
+      <w:r>
+        <w:fldChar w:fldCharType="end"/>
+      </w:r>
+    </w:p>
+    <w:p/>
+    <w:p>
+      <w:r>
+        <w:rPr>
+          <w:noProof/>
+          <w:lang w:eastAsia="en-GB"/>
+        </w:rPr>
         <w:drawing>
           <wp:inline distT="0" distB="0" distL="0" distR="0" wp14:anchorId="6441B823" wp14:editId="1CE5DC25">
             <wp:extent cx="6313087" cy="4200755"/>
@@ -9706,7 +10821,7 @@
                     <pic:cNvPicPr/>
                   </pic:nvPicPr>
                   <pic:blipFill rotWithShape="1">
-                    <a:blip r:embed="rId10" cstate="print">
+                    <a:blip r:embed="rId13" cstate="print">
                       <a:extLst>
                         <a:ext uri="{28A0092B-C50C-407E-A947-70E740481C1C}">
                           <a14:useLocalDpi xmlns:a14="http://schemas.microsoft.com/office/drawing/2010/main" val="0"/>
@@ -9770,7 +10885,6 @@
           <w:noProof/>
           <w:lang w:eastAsia="en-GB"/>
         </w:rPr>
-        <w:lastRenderedPageBreak/>
         <w:drawing>
           <wp:inline distT="0" distB="0" distL="0" distR="0" wp14:anchorId="4020E289" wp14:editId="00E48996">
             <wp:extent cx="6311906" cy="2708929"/>
@@ -9787,7 +10901,7 @@
                     <pic:cNvPicPr/>
                   </pic:nvPicPr>
                   <pic:blipFill rotWithShape="1">
-                    <a:blip r:embed="rId11" cstate="print">
+                    <a:blip r:embed="rId14" cstate="print">
                       <a:extLst>
                         <a:ext uri="{28A0092B-C50C-407E-A947-70E740481C1C}">
                           <a14:useLocalDpi xmlns:a14="http://schemas.microsoft.com/office/drawing/2010/main" val="0"/>
@@ -12014,10 +13128,10 @@
         </w:rPr>
         <w:lastRenderedPageBreak/>
         <w:drawing>
-          <wp:inline distT="0" distB="0" distL="0" distR="0" wp14:anchorId="4C64BE2B" wp14:editId="50D9BC17">
-            <wp:extent cx="3846579" cy="3383303"/>
-            <wp:effectExtent l="0" t="0" r="0" b="0"/>
-            <wp:docPr id="7" name="Picture 7"/>
+          <wp:inline distT="0" distB="0" distL="0" distR="0" wp14:anchorId="42C494D6" wp14:editId="1E27D81E">
+            <wp:extent cx="3891236" cy="4337239"/>
+            <wp:effectExtent l="0" t="0" r="0" b="6350"/>
+            <wp:docPr id="8" name="Picture 8"/>
             <wp:cNvGraphicFramePr>
               <a:graphicFrameLocks xmlns:a="http://schemas.openxmlformats.org/drawingml/2006/main" noChangeAspect="1"/>
             </wp:cNvGraphicFramePr>
@@ -12025,24 +13139,24 @@
               <a:graphicData uri="http://schemas.openxmlformats.org/drawingml/2006/picture">
                 <pic:pic xmlns:pic="http://schemas.openxmlformats.org/drawingml/2006/picture">
                   <pic:nvPicPr>
-                    <pic:cNvPr id="7" name="kge_diag_real_case.png"/>
+                    <pic:cNvPr id="8" name="kge_diag_real_case.png"/>
                     <pic:cNvPicPr/>
                   </pic:nvPicPr>
                   <pic:blipFill rotWithShape="1">
-                    <a:blip r:embed="rId12" cstate="print">
+                    <a:blip r:embed="rId15" cstate="print">
                       <a:extLst>
                         <a:ext uri="{28A0092B-C50C-407E-A947-70E740481C1C}">
                           <a14:useLocalDpi xmlns:a14="http://schemas.microsoft.com/office/drawing/2010/main" val="0"/>
                         </a:ext>
                       </a:extLst>
                     </a:blip>
-                    <a:srcRect t="6270" b="5773"/>
+                    <a:srcRect l="6823" t="1295" r="6211"/>
                     <a:stretch/>
                   </pic:blipFill>
                   <pic:spPr bwMode="auto">
                     <a:xfrm>
                       <a:off x="0" y="0"/>
-                      <a:ext cx="3862143" cy="3396992"/>
+                      <a:ext cx="3932792" cy="4383558"/>
                     </a:xfrm>
                     <a:prstGeom prst="rect">
                       <a:avLst/>
@@ -12083,7 +13197,7 @@
       </w:pPr>
     </w:p>
     <w:sectPr>
-      <w:footerReference w:type="default" r:id="rId13"/>
+      <w:footerReference w:type="default" r:id="rId16"/>
       <w:pgSz w:w="11907" w:h="13608"/>
       <w:pgMar w:top="567" w:right="936" w:bottom="1338" w:left="936" w:header="0" w:footer="737" w:gutter="0"/>
       <w:lnNumType w:countBy="5" w:distance="227" w:restart="continuous"/>
@@ -12153,7 +13267,7 @@
           <w:rPr>
             <w:noProof/>
           </w:rPr>
-          <w:t>5</w:t>
+          <w:t>8</w:t>
         </w:r>
         <w:r>
           <w:rPr>
@@ -14684,7 +15798,7 @@
 </file>
 
 <file path=customXml/itemProps1.xml><?xml version="1.0" encoding="utf-8"?>
-<ds:datastoreItem xmlns:ds="http://schemas.openxmlformats.org/officeDocument/2006/customXml" ds:itemID="{2CF62E02-9C07-114A-821E-F2DD0FDE744C}">
+<ds:datastoreItem xmlns:ds="http://schemas.openxmlformats.org/officeDocument/2006/customXml" ds:itemID="{2D69C513-C1B9-7E4F-BC8A-9CBDAD6E5634}">
   <ds:schemaRefs>
     <ds:schemaRef ds:uri="http://schemas.openxmlformats.org/officeDocument/2006/bibliography"/>
   </ds:schemaRefs>

</xml_diff>

<commit_message>
changed colorbar to plasma. added logo.
</commit_message>
<xml_diff>
--- a/paper/technical_note_DE_2019.docx
+++ b/paper/technical_note_DE_2019.docx
@@ -10981,13 +10981,14 @@
           <w:szCs w:val="20"/>
         </w:rPr>
       </w:pPr>
+      <w:bookmarkStart w:id="81" w:name="_GoBack"/>
       <w:r>
         <w:rPr>
           <w:szCs w:val="20"/>
         </w:rPr>
         <w:t>Decrease high flows – Increase low flows and negative offset</w:t>
       </w:r>
-      <w:ins w:id="81" w:author="robin" w:date="2020-01-02T12:34:00Z">
+      <w:ins w:id="82" w:author="robin" w:date="2020-01-02T12:34:00Z">
         <w:r>
           <w:rPr>
             <w:szCs w:val="20"/>
@@ -10995,7 +10996,7 @@
           <w:t xml:space="preserve"> </w:t>
         </w:r>
       </w:ins>
-      <w:ins w:id="82" w:author="robin" w:date="2020-01-02T12:36:00Z">
+      <w:ins w:id="83" w:author="robin" w:date="2020-01-02T12:36:00Z">
         <w:r>
           <w:rPr>
             <w:szCs w:val="20"/>
@@ -11021,7 +11022,7 @@
         </w:rPr>
         <w:t>Decrease high flows – Increase low flows and positive offset</w:t>
       </w:r>
-      <w:ins w:id="83" w:author="robin" w:date="2020-01-02T12:36:00Z">
+      <w:ins w:id="84" w:author="robin" w:date="2020-01-02T12:36:00Z">
         <w:r>
           <w:rPr>
             <w:szCs w:val="20"/>
@@ -11047,7 +11048,7 @@
         </w:rPr>
         <w:t>Increase high flows – Decrease low flows and negative offset</w:t>
       </w:r>
-      <w:ins w:id="84" w:author="robin" w:date="2020-01-02T12:36:00Z">
+      <w:ins w:id="85" w:author="robin" w:date="2020-01-02T12:36:00Z">
         <w:r>
           <w:rPr>
             <w:szCs w:val="20"/>
@@ -11073,7 +11074,7 @@
         </w:rPr>
         <w:t>Increase high flows – Decrease low flows and positive offset</w:t>
       </w:r>
-      <w:ins w:id="85" w:author="robin" w:date="2020-01-02T12:36:00Z">
+      <w:ins w:id="86" w:author="robin" w:date="2020-01-02T12:36:00Z">
         <w:r>
           <w:rPr>
             <w:szCs w:val="20"/>
@@ -11082,6 +11083,7 @@
         </w:r>
       </w:ins>
     </w:p>
+    <w:bookmarkEnd w:id="81"/>
     <w:p>
       <w:pPr>
         <w:ind w:left="360"/>
@@ -12576,8 +12578,8 @@
       <w:r>
         <w:t xml:space="preserve">. </w:t>
       </w:r>
-      <w:commentRangeStart w:id="86"/>
       <w:commentRangeStart w:id="87"/>
+      <w:commentRangeStart w:id="88"/>
       <w:r>
         <w:t>Hypothetic FDC plots</w:t>
       </w:r>
@@ -12587,7 +12589,7 @@
       <w:r>
         <w:t xml:space="preserve"> give examples for the error types.</w:t>
       </w:r>
-      <w:commentRangeEnd w:id="86"/>
+      <w:commentRangeEnd w:id="87"/>
       <w:r>
         <w:rPr>
           <w:rStyle w:val="Kommentarzeichen"/>
@@ -12596,9 +12598,9 @@
           <w:bCs w:val="0"/>
           <w:lang w:eastAsia="en-GB"/>
         </w:rPr>
-        <w:commentReference w:id="86"/>
-      </w:r>
-      <w:commentRangeEnd w:id="87"/>
+        <w:commentReference w:id="87"/>
+      </w:r>
+      <w:commentRangeEnd w:id="88"/>
       <w:r>
         <w:rPr>
           <w:rStyle w:val="Kommentarzeichen"/>
@@ -12607,7 +12609,7 @@
           <w:bCs w:val="0"/>
           <w:lang w:eastAsia="en-GB"/>
         </w:rPr>
-        <w:commentReference w:id="87"/>
+        <w:commentReference w:id="88"/>
       </w:r>
     </w:p>
     <w:p>
@@ -14992,7 +14994,7 @@
       <w:r>
         <w:t>Best KGE values and NSE values show similar tendency, but not DE (T</w:t>
       </w:r>
-      <w:del w:id="88" w:author="anonym" w:date="2020-01-02T11:28:00Z">
+      <w:del w:id="89" w:author="anonym" w:date="2020-01-02T11:28:00Z">
         <w:r>
           <w:delText>b</w:delText>
         </w:r>
@@ -15000,7 +15002,7 @@
       <w:r>
         <w:t>a</w:t>
       </w:r>
-      <w:ins w:id="89" w:author="anonym" w:date="2020-01-02T11:29:00Z">
+      <w:ins w:id="90" w:author="anonym" w:date="2020-01-02T11:29:00Z">
         <w:r>
           <w:t>b</w:t>
         </w:r>
@@ -15774,7 +15776,7 @@
         </w:rPr>
         <w:t xml:space="preserve">The normalization is </w:t>
       </w:r>
-      <w:del w:id="90" w:author="anonym" w:date="2020-01-02T11:20:00Z">
+      <w:del w:id="91" w:author="anonym" w:date="2020-01-02T11:20:00Z">
         <w:r>
           <w:rPr>
             <w:szCs w:val="20"/>
@@ -15782,7 +15784,7 @@
           <w:delText xml:space="preserve">needed </w:delText>
         </w:r>
       </w:del>
-      <w:ins w:id="91" w:author="anonym" w:date="2020-01-02T11:20:00Z">
+      <w:ins w:id="92" w:author="anonym" w:date="2020-01-02T11:20:00Z">
         <w:r>
           <w:rPr>
             <w:szCs w:val="20"/>
@@ -15918,7 +15920,6 @@
       <w:pPr>
         <w:jc w:val="center"/>
       </w:pPr>
-      <w:bookmarkStart w:id="92" w:name="_GoBack"/>
       <w:r>
         <w:rPr>
           <w:noProof/>
@@ -15974,7 +15975,6 @@
           </wp:inline>
         </w:drawing>
       </w:r>
-      <w:bookmarkEnd w:id="92"/>
     </w:p>
     <w:p>
       <w:pPr>
@@ -22855,7 +22855,7 @@
       <w:proofErr w:type="spellEnd"/>
     </w:p>
   </w:comment>
-  <w:comment w:id="86" w:author="anonym" w:date="2020-01-02T11:31:00Z" w:initials="a">
+  <w:comment w:id="87" w:author="anonym" w:date="2020-01-02T11:31:00Z" w:initials="a">
     <w:p>
       <w:pPr>
         <w:pStyle w:val="Kommentartext"/>
@@ -22871,7 +22871,7 @@
       </w:r>
     </w:p>
   </w:comment>
-  <w:comment w:id="87" w:author="robin" w:date="2020-01-02T12:37:00Z" w:initials="rs">
+  <w:comment w:id="88" w:author="robin" w:date="2020-01-02T12:37:00Z" w:initials="rs">
     <w:p>
       <w:pPr>
         <w:pStyle w:val="Kommentartext"/>
@@ -22982,7 +22982,7 @@
           <w:rPr>
             <w:noProof/>
           </w:rPr>
-          <w:t>13</w:t>
+          <w:t>3</w:t>
         </w:r>
         <w:r>
           <w:rPr>
@@ -25624,7 +25624,7 @@
 </file>
 
 <file path=customXml/itemProps1.xml><?xml version="1.0" encoding="utf-8"?>
-<ds:datastoreItem xmlns:ds="http://schemas.openxmlformats.org/officeDocument/2006/customXml" ds:itemID="{12E7B3C1-F6AB-F346-A5D5-00597D2BFD5A}">
+<ds:datastoreItem xmlns:ds="http://schemas.openxmlformats.org/officeDocument/2006/customXml" ds:itemID="{1682A088-C67D-694C-B693-0F7B9271A0A6}">
   <ds:schemaRefs>
     <ds:schemaRef ds:uri="http://schemas.openxmlformats.org/officeDocument/2006/bibliography"/>
   </ds:schemaRefs>

</xml_diff>